<commit_message>
vault backup: 2024-05-27 21:48:21
</commit_message>
<xml_diff>
--- a/language/2024-05-27.docx
+++ b/language/2024-05-27.docx
@@ -424,6 +424,21 @@
     <w:p>
       <w:pPr>
         <w:shd w:val="clear" w:color="auto" w:fill="FFFFFF"/>
+        <w:spacing w:line="240" w:lineRule="auto"/>
+        <w:rPr>
+          <w:rFonts w:ascii="Georgia" w:eastAsia="DengXian" w:hAnsi="Georgia" w:cs="Times New Roman" w:hint="eastAsia"/>
+          <w:color w:val="222222"/>
+          <w:kern w:val="0"/>
+          <w:sz w:val="24"/>
+          <w:szCs w:val="24"/>
+          <w:lang w:eastAsia="zh-CN"/>
+          <w14:ligatures w14:val="none"/>
+        </w:rPr>
+      </w:pPr>
+    </w:p>
+    <w:p>
+      <w:pPr>
+        <w:shd w:val="clear" w:color="auto" w:fill="FFFFFF"/>
         <w:spacing w:before="240" w:after="240" w:line="240" w:lineRule="auto"/>
         <w:rPr>
           <w:rFonts w:ascii="Georgia" w:eastAsia="Times New Roman" w:hAnsi="Georgia" w:cs="Times New Roman"/>
@@ -445,7 +460,120 @@
           <w:lang w:eastAsia="zh-CN"/>
           <w14:ligatures w14:val="none"/>
         </w:rPr>
-        <w:t>In South America, Argentina continues to suffer under roaring inflation and sluggish growth. The nation’s new president, far-right economist Javier Milei, came to office pledging radical changes and has delivered on government spending cuts, earning accolades from ultra-rich fans like Elon Musk and Stanley Druckenmiller. But while the populist’s austerity may be cheering well-heeled investors on Wall Street as it pushes up </w:t>
+        <w:t xml:space="preserve">In South America, Argentina continues to suffer under </w:t>
+      </w:r>
+      <w:r>
+        <w:rPr>
+          <w:rFonts w:ascii="Georgia" w:eastAsia="Times New Roman" w:hAnsi="Georgia" w:cs="Times New Roman"/>
+          <w:color w:val="C00000"/>
+          <w:kern w:val="0"/>
+          <w:sz w:val="24"/>
+          <w:szCs w:val="24"/>
+          <w:lang w:eastAsia="zh-CN"/>
+          <w14:ligatures w14:val="none"/>
+        </w:rPr>
+        <w:t xml:space="preserve">roaring </w:t>
+      </w:r>
+      <w:r>
+        <w:rPr>
+          <w:rFonts w:ascii="Georgia" w:eastAsia="Times New Roman" w:hAnsi="Georgia" w:cs="Times New Roman"/>
+          <w:color w:val="222222"/>
+          <w:kern w:val="0"/>
+          <w:sz w:val="24"/>
+          <w:szCs w:val="24"/>
+          <w:lang w:eastAsia="zh-CN"/>
+          <w14:ligatures w14:val="none"/>
+        </w:rPr>
+        <w:t xml:space="preserve">inflation and sluggish growth. The nation’s new president, far-right economist Javier Milei, came to office pledging radical changes and has delivered on government spending cuts, earning </w:t>
+      </w:r>
+      <w:r>
+        <w:rPr>
+          <w:rFonts w:ascii="Georgia" w:eastAsia="Times New Roman" w:hAnsi="Georgia" w:cs="Times New Roman"/>
+          <w:color w:val="C00000"/>
+          <w:kern w:val="0"/>
+          <w:sz w:val="24"/>
+          <w:szCs w:val="24"/>
+          <w:lang w:eastAsia="zh-CN"/>
+          <w14:ligatures w14:val="none"/>
+        </w:rPr>
+        <w:t xml:space="preserve">accolades </w:t>
+      </w:r>
+      <w:r>
+        <w:rPr>
+          <w:rFonts w:ascii="Georgia" w:eastAsia="Times New Roman" w:hAnsi="Georgia" w:cs="Times New Roman"/>
+          <w:color w:val="222222"/>
+          <w:kern w:val="0"/>
+          <w:sz w:val="24"/>
+          <w:szCs w:val="24"/>
+          <w:lang w:eastAsia="zh-CN"/>
+          <w14:ligatures w14:val="none"/>
+        </w:rPr>
+        <w:t xml:space="preserve">from ultra-rich fans like Elon Musk and Stanley Druckenmiller. </w:t>
+      </w:r>
+      <w:r>
+        <w:rPr>
+          <w:rFonts w:ascii="Georgia" w:eastAsia="Times New Roman" w:hAnsi="Georgia" w:cs="Times New Roman"/>
+          <w:color w:val="222222"/>
+          <w:kern w:val="0"/>
+          <w:sz w:val="24"/>
+          <w:szCs w:val="24"/>
+          <w:highlight w:val="green"/>
+          <w:lang w:eastAsia="zh-CN"/>
+          <w14:ligatures w14:val="none"/>
+        </w:rPr>
+        <w:t xml:space="preserve">But while the </w:t>
+      </w:r>
+      <w:r>
+        <w:rPr>
+          <w:rFonts w:ascii="Georgia" w:eastAsia="Times New Roman" w:hAnsi="Georgia" w:cs="Times New Roman"/>
+          <w:color w:val="C00000"/>
+          <w:kern w:val="0"/>
+          <w:sz w:val="24"/>
+          <w:szCs w:val="24"/>
+          <w:highlight w:val="green"/>
+          <w:lang w:eastAsia="zh-CN"/>
+          <w14:ligatures w14:val="none"/>
+        </w:rPr>
+        <w:t xml:space="preserve">populist’s austerity </w:t>
+      </w:r>
+      <w:r>
+        <w:rPr>
+          <w:rFonts w:ascii="Georgia" w:eastAsia="Times New Roman" w:hAnsi="Georgia" w:cs="Times New Roman"/>
+          <w:color w:val="222222"/>
+          <w:kern w:val="0"/>
+          <w:sz w:val="24"/>
+          <w:szCs w:val="24"/>
+          <w:highlight w:val="green"/>
+          <w:lang w:eastAsia="zh-CN"/>
+          <w14:ligatures w14:val="none"/>
+        </w:rPr>
+        <w:t xml:space="preserve">may be cheering </w:t>
+      </w:r>
+      <w:r>
+        <w:rPr>
+          <w:rFonts w:ascii="Georgia" w:eastAsia="Times New Roman" w:hAnsi="Georgia" w:cs="Times New Roman"/>
+          <w:color w:val="C00000"/>
+          <w:kern w:val="0"/>
+          <w:sz w:val="24"/>
+          <w:szCs w:val="24"/>
+          <w:highlight w:val="green"/>
+          <w:lang w:eastAsia="zh-CN"/>
+          <w14:ligatures w14:val="none"/>
+        </w:rPr>
+        <w:t xml:space="preserve">well-heeled </w:t>
+      </w:r>
+      <w:r>
+        <w:rPr>
+          <w:rFonts w:ascii="Georgia" w:eastAsia="Times New Roman" w:hAnsi="Georgia" w:cs="Times New Roman"/>
+          <w:color w:val="222222"/>
+          <w:kern w:val="0"/>
+          <w:sz w:val="24"/>
+          <w:szCs w:val="24"/>
+          <w:highlight w:val="green"/>
+          <w:lang w:eastAsia="zh-CN"/>
+          <w14:ligatures w14:val="none"/>
+        </w:rPr>
+        <w:t>investors on Wall Street as it pushes up </w:t>
       </w:r>
       <w:hyperlink r:id="rId9" w:tgtFrame="_blank" w:tooltip="Goldman, Stone Harbor Wind Back Argentina Bets After Bond Rally" w:history="1">
         <w:r>
@@ -455,6 +583,7 @@
             <w:kern w:val="0"/>
             <w:sz w:val="24"/>
             <w:szCs w:val="24"/>
+            <w:highlight w:val="green"/>
             <w:u w:val="single"/>
             <w:lang w:eastAsia="zh-CN"/>
             <w14:ligatures w14:val="none"/>
@@ -469,10 +598,37 @@
           <w:kern w:val="0"/>
           <w:sz w:val="24"/>
           <w:szCs w:val="24"/>
-          <w:lang w:eastAsia="zh-CN"/>
-          <w14:ligatures w14:val="none"/>
-        </w:rPr>
-        <w:t> and strengthens the peso, it’s having a </w:t>
+          <w:highlight w:val="green"/>
+          <w:lang w:eastAsia="zh-CN"/>
+          <w14:ligatures w14:val="none"/>
+        </w:rPr>
+        <w:t xml:space="preserve"> and strengthens the </w:t>
+      </w:r>
+      <w:r>
+        <w:rPr>
+          <w:rFonts w:ascii="Georgia" w:eastAsia="Times New Roman" w:hAnsi="Georgia" w:cs="Times New Roman"/>
+          <w:color w:val="C00000"/>
+          <w:kern w:val="0"/>
+          <w:sz w:val="24"/>
+          <w:szCs w:val="24"/>
+          <w:highlight w:val="green"/>
+          <w:lang w:eastAsia="zh-CN"/>
+          <w14:ligatures w14:val="none"/>
+        </w:rPr>
+        <w:t>peso</w:t>
+      </w:r>
+      <w:r>
+        <w:rPr>
+          <w:rFonts w:ascii="Georgia" w:eastAsia="Times New Roman" w:hAnsi="Georgia" w:cs="Times New Roman"/>
+          <w:color w:val="222222"/>
+          <w:kern w:val="0"/>
+          <w:sz w:val="24"/>
+          <w:szCs w:val="24"/>
+          <w:highlight w:val="green"/>
+          <w:lang w:eastAsia="zh-CN"/>
+          <w14:ligatures w14:val="none"/>
+        </w:rPr>
+        <w:t>, it’s having a </w:t>
       </w:r>
       <w:hyperlink r:id="rId10" w:tgtFrame="_blank" w:history="1">
         <w:r>
@@ -482,6 +638,7 @@
             <w:kern w:val="0"/>
             <w:sz w:val="24"/>
             <w:szCs w:val="24"/>
+            <w:highlight w:val="green"/>
             <w:u w:val="single"/>
             <w:lang w:eastAsia="zh-CN"/>
             <w14:ligatures w14:val="none"/>
@@ -496,10 +653,23 @@
           <w:kern w:val="0"/>
           <w:sz w:val="24"/>
           <w:szCs w:val="24"/>
-          <w:lang w:eastAsia="zh-CN"/>
-          <w14:ligatures w14:val="none"/>
-        </w:rPr>
-        <w:t> on the people who put Milei in office. More than 2,000 public works projects have been halted to save money, even though some were almost done.</w:t>
+          <w:highlight w:val="green"/>
+          <w:lang w:eastAsia="zh-CN"/>
+          <w14:ligatures w14:val="none"/>
+        </w:rPr>
+        <w:t> on the people who put Milei in office.</w:t>
+      </w:r>
+      <w:r>
+        <w:rPr>
+          <w:rFonts w:ascii="Georgia" w:eastAsia="Times New Roman" w:hAnsi="Georgia" w:cs="Times New Roman"/>
+          <w:color w:val="222222"/>
+          <w:kern w:val="0"/>
+          <w:sz w:val="24"/>
+          <w:szCs w:val="24"/>
+          <w:lang w:eastAsia="zh-CN"/>
+          <w14:ligatures w14:val="none"/>
+        </w:rPr>
+        <w:t xml:space="preserve"> More than 2,000 public works projects have been halted to save money, even though some were almost done.</w:t>
       </w:r>
     </w:p>
     <w:tbl>
@@ -643,7 +813,7 @@
         <w:shd w:val="clear" w:color="auto" w:fill="FFFFFF"/>
         <w:spacing w:before="240" w:after="240" w:line="240" w:lineRule="auto"/>
         <w:rPr>
-          <w:rFonts w:ascii="Georgia" w:eastAsia="Times New Roman" w:hAnsi="Georgia" w:cs="Times New Roman"/>
+          <w:rFonts w:ascii="Georgia" w:eastAsia="DengXian" w:hAnsi="Georgia" w:cs="Times New Roman" w:hint="eastAsia"/>
           <w:color w:val="222222"/>
           <w:kern w:val="0"/>
           <w:sz w:val="24"/>
@@ -664,7 +834,21 @@
           <w:lang w:eastAsia="zh-CN"/>
           <w14:ligatures w14:val="none"/>
         </w:rPr>
-        <w:t>The chief prosecutor </w:t>
+        <w:t xml:space="preserve">The chief </w:t>
+      </w:r>
+      <w:r>
+        <w:rPr>
+          <w:rFonts w:ascii="Helvetica" w:eastAsia="Times New Roman" w:hAnsi="Helvetica" w:cs="Helvetica"/>
+          <w:b/>
+          <w:bCs/>
+          <w:color w:val="C00000"/>
+          <w:kern w:val="0"/>
+          <w:sz w:val="24"/>
+          <w:szCs w:val="24"/>
+          <w:lang w:eastAsia="zh-CN"/>
+          <w14:ligatures w14:val="none"/>
+        </w:rPr>
+        <w:t>prosecutor </w:t>
       </w:r>
       <w:r>
         <w:rPr>
@@ -709,7 +893,7 @@
         <w:r>
           <w:rPr>
             <w:rFonts w:ascii="Georgia" w:eastAsia="Times New Roman" w:hAnsi="Georgia" w:cs="Times New Roman"/>
-            <w:color w:val="1155CC"/>
+            <w:color w:val="C00000"/>
             <w:kern w:val="0"/>
             <w:sz w:val="24"/>
             <w:szCs w:val="24"/>
@@ -722,15 +906,53 @@
       </w:hyperlink>
       <w:r>
         <w:rPr>
-          <w:rFonts w:ascii="Georgia" w:eastAsia="Times New Roman" w:hAnsi="Georgia" w:cs="Times New Roman"/>
-          <w:color w:val="222222"/>
-          <w:kern w:val="0"/>
-          <w:sz w:val="24"/>
-          <w:szCs w:val="24"/>
-          <w:lang w:eastAsia="zh-CN"/>
-          <w14:ligatures w14:val="none"/>
-        </w:rPr>
-        <w:t> a </w:t>
+          <w:rFonts w:ascii="Georgia" w:eastAsia="DengXian" w:hAnsi="Georgia" w:cs="Times New Roman" w:hint="eastAsia"/>
+          <w:color w:val="C00000"/>
+          <w:kern w:val="0"/>
+          <w:sz w:val="24"/>
+          <w:szCs w:val="24"/>
+          <w:u w:val="single"/>
+          <w:lang w:eastAsia="zh-CN"/>
+          <w14:ligatures w14:val="none"/>
+        </w:rPr>
+        <w:t xml:space="preserve"> </w:t>
+      </w:r>
+      <w:r>
+        <w:rPr>
+          <w:rFonts w:ascii="Georgia" w:eastAsia="DengXian" w:hAnsi="Georgia" w:cs="Times New Roman" w:hint="eastAsia"/>
+          <w:color w:val="C00000"/>
+          <w:kern w:val="0"/>
+          <w:sz w:val="24"/>
+          <w:szCs w:val="24"/>
+          <w:u w:val="single"/>
+          <w:lang w:eastAsia="zh-CN"/>
+          <w14:ligatures w14:val="none"/>
+        </w:rPr>
+        <w:t>承認</w:t>
+      </w:r>
+      <w:r>
+        <w:rPr>
+          <w:rFonts w:ascii="Georgia" w:eastAsia="Times New Roman" w:hAnsi="Georgia" w:cs="Times New Roman"/>
+          <w:color w:val="C00000"/>
+          <w:kern w:val="0"/>
+          <w:sz w:val="24"/>
+          <w:szCs w:val="24"/>
+          <w:lang w:eastAsia="zh-CN"/>
+          <w14:ligatures w14:val="none"/>
+        </w:rPr>
+        <w:t> </w:t>
+      </w:r>
+      <w:r>
+        <w:rPr>
+          <w:rFonts w:ascii="Georgia" w:eastAsia="Times New Roman" w:hAnsi="Georgia" w:cs="Times New Roman"/>
+          <w:color w:val="222222"/>
+          <w:kern w:val="0"/>
+          <w:sz w:val="24"/>
+          <w:szCs w:val="24"/>
+          <w:lang w:eastAsia="zh-CN"/>
+          <w14:ligatures w14:val="none"/>
+        </w:rPr>
+        <w:t>a </w:t>
       </w:r>
       <w:hyperlink r:id="rId13" w:tgtFrame="_blank" w:history="1">
         <w:r>
@@ -757,7 +979,31 @@
           <w:lang w:eastAsia="zh-CN"/>
           <w14:ligatures w14:val="none"/>
         </w:rPr>
-        <w:t>, broadly escalating the consequences for Israel amid the widening humanitarian disaster. Israel recalled its ambassadors in retaliation. And on Friday, the International Court of Justice—the United Nations’ highest court—</w:t>
+        <w:t xml:space="preserve">, broadly escalating the consequences for Israel amid the widening humanitarian disaster. Israel recalled its ambassadors in </w:t>
+      </w:r>
+      <w:r>
+        <w:rPr>
+          <w:rFonts w:ascii="Georgia" w:eastAsia="Times New Roman" w:hAnsi="Georgia" w:cs="Times New Roman"/>
+          <w:color w:val="C00000"/>
+          <w:kern w:val="0"/>
+          <w:sz w:val="24"/>
+          <w:szCs w:val="24"/>
+          <w:lang w:eastAsia="zh-CN"/>
+          <w14:ligatures w14:val="none"/>
+        </w:rPr>
+        <w:t>retaliation</w:t>
+      </w:r>
+      <w:r>
+        <w:rPr>
+          <w:rFonts w:ascii="Georgia" w:eastAsia="Times New Roman" w:hAnsi="Georgia" w:cs="Times New Roman"/>
+          <w:color w:val="222222"/>
+          <w:kern w:val="0"/>
+          <w:sz w:val="24"/>
+          <w:szCs w:val="24"/>
+          <w:lang w:eastAsia="zh-CN"/>
+          <w14:ligatures w14:val="none"/>
+        </w:rPr>
+        <w:t>. And on Friday, the International Court of Justice—the United Nations’ highest court—</w:t>
       </w:r>
       <w:hyperlink r:id="rId14" w:tgtFrame="_blank" w:history="1">
         <w:r>
@@ -838,16 +1084,30 @@
           <w:lang w:eastAsia="zh-CN"/>
           <w14:ligatures w14:val="none"/>
         </w:rPr>
-        <w:t> from the war. Crowds of desperate Gazans </w:t>
+        <w:t xml:space="preserve"> from the war. </w:t>
+      </w:r>
+      <w:r>
+        <w:rPr>
+          <w:rFonts w:ascii="Georgia" w:eastAsia="Times New Roman" w:hAnsi="Georgia" w:cs="Times New Roman"/>
+          <w:color w:val="222222"/>
+          <w:kern w:val="0"/>
+          <w:sz w:val="24"/>
+          <w:szCs w:val="24"/>
+          <w:highlight w:val="green"/>
+          <w:lang w:eastAsia="zh-CN"/>
+          <w14:ligatures w14:val="none"/>
+        </w:rPr>
+        <w:t>Crowds of desperate Gazans </w:t>
       </w:r>
       <w:hyperlink r:id="rId17" w:tgtFrame="_blank" w:history="1">
         <w:r>
           <w:rPr>
             <w:rFonts w:ascii="Georgia" w:eastAsia="Times New Roman" w:hAnsi="Georgia" w:cs="Times New Roman"/>
-            <w:color w:val="1155CC"/>
+            <w:color w:val="C00000"/>
             <w:kern w:val="0"/>
             <w:sz w:val="24"/>
             <w:szCs w:val="24"/>
+            <w:highlight w:val="green"/>
             <w:u w:val="single"/>
             <w:lang w:eastAsia="zh-CN"/>
             <w14:ligatures w14:val="none"/>
@@ -862,10 +1122,138 @@
           <w:kern w:val="0"/>
           <w:sz w:val="24"/>
           <w:szCs w:val="24"/>
-          <w:lang w:eastAsia="zh-CN"/>
-          <w14:ligatures w14:val="none"/>
-        </w:rPr>
-        <w:t> almost all of the aid sent over a temporary pier built by the US military, forcing a halt to deliveries and complicating already dire conditions. President Joe Biden meanwhile has found himself </w:t>
+          <w:highlight w:val="green"/>
+          <w:lang w:eastAsia="zh-CN"/>
+          <w14:ligatures w14:val="none"/>
+        </w:rPr>
+        <w:t xml:space="preserve"> almost all of the aid sent over a temporary </w:t>
+      </w:r>
+      <w:r>
+        <w:rPr>
+          <w:rFonts w:ascii="Georgia" w:eastAsia="Times New Roman" w:hAnsi="Georgia" w:cs="Times New Roman"/>
+          <w:color w:val="C00000"/>
+          <w:kern w:val="0"/>
+          <w:sz w:val="24"/>
+          <w:szCs w:val="24"/>
+          <w:highlight w:val="green"/>
+          <w:lang w:eastAsia="zh-CN"/>
+          <w14:ligatures w14:val="none"/>
+        </w:rPr>
+        <w:t xml:space="preserve">pier </w:t>
+      </w:r>
+      <w:r>
+        <w:rPr>
+          <w:rFonts w:ascii="Georgia" w:eastAsia="Times New Roman" w:hAnsi="Georgia" w:cs="Times New Roman"/>
+          <w:color w:val="222222"/>
+          <w:kern w:val="0"/>
+          <w:sz w:val="24"/>
+          <w:szCs w:val="24"/>
+          <w:highlight w:val="green"/>
+          <w:lang w:eastAsia="zh-CN"/>
+          <w14:ligatures w14:val="none"/>
+        </w:rPr>
+        <w:t xml:space="preserve">built by the US military, forcing a halt to deliveries and complicating already </w:t>
+      </w:r>
+      <w:r>
+        <w:rPr>
+          <w:rFonts w:ascii="Georgia" w:eastAsia="Times New Roman" w:hAnsi="Georgia" w:cs="Times New Roman"/>
+          <w:color w:val="C00000"/>
+          <w:kern w:val="0"/>
+          <w:sz w:val="24"/>
+          <w:szCs w:val="24"/>
+          <w:highlight w:val="green"/>
+          <w:lang w:eastAsia="zh-CN"/>
+          <w14:ligatures w14:val="none"/>
+        </w:rPr>
+        <w:t xml:space="preserve">dire </w:t>
+      </w:r>
+      <w:r>
+        <w:rPr>
+          <w:rFonts w:ascii="Georgia" w:eastAsia="Times New Roman" w:hAnsi="Georgia" w:cs="Times New Roman"/>
+          <w:color w:val="222222"/>
+          <w:kern w:val="0"/>
+          <w:sz w:val="24"/>
+          <w:szCs w:val="24"/>
+          <w:highlight w:val="green"/>
+          <w:lang w:eastAsia="zh-CN"/>
+          <w14:ligatures w14:val="none"/>
+        </w:rPr>
+        <w:t>conditions.</w:t>
+      </w:r>
+      <w:r>
+        <w:rPr>
+          <w:rFonts w:ascii="DengXian" w:eastAsia="DengXian" w:hAnsi="DengXian" w:cs="PMingLiU" w:hint="eastAsia"/>
+          <w:color w:val="222222"/>
+          <w:kern w:val="0"/>
+          <w:sz w:val="24"/>
+          <w:szCs w:val="24"/>
+          <w:highlight w:val="green"/>
+          <w:lang w:eastAsia="zh-CN"/>
+          <w14:ligatures w14:val="none"/>
+        </w:rPr>
+        <w:t>大量絕望的加薩人</w:t>
+      </w:r>
+      <w:r>
+        <w:rPr>
+          <w:rFonts w:ascii="DengXian" w:eastAsia="DengXian" w:hAnsi="DengXian" w:cs="PMingLiU"/>
+          <w:color w:val="222222"/>
+          <w:kern w:val="0"/>
+          <w:sz w:val="24"/>
+          <w:szCs w:val="24"/>
+          <w:lang w:eastAsia="zh-CN"/>
+          <w14:ligatures w14:val="none"/>
+        </w:rPr>
+        <w:t>…</w:t>
+      </w:r>
+      <w:r>
+        <w:rPr>
+          <w:rFonts w:ascii="DengXian" w:eastAsia="DengXian" w:hAnsi="DengXian" w:cs="PMingLiU" w:hint="eastAsia"/>
+          <w:color w:val="222222"/>
+          <w:kern w:val="0"/>
+          <w:sz w:val="24"/>
+          <w:szCs w:val="24"/>
+          <w:lang w:eastAsia="zh-CN"/>
+          <w14:ligatures w14:val="none"/>
+        </w:rPr>
+        <w:t>幾乎</w:t>
+      </w:r>
+      <w:r>
+        <w:rPr>
+          <w:rFonts w:ascii="DengXian" w:eastAsia="DengXian" w:hAnsi="DengXian" w:cs="PMingLiU" w:hint="eastAsia"/>
+          <w:color w:val="222222"/>
+          <w:kern w:val="0"/>
+          <w:sz w:val="24"/>
+          <w:szCs w:val="24"/>
+          <w:highlight w:val="green"/>
+          <w:lang w:eastAsia="zh-CN"/>
+          <w14:ligatures w14:val="none"/>
+        </w:rPr>
+        <w:t>所有的美國軍隊建造的暫時支柱給與的援助</w:t>
+      </w:r>
+      <w:r>
+        <w:rPr>
+          <w:rFonts w:ascii="Georgia" w:eastAsia="Times New Roman" w:hAnsi="Georgia" w:cs="Times New Roman"/>
+          <w:color w:val="222222"/>
+          <w:kern w:val="0"/>
+          <w:sz w:val="24"/>
+          <w:szCs w:val="24"/>
+          <w:lang w:eastAsia="zh-CN"/>
+          <w14:ligatures w14:val="none"/>
+        </w:rPr>
+        <w:t xml:space="preserve"> President Joe Biden meanwhile has </w:t>
+      </w:r>
+      <w:r>
+        <w:rPr>
+          <w:rFonts w:ascii="Georgia" w:eastAsia="Times New Roman" w:hAnsi="Georgia" w:cs="Times New Roman"/>
+          <w:color w:val="222222"/>
+          <w:kern w:val="0"/>
+          <w:sz w:val="24"/>
+          <w:szCs w:val="24"/>
+          <w:highlight w:val="green"/>
+          <w:lang w:eastAsia="zh-CN"/>
+          <w14:ligatures w14:val="none"/>
+        </w:rPr>
+        <w:t>found himself </w:t>
       </w:r>
       <w:hyperlink r:id="rId18" w:tgtFrame="_blank" w:history="1">
         <w:r>
@@ -875,6 +1263,7 @@
             <w:kern w:val="0"/>
             <w:sz w:val="24"/>
             <w:szCs w:val="24"/>
+            <w:highlight w:val="green"/>
             <w:u w:val="single"/>
             <w:lang w:eastAsia="zh-CN"/>
             <w14:ligatures w14:val="none"/>
@@ -889,10 +1278,100 @@
           <w:kern w:val="0"/>
           <w:sz w:val="24"/>
           <w:szCs w:val="24"/>
-          <w:lang w:eastAsia="zh-CN"/>
-          <w14:ligatures w14:val="none"/>
-        </w:rPr>
-        <w:t> his support for Israel (despite Netanyahu’s refusal to de-escalate in Rafah) and growing calls among Americans for a ceasefire. At Harvard University, one of dozens of US campuses roiled by the reaction to the war, administrators </w:t>
+          <w:highlight w:val="green"/>
+          <w:lang w:eastAsia="zh-CN"/>
+          <w14:ligatures w14:val="none"/>
+        </w:rPr>
+        <w:t> his support for Israel</w:t>
+      </w:r>
+      <w:r>
+        <w:rPr>
+          <w:rFonts w:ascii="Georgia" w:eastAsia="Times New Roman" w:hAnsi="Georgia" w:cs="Times New Roman"/>
+          <w:color w:val="222222"/>
+          <w:kern w:val="0"/>
+          <w:sz w:val="24"/>
+          <w:szCs w:val="24"/>
+          <w:lang w:eastAsia="zh-CN"/>
+          <w14:ligatures w14:val="none"/>
+        </w:rPr>
+        <w:t xml:space="preserve"> (despite Netanyahu’s refusal to de-escalate in Rafah) and </w:t>
+      </w:r>
+      <w:r>
+        <w:rPr>
+          <w:rFonts w:ascii="Georgia" w:eastAsia="Times New Roman" w:hAnsi="Georgia" w:cs="Times New Roman"/>
+          <w:color w:val="222222"/>
+          <w:kern w:val="0"/>
+          <w:sz w:val="24"/>
+          <w:szCs w:val="24"/>
+          <w:highlight w:val="green"/>
+          <w:lang w:eastAsia="zh-CN"/>
+          <w14:ligatures w14:val="none"/>
+        </w:rPr>
+        <w:t>growing calls among Americans for a ceasefire.</w:t>
+      </w:r>
+      <w:r>
+        <w:rPr>
+          <w:rFonts w:ascii="DengXian" w:eastAsia="DengXian" w:hAnsi="DengXian" w:cs="PMingLiU" w:hint="eastAsia"/>
+          <w:color w:val="222222"/>
+          <w:kern w:val="0"/>
+          <w:sz w:val="24"/>
+          <w:szCs w:val="24"/>
+          <w:highlight w:val="green"/>
+          <w:lang w:eastAsia="zh-CN"/>
+          <w14:ligatures w14:val="none"/>
+        </w:rPr>
+        <w:t>同時拜登發現他自己被他支持的以色列和不斷要求停戰的美國人給綁住</w:t>
+      </w:r>
+      <w:r>
+        <w:rPr>
+          <w:rFonts w:ascii="Georgia" w:eastAsia="Times New Roman" w:hAnsi="Georgia" w:cs="Times New Roman"/>
+          <w:color w:val="222222"/>
+          <w:kern w:val="0"/>
+          <w:sz w:val="24"/>
+          <w:szCs w:val="24"/>
+          <w:lang w:eastAsia="zh-CN"/>
+          <w14:ligatures w14:val="none"/>
+        </w:rPr>
+        <w:t xml:space="preserve"> </w:t>
+      </w:r>
+      <w:r>
+        <w:rPr>
+          <w:rFonts w:ascii="Georgia" w:eastAsia="Times New Roman" w:hAnsi="Georgia" w:cs="Times New Roman"/>
+          <w:color w:val="222222"/>
+          <w:kern w:val="0"/>
+          <w:sz w:val="24"/>
+          <w:szCs w:val="24"/>
+          <w:highlight w:val="green"/>
+          <w:lang w:eastAsia="zh-CN"/>
+          <w14:ligatures w14:val="none"/>
+        </w:rPr>
+        <w:t xml:space="preserve">At Harvard University, one of dozens of US campuses </w:t>
+      </w:r>
+      <w:r>
+        <w:rPr>
+          <w:rFonts w:ascii="Georgia" w:eastAsia="Times New Roman" w:hAnsi="Georgia" w:cs="Times New Roman"/>
+          <w:color w:val="C00000"/>
+          <w:kern w:val="0"/>
+          <w:sz w:val="24"/>
+          <w:szCs w:val="24"/>
+          <w:highlight w:val="green"/>
+          <w:lang w:eastAsia="zh-CN"/>
+          <w14:ligatures w14:val="none"/>
+        </w:rPr>
+        <w:t xml:space="preserve">roiled </w:t>
+      </w:r>
+      <w:r>
+        <w:rPr>
+          <w:rFonts w:ascii="Georgia" w:eastAsia="Times New Roman" w:hAnsi="Georgia" w:cs="Times New Roman"/>
+          <w:color w:val="222222"/>
+          <w:kern w:val="0"/>
+          <w:sz w:val="24"/>
+          <w:szCs w:val="24"/>
+          <w:highlight w:val="green"/>
+          <w:lang w:eastAsia="zh-CN"/>
+          <w14:ligatures w14:val="none"/>
+        </w:rPr>
+        <w:t>by the reaction to the war, administrators </w:t>
       </w:r>
       <w:hyperlink r:id="rId19" w:tgtFrame="_blank" w:history="1">
         <w:r>
@@ -902,6 +1381,7 @@
             <w:kern w:val="0"/>
             <w:sz w:val="24"/>
             <w:szCs w:val="24"/>
+            <w:highlight w:val="green"/>
             <w:u w:val="single"/>
             <w:lang w:eastAsia="zh-CN"/>
             <w14:ligatures w14:val="none"/>
@@ -916,10 +1396,142 @@
           <w:kern w:val="0"/>
           <w:sz w:val="24"/>
           <w:szCs w:val="24"/>
-          <w:lang w:eastAsia="zh-CN"/>
-          <w14:ligatures w14:val="none"/>
-        </w:rPr>
-        <w:t> for 13 students who they alleged violated university policies by participating in an encampment as part of a demonstration against the war.</w:t>
+          <w:highlight w:val="green"/>
+          <w:lang w:eastAsia="zh-CN"/>
+          <w14:ligatures w14:val="none"/>
+        </w:rPr>
+        <w:t xml:space="preserve"> for 13 students who they alleged violated </w:t>
+      </w:r>
+      <w:r>
+        <w:rPr>
+          <w:rFonts w:ascii="Georgia" w:eastAsia="Times New Roman" w:hAnsi="Georgia" w:cs="Times New Roman"/>
+          <w:color w:val="222222"/>
+          <w:kern w:val="0"/>
+          <w:sz w:val="24"/>
+          <w:szCs w:val="24"/>
+          <w:highlight w:val="green"/>
+          <w:lang w:eastAsia="zh-CN"/>
+          <w14:ligatures w14:val="none"/>
+        </w:rPr>
+        <w:lastRenderedPageBreak/>
+        <w:t xml:space="preserve">university policies by participating in an </w:t>
+      </w:r>
+      <w:r>
+        <w:rPr>
+          <w:rFonts w:ascii="Georgia" w:eastAsia="Times New Roman" w:hAnsi="Georgia" w:cs="Times New Roman"/>
+          <w:color w:val="C00000"/>
+          <w:kern w:val="0"/>
+          <w:sz w:val="24"/>
+          <w:szCs w:val="24"/>
+          <w:highlight w:val="green"/>
+          <w:lang w:eastAsia="zh-CN"/>
+          <w14:ligatures w14:val="none"/>
+        </w:rPr>
+        <w:t xml:space="preserve">encampment </w:t>
+      </w:r>
+      <w:r>
+        <w:rPr>
+          <w:rFonts w:ascii="Georgia" w:eastAsia="Times New Roman" w:hAnsi="Georgia" w:cs="Times New Roman"/>
+          <w:color w:val="222222"/>
+          <w:kern w:val="0"/>
+          <w:sz w:val="24"/>
+          <w:szCs w:val="24"/>
+          <w:highlight w:val="green"/>
+          <w:lang w:eastAsia="zh-CN"/>
+          <w14:ligatures w14:val="none"/>
+        </w:rPr>
+        <w:t>as part of a demonstration against the war.</w:t>
+      </w:r>
+      <w:r>
+        <w:rPr>
+          <w:rFonts w:ascii="DengXian" w:eastAsia="DengXian" w:hAnsi="DengXian" w:cs="PMingLiU" w:hint="eastAsia"/>
+          <w:color w:val="222222"/>
+          <w:kern w:val="0"/>
+          <w:sz w:val="24"/>
+          <w:szCs w:val="24"/>
+          <w:highlight w:val="green"/>
+          <w:lang w:eastAsia="zh-CN"/>
+          <w14:ligatures w14:val="none"/>
+        </w:rPr>
+        <w:t>哈佛大學，其中12中的一校園放映戰爭，管理者否認不同意那些</w:t>
+      </w:r>
+      <w:r>
+        <w:rPr>
+          <w:rFonts w:ascii="DengXian" w:eastAsia="DengXian" w:hAnsi="DengXian" w:cs="PMingLiU" w:hint="eastAsia"/>
+          <w:color w:val="222222"/>
+          <w:kern w:val="0"/>
+          <w:sz w:val="24"/>
+          <w:szCs w:val="24"/>
+          <w:highlight w:val="green"/>
+          <w:lang w:eastAsia="zh-CN"/>
+          <w14:ligatures w14:val="none"/>
+        </w:rPr>
+        <w:t>藉由參加</w:t>
+      </w:r>
+      <w:r>
+        <w:rPr>
+          <w:rFonts w:ascii="DengXian" w:eastAsia="DengXian" w:hAnsi="DengXian" w:cs="PMingLiU"/>
+          <w:color w:val="222222"/>
+          <w:kern w:val="0"/>
+          <w:sz w:val="24"/>
+          <w:szCs w:val="24"/>
+          <w:highlight w:val="green"/>
+          <w:lang w:eastAsia="zh-CN"/>
+          <w14:ligatures w14:val="none"/>
+        </w:rPr>
+        <w:t>…</w:t>
+      </w:r>
+      <w:r>
+        <w:rPr>
+          <w:rFonts w:ascii="DengXian" w:eastAsia="DengXian" w:hAnsi="DengXian" w:cs="PMingLiU" w:hint="eastAsia"/>
+          <w:color w:val="222222"/>
+          <w:kern w:val="0"/>
+          <w:sz w:val="24"/>
+          <w:szCs w:val="24"/>
+          <w:highlight w:val="green"/>
+          <w:lang w:eastAsia="zh-CN"/>
+          <w14:ligatures w14:val="none"/>
+        </w:rPr>
+        <w:t>控訴暴力</w:t>
+      </w:r>
+      <w:r>
+        <w:rPr>
+          <w:rFonts w:ascii="DengXian" w:eastAsia="DengXian" w:hAnsi="DengXian" w:cs="PMingLiU" w:hint="eastAsia"/>
+          <w:color w:val="222222"/>
+          <w:kern w:val="0"/>
+          <w:sz w:val="24"/>
+          <w:szCs w:val="24"/>
+          <w:highlight w:val="green"/>
+          <w:lang w:eastAsia="zh-CN"/>
+          <w14:ligatures w14:val="none"/>
+        </w:rPr>
+        <w:t>的大學政策</w:t>
+      </w:r>
+      <w:r>
+        <w:rPr>
+          <w:rFonts w:ascii="DengXian" w:eastAsia="DengXian" w:hAnsi="DengXian" w:cs="PMingLiU" w:hint="eastAsia"/>
+          <w:color w:val="222222"/>
+          <w:kern w:val="0"/>
+          <w:sz w:val="24"/>
+          <w:szCs w:val="24"/>
+          <w:highlight w:val="green"/>
+          <w:lang w:eastAsia="zh-CN"/>
+          <w14:ligatures w14:val="none"/>
+        </w:rPr>
+        <w:t>作爲反對戰爭游行</w:t>
+      </w:r>
+      <w:r>
+        <w:rPr>
+          <w:rFonts w:ascii="DengXian" w:eastAsia="DengXian" w:hAnsi="DengXian" w:cs="PMingLiU" w:hint="eastAsia"/>
+          <w:color w:val="222222"/>
+          <w:kern w:val="0"/>
+          <w:sz w:val="24"/>
+          <w:szCs w:val="24"/>
+          <w:highlight w:val="green"/>
+          <w:lang w:eastAsia="zh-CN"/>
+          <w14:ligatures w14:val="none"/>
+        </w:rPr>
+        <w:t>的學生</w:t>
       </w:r>
     </w:p>
     <w:p>
@@ -936,71 +1548,6 @@
           <w14:ligatures w14:val="none"/>
         </w:rPr>
       </w:pPr>
-      <w:r>
-        <w:rPr>
-          <w:rFonts w:ascii="Georgia" w:eastAsia="Times New Roman" w:hAnsi="Georgia" w:cs="Times New Roman"/>
-          <w:noProof/>
-          <w:color w:val="1155CC"/>
-          <w:kern w:val="0"/>
-          <w:sz w:val="24"/>
-          <w:szCs w:val="24"/>
-          <w:lang w:eastAsia="zh-CN"/>
-          <w14:ligatures w14:val="none"/>
-        </w:rPr>
-        <w:lastRenderedPageBreak/>
-        <w:drawing>
-          <wp:inline distT="0" distB="0" distL="0" distR="0" wp14:anchorId="7BD2A712" wp14:editId="69787C5C">
-            <wp:extent cx="9144000" cy="6099175"/>
-            <wp:effectExtent l="0" t="0" r="0" b="0"/>
-            <wp:docPr id="1757993735" name="Picture 4" descr="A group of people standing in front of a destroyed building&#10;&#10;Description automatically generated">
-              <a:hlinkClick xmlns:a="http://schemas.openxmlformats.org/drawingml/2006/main" r:id="rId20" tgtFrame="&quot;_blank&quot;"/>
-            </wp:docPr>
-            <wp:cNvGraphicFramePr>
-              <a:graphicFrameLocks xmlns:a="http://schemas.openxmlformats.org/drawingml/2006/main" noChangeAspect="1"/>
-            </wp:cNvGraphicFramePr>
-            <a:graphic xmlns:a="http://schemas.openxmlformats.org/drawingml/2006/main">
-              <a:graphicData uri="http://schemas.openxmlformats.org/drawingml/2006/picture">
-                <pic:pic xmlns:pic="http://schemas.openxmlformats.org/drawingml/2006/picture">
-                  <pic:nvPicPr>
-                    <pic:cNvPr id="1757993735" name="Picture 4" descr="A group of people standing in front of a destroyed building&#10;&#10;Description automatically generated">
-                      <a:hlinkClick r:id="rId20" tgtFrame="&quot;_blank&quot;"/>
-                    </pic:cNvPr>
-                    <pic:cNvPicPr>
-                      <a:picLocks noChangeAspect="1" noChangeArrowheads="1"/>
-                    </pic:cNvPicPr>
-                  </pic:nvPicPr>
-                  <pic:blipFill>
-                    <a:blip r:embed="rId21">
-                      <a:extLst>
-                        <a:ext uri="{28A0092B-C50C-407E-A947-70E740481C1C}">
-                          <a14:useLocalDpi xmlns:a14="http://schemas.microsoft.com/office/drawing/2010/main" val="0"/>
-                        </a:ext>
-                      </a:extLst>
-                    </a:blip>
-                    <a:srcRect/>
-                    <a:stretch>
-                      <a:fillRect/>
-                    </a:stretch>
-                  </pic:blipFill>
-                  <pic:spPr bwMode="auto">
-                    <a:xfrm>
-                      <a:off x="0" y="0"/>
-                      <a:ext cx="9144000" cy="6099175"/>
-                    </a:xfrm>
-                    <a:prstGeom prst="rect">
-                      <a:avLst/>
-                    </a:prstGeom>
-                    <a:noFill/>
-                    <a:ln>
-                      <a:noFill/>
-                    </a:ln>
-                  </pic:spPr>
-                </pic:pic>
-              </a:graphicData>
-            </a:graphic>
-          </wp:inline>
-        </w:drawing>
-      </w:r>
     </w:p>
     <w:p>
       <w:pPr>
@@ -1026,7 +1573,55 @@
           <w:lang w:eastAsia="zh-CN"/>
           <w14:ligatures w14:val="none"/>
         </w:rPr>
-        <w:t>Palestinians walk over blast rubble following Israeli shelling of a residential district of al-</w:t>
+        <w:t xml:space="preserve">Palestinians walk over blast </w:t>
+      </w:r>
+      <w:r>
+        <w:rPr>
+          <w:rFonts w:ascii="Georgia" w:eastAsia="Times New Roman" w:hAnsi="Georgia" w:cs="Times New Roman"/>
+          <w:color w:val="C00000"/>
+          <w:kern w:val="0"/>
+          <w:sz w:val="21"/>
+          <w:szCs w:val="21"/>
+          <w:lang w:eastAsia="zh-CN"/>
+          <w14:ligatures w14:val="none"/>
+        </w:rPr>
+        <w:t xml:space="preserve">rubble </w:t>
+      </w:r>
+      <w:r>
+        <w:rPr>
+          <w:rFonts w:ascii="Georgia" w:eastAsia="Times New Roman" w:hAnsi="Georgia" w:cs="Times New Roman"/>
+          <w:color w:val="222222"/>
+          <w:kern w:val="0"/>
+          <w:sz w:val="21"/>
+          <w:szCs w:val="21"/>
+          <w:lang w:eastAsia="zh-CN"/>
+          <w14:ligatures w14:val="none"/>
+        </w:rPr>
+        <w:t xml:space="preserve">following Israeli </w:t>
+      </w:r>
+      <w:r>
+        <w:rPr>
+          <w:rFonts w:ascii="Georgia" w:eastAsia="Times New Roman" w:hAnsi="Georgia" w:cs="Times New Roman"/>
+          <w:color w:val="C00000"/>
+          <w:kern w:val="0"/>
+          <w:sz w:val="21"/>
+          <w:szCs w:val="21"/>
+          <w:lang w:eastAsia="zh-CN"/>
+          <w14:ligatures w14:val="none"/>
+        </w:rPr>
+        <w:t xml:space="preserve">shelling </w:t>
+      </w:r>
+      <w:r>
+        <w:rPr>
+          <w:rFonts w:ascii="Georgia" w:eastAsia="Times New Roman" w:hAnsi="Georgia" w:cs="Times New Roman"/>
+          <w:color w:val="222222"/>
+          <w:kern w:val="0"/>
+          <w:sz w:val="21"/>
+          <w:szCs w:val="21"/>
+          <w:lang w:eastAsia="zh-CN"/>
+          <w14:ligatures w14:val="none"/>
+        </w:rPr>
+        <w:t>of a residential district of al-</w:t>
       </w:r>
       <w:proofErr w:type="spellStart"/>
       <w:r>
@@ -1095,7 +1690,6 @@
           <w:lang w:eastAsia="zh-CN"/>
           <w14:ligatures w14:val="none"/>
         </w:rPr>
-        <w:lastRenderedPageBreak/>
         <w:t>Did the fatal turbulence</w:t>
       </w:r>
       <w:r>
@@ -1110,7 +1704,7 @@
         </w:rPr>
         <w:t> on a Singapore Airlines flight provide a glimpse into a more </w:t>
       </w:r>
-      <w:hyperlink r:id="rId22" w:tgtFrame="_blank" w:history="1">
+      <w:hyperlink r:id="rId20" w:tgtFrame="_blank" w:history="1">
         <w:r>
           <w:rPr>
             <w:rFonts w:ascii="Georgia" w:eastAsia="Times New Roman" w:hAnsi="Georgia" w:cs="Times New Roman"/>
@@ -1135,9 +1729,33 @@
           <w:lang w:eastAsia="zh-CN"/>
           <w14:ligatures w14:val="none"/>
         </w:rPr>
-        <w:t> of air travel amid climate change? A 73-year-old Briton died and dozens were severely injured, including with </w:t>
-      </w:r>
-      <w:hyperlink r:id="rId23" w:tgtFrame="_blank" w:history="1">
+        <w:t xml:space="preserve"> of air travel amid climate change? A 73-year-old Briton died and </w:t>
+      </w:r>
+      <w:r>
+        <w:rPr>
+          <w:rFonts w:ascii="Georgia" w:eastAsia="Times New Roman" w:hAnsi="Georgia" w:cs="Times New Roman"/>
+          <w:color w:val="C00000"/>
+          <w:kern w:val="0"/>
+          <w:sz w:val="24"/>
+          <w:szCs w:val="24"/>
+          <w:lang w:eastAsia="zh-CN"/>
+          <w14:ligatures w14:val="none"/>
+        </w:rPr>
+        <w:t xml:space="preserve">dozens </w:t>
+      </w:r>
+      <w:r>
+        <w:rPr>
+          <w:rFonts w:ascii="Georgia" w:eastAsia="Times New Roman" w:hAnsi="Georgia" w:cs="Times New Roman"/>
+          <w:color w:val="222222"/>
+          <w:kern w:val="0"/>
+          <w:sz w:val="24"/>
+          <w:szCs w:val="24"/>
+          <w:lang w:eastAsia="zh-CN"/>
+          <w14:ligatures w14:val="none"/>
+        </w:rPr>
+        <w:t>were severely injured, including with </w:t>
+      </w:r>
+      <w:hyperlink r:id="rId21" w:tgtFrame="_blank" w:history="1">
         <w:r>
           <w:rPr>
             <w:rFonts w:ascii="Georgia" w:eastAsia="Times New Roman" w:hAnsi="Georgia" w:cs="Times New Roman"/>
@@ -1149,7 +1767,20 @@
             <w:lang w:eastAsia="zh-CN"/>
             <w14:ligatures w14:val="none"/>
           </w:rPr>
-          <w:t>spinal and brain trauma</w:t>
+          <w:t xml:space="preserve">spinal and brain </w:t>
+        </w:r>
+        <w:r>
+          <w:rPr>
+            <w:rFonts w:ascii="Georgia" w:eastAsia="Times New Roman" w:hAnsi="Georgia" w:cs="Times New Roman"/>
+            <w:color w:val="C00000"/>
+            <w:kern w:val="0"/>
+            <w:sz w:val="24"/>
+            <w:szCs w:val="24"/>
+            <w:u w:val="single"/>
+            <w:lang w:eastAsia="zh-CN"/>
+            <w14:ligatures w14:val="none"/>
+          </w:rPr>
+          <w:t>trauma</w:t>
         </w:r>
       </w:hyperlink>
       <w:r>
@@ -1164,7 +1795,7 @@
         </w:rPr>
         <w:t>, when the Boeing 777-300ER on the way to London hit severe </w:t>
       </w:r>
-      <w:hyperlink r:id="rId24" w:tgtFrame="_blank" w:history="1">
+      <w:hyperlink r:id="rId22" w:tgtFrame="_blank" w:history="1">
         <w:r>
           <w:rPr>
             <w:rFonts w:ascii="Georgia" w:eastAsia="Times New Roman" w:hAnsi="Georgia" w:cs="Times New Roman"/>
@@ -1191,7 +1822,7 @@
         </w:rPr>
         <w:t> and made an emergency landing in Bangkok. “I thought the plane was </w:t>
       </w:r>
-      <w:hyperlink r:id="rId25" w:tgtFrame="_blank" w:history="1">
+      <w:hyperlink r:id="rId23" w:tgtFrame="_blank" w:history="1">
         <w:r>
           <w:rPr>
             <w:rFonts w:ascii="Georgia" w:eastAsia="Times New Roman" w:hAnsi="Georgia" w:cs="Times New Roman"/>
@@ -1218,7 +1849,7 @@
         </w:rPr>
         <w:t>,” one passenger said. Lara Williams </w:t>
       </w:r>
-      <w:hyperlink r:id="rId26" w:tgtFrame="_blank" w:history="1">
+      <w:hyperlink r:id="rId24" w:tgtFrame="_blank" w:history="1">
         <w:r>
           <w:rPr>
             <w:rFonts w:ascii="Georgia" w:eastAsia="Times New Roman" w:hAnsi="Georgia" w:cs="Times New Roman"/>
@@ -1269,7 +1900,55 @@
           <w:lang w:eastAsia="zh-CN"/>
           <w14:ligatures w14:val="none"/>
         </w:rPr>
-        <w:t>that “as our planet’s atmosphere warms, wind shears—variations in wind direction or speed—within jet streams are increasing and therefore strengthening clear-air turbulence.” Her advice—perhaps figurative as well as literal—is to “buckle up.”</w:t>
+        <w:t xml:space="preserve">that “as our planet’s atmosphere warms, wind </w:t>
+      </w:r>
+      <w:r>
+        <w:rPr>
+          <w:rFonts w:ascii="Georgia" w:eastAsia="Times New Roman" w:hAnsi="Georgia" w:cs="Times New Roman"/>
+          <w:color w:val="C00000"/>
+          <w:kern w:val="0"/>
+          <w:sz w:val="24"/>
+          <w:szCs w:val="24"/>
+          <w:lang w:eastAsia="zh-CN"/>
+          <w14:ligatures w14:val="none"/>
+        </w:rPr>
+        <w:t>shears</w:t>
+      </w:r>
+      <w:r>
+        <w:rPr>
+          <w:rFonts w:ascii="Georgia" w:eastAsia="Times New Roman" w:hAnsi="Georgia" w:cs="Times New Roman"/>
+          <w:color w:val="222222"/>
+          <w:kern w:val="0"/>
+          <w:sz w:val="24"/>
+          <w:szCs w:val="24"/>
+          <w:lang w:eastAsia="zh-CN"/>
+          <w14:ligatures w14:val="none"/>
+        </w:rPr>
+        <w:t>—</w:t>
+      </w:r>
+      <w:r>
+        <w:rPr>
+          <w:rFonts w:ascii="Georgia" w:eastAsia="Times New Roman" w:hAnsi="Georgia" w:cs="Times New Roman"/>
+          <w:color w:val="C00000"/>
+          <w:kern w:val="0"/>
+          <w:sz w:val="24"/>
+          <w:szCs w:val="24"/>
+          <w:lang w:eastAsia="zh-CN"/>
+          <w14:ligatures w14:val="none"/>
+        </w:rPr>
+        <w:t xml:space="preserve">variations </w:t>
+      </w:r>
+      <w:r>
+        <w:rPr>
+          <w:rFonts w:ascii="Georgia" w:eastAsia="Times New Roman" w:hAnsi="Georgia" w:cs="Times New Roman"/>
+          <w:color w:val="222222"/>
+          <w:kern w:val="0"/>
+          <w:sz w:val="24"/>
+          <w:szCs w:val="24"/>
+          <w:lang w:eastAsia="zh-CN"/>
+          <w14:ligatures w14:val="none"/>
+        </w:rPr>
+        <w:t>in wind direction or speed—within jet streams are increasing and therefore strengthening clear-air turbulence.” Her advice—perhaps figurative as well as literal—is to “buckle up.”</w:t>
       </w:r>
     </w:p>
     <w:p>
@@ -1411,7 +2090,7 @@
         </w:rPr>
         <w:t>, called for </w:t>
       </w:r>
-      <w:hyperlink r:id="rId27" w:tgtFrame="_blank" w:history="1">
+      <w:hyperlink r:id="rId25" w:tgtFrame="_blank" w:history="1">
         <w:r>
           <w:rPr>
             <w:rFonts w:ascii="Georgia" w:eastAsia="Times New Roman" w:hAnsi="Georgia" w:cs="Times New Roman"/>
@@ -1438,7 +2117,7 @@
         </w:rPr>
         <w:t> on July 4. The </w:t>
       </w:r>
-      <w:hyperlink r:id="rId28" w:tgtFrame="_blank" w:history="1">
+      <w:hyperlink r:id="rId26" w:tgtFrame="_blank" w:history="1">
         <w:r>
           <w:rPr>
             <w:rFonts w:ascii="Georgia" w:eastAsia="Times New Roman" w:hAnsi="Georgia" w:cs="Times New Roman"/>
@@ -1491,7 +2170,7 @@
         </w:rPr>
         <w:t xml:space="preserve"> opposition. Sunak, who wasn’t expected to call an election until autumn, appeared eager to make the most of seemingly </w:t>
       </w:r>
-      <w:hyperlink r:id="rId29" w:tgtFrame="_blank" w:history="1">
+      <w:hyperlink r:id="rId27" w:tgtFrame="_blank" w:history="1">
         <w:r>
           <w:rPr>
             <w:rFonts w:ascii="Georgia" w:eastAsia="Times New Roman" w:hAnsi="Georgia" w:cs="Times New Roman"/>
@@ -1518,7 +2197,7 @@
         </w:rPr>
         <w:t>. But with near-term rate cuts seen as </w:t>
       </w:r>
-      <w:hyperlink r:id="rId30" w:tgtFrame="_blank" w:history="1">
+      <w:hyperlink r:id="rId28" w:tgtFrame="_blank" w:history="1">
         <w:r>
           <w:rPr>
             <w:rFonts w:ascii="Georgia" w:eastAsia="Times New Roman" w:hAnsi="Georgia" w:cs="Times New Roman"/>
@@ -1571,7 +2250,7 @@
         </w:rPr>
         <w:t xml:space="preserve"> to lose. Polls show the party at least 20 points ahead of the Conservatives. Still, a lot can happen in </w:t>
       </w:r>
-      <w:hyperlink r:id="rId31" w:tgtFrame="_blank" w:history="1">
+      <w:hyperlink r:id="rId29" w:tgtFrame="_blank" w:history="1">
         <w:r>
           <w:rPr>
             <w:rFonts w:ascii="Georgia" w:eastAsia="Times New Roman" w:hAnsi="Georgia" w:cs="Times New Roman"/>
@@ -1630,7 +2309,7 @@
             <wp:extent cx="9144000" cy="6095365"/>
             <wp:effectExtent l="0" t="0" r="0" b="635"/>
             <wp:docPr id="91954509" name="Picture 3" descr="A group of men in suits&#10;&#10;Description automatically generated">
-              <a:hlinkClick xmlns:a="http://schemas.openxmlformats.org/drawingml/2006/main" r:id="rId32" tgtFrame="&quot;_blank&quot;"/>
+              <a:hlinkClick xmlns:a="http://schemas.openxmlformats.org/drawingml/2006/main" r:id="rId30" tgtFrame="&quot;_blank&quot;"/>
             </wp:docPr>
             <wp:cNvGraphicFramePr>
               <a:graphicFrameLocks xmlns:a="http://schemas.openxmlformats.org/drawingml/2006/main" noChangeAspect="1"/>
@@ -1640,14 +2319,14 @@
                 <pic:pic xmlns:pic="http://schemas.openxmlformats.org/drawingml/2006/picture">
                   <pic:nvPicPr>
                     <pic:cNvPr id="91954509" name="Picture 3" descr="A group of men in suits&#10;&#10;Description automatically generated">
-                      <a:hlinkClick r:id="rId32" tgtFrame="&quot;_blank&quot;"/>
+                      <a:hlinkClick r:id="rId30" tgtFrame="&quot;_blank&quot;"/>
                     </pic:cNvPr>
                     <pic:cNvPicPr>
                       <a:picLocks noChangeAspect="1" noChangeArrowheads="1"/>
                     </pic:cNvPicPr>
                   </pic:nvPicPr>
                   <pic:blipFill>
-                    <a:blip r:embed="rId33" cstate="print">
+                    <a:blip r:embed="rId31" cstate="print">
                       <a:extLst>
                         <a:ext uri="{28A0092B-C50C-407E-A947-70E740481C1C}">
                           <a14:useLocalDpi xmlns:a14="http://schemas.microsoft.com/office/drawing/2010/main" val="0"/>
@@ -1776,7 +2455,7 @@
         </w:rPr>
         <w:t>has reached almost $1 billion in sales in just a few years by making it easy to buy cheap, generic versions of popular drugs such as Viagra. The natural next step? Popular weight loss drugs, but sold at a </w:t>
       </w:r>
-      <w:hyperlink r:id="rId34" w:tgtFrame="_blank" w:history="1">
+      <w:hyperlink r:id="rId32" w:tgtFrame="_blank" w:history="1">
         <w:r>
           <w:rPr>
             <w:rFonts w:ascii="Georgia" w:eastAsia="Times New Roman" w:hAnsi="Georgia" w:cs="Times New Roman"/>
@@ -1894,7 +2573,7 @@
         </w:rPr>
         <w:t xml:space="preserve"> for $199 a month. Then there’s the other </w:t>
       </w:r>
-      <w:hyperlink r:id="rId35" w:tgtFrame="_blank" w:history="1">
+      <w:hyperlink r:id="rId33" w:tgtFrame="_blank" w:history="1">
         <w:r>
           <w:rPr>
             <w:rFonts w:ascii="Georgia" w:eastAsia="Times New Roman" w:hAnsi="Georgia" w:cs="Times New Roman"/>
@@ -2044,7 +2723,7 @@
         </w:rPr>
         <w:t>, we dive into the lucrative world of young online stars and all the people and companies making money in it. Chang also explores the inherent risk of exploitation posed by the </w:t>
       </w:r>
-      <w:hyperlink r:id="rId36" w:tgtFrame="_blank" w:history="1">
+      <w:hyperlink r:id="rId34" w:tgtFrame="_blank" w:history="1">
         <w:r>
           <w:rPr>
             <w:rFonts w:ascii="Georgia" w:eastAsia="Times New Roman" w:hAnsi="Georgia" w:cs="Times New Roman"/>
@@ -2102,7 +2781,7 @@
             <wp:extent cx="7315200" cy="4114800"/>
             <wp:effectExtent l="0" t="0" r="0" b="0"/>
             <wp:docPr id="1470585933" name="Picture 2" descr="A person and a child smiling&#10;&#10;Description automatically generated">
-              <a:hlinkClick xmlns:a="http://schemas.openxmlformats.org/drawingml/2006/main" r:id="rId37" tgtFrame="&quot;_blank&quot;"/>
+              <a:hlinkClick xmlns:a="http://schemas.openxmlformats.org/drawingml/2006/main" r:id="rId35" tgtFrame="&quot;_blank&quot;"/>
             </wp:docPr>
             <wp:cNvGraphicFramePr>
               <a:graphicFrameLocks xmlns:a="http://schemas.openxmlformats.org/drawingml/2006/main" noChangeAspect="1"/>
@@ -2112,14 +2791,14 @@
                 <pic:pic xmlns:pic="http://schemas.openxmlformats.org/drawingml/2006/picture">
                   <pic:nvPicPr>
                     <pic:cNvPr id="1470585933" name="Picture 2" descr="A person and a child smiling&#10;&#10;Description automatically generated">
-                      <a:hlinkClick r:id="rId37" tgtFrame="&quot;_blank&quot;"/>
+                      <a:hlinkClick r:id="rId35" tgtFrame="&quot;_blank&quot;"/>
                     </pic:cNvPr>
                     <pic:cNvPicPr>
                       <a:picLocks noChangeAspect="1" noChangeArrowheads="1"/>
                     </pic:cNvPicPr>
                   </pic:nvPicPr>
                   <pic:blipFill>
-                    <a:blip r:embed="rId38">
+                    <a:blip r:embed="rId36">
                       <a:extLst>
                         <a:ext uri="{28A0092B-C50C-407E-A947-70E740481C1C}">
                           <a14:useLocalDpi xmlns:a14="http://schemas.microsoft.com/office/drawing/2010/main" val="0"/>
@@ -2306,7 +2985,7 @@
         <w:lastRenderedPageBreak/>
         <w:t>Euro zone </w:t>
       </w:r>
-      <w:hyperlink r:id="rId39" w:tgtFrame="_blank" w:history="1">
+      <w:hyperlink r:id="rId37" w:tgtFrame="_blank" w:history="1">
         <w:r>
           <w:rPr>
             <w:rFonts w:ascii="Georgia" w:eastAsia="Times New Roman" w:hAnsi="Georgia" w:cs="Times New Roman"/>
@@ -2365,7 +3044,7 @@
         </w:rPr>
         <w:t>South Africa’s </w:t>
       </w:r>
-      <w:hyperlink r:id="rId40" w:tgtFrame="_blank" w:history="1">
+      <w:hyperlink r:id="rId38" w:tgtFrame="_blank" w:history="1">
         <w:r>
           <w:rPr>
             <w:rFonts w:ascii="Georgia" w:eastAsia="Times New Roman" w:hAnsi="Georgia" w:cs="Times New Roman"/>
@@ -2424,7 +3103,7 @@
         </w:rPr>
         <w:t>OPEC and its allies will </w:t>
       </w:r>
-      <w:hyperlink r:id="rId41" w:tgtFrame="_blank" w:history="1">
+      <w:hyperlink r:id="rId39" w:tgtFrame="_blank" w:history="1">
         <w:r>
           <w:rPr>
             <w:rFonts w:ascii="Georgia" w:eastAsia="Times New Roman" w:hAnsi="Georgia" w:cs="Times New Roman"/>
@@ -2483,7 +3162,7 @@
         </w:rPr>
         <w:t>The first Japan-China-Korea </w:t>
       </w:r>
-      <w:hyperlink r:id="rId42" w:tgtFrame="_blank" w:history="1">
+      <w:hyperlink r:id="rId40" w:tgtFrame="_blank" w:history="1">
         <w:r>
           <w:rPr>
             <w:rFonts w:ascii="Georgia" w:eastAsia="Times New Roman" w:hAnsi="Georgia" w:cs="Times New Roman"/>
@@ -2542,7 +3221,7 @@
         </w:rPr>
         <w:t>Closing arguments in </w:t>
       </w:r>
-      <w:hyperlink r:id="rId43" w:tgtFrame="_blank" w:history="1">
+      <w:hyperlink r:id="rId41" w:tgtFrame="_blank" w:history="1">
         <w:r>
           <w:rPr>
             <w:rFonts w:ascii="Georgia" w:eastAsia="Times New Roman" w:hAnsi="Georgia" w:cs="Times New Roman"/>
@@ -2609,7 +3288,7 @@
                 <w14:ligatures w14:val="none"/>
               </w:rPr>
             </w:pPr>
-            <w:hyperlink r:id="rId44" w:tgtFrame="_blank" w:history="1">
+            <w:hyperlink r:id="rId42" w:tgtFrame="_blank" w:history="1">
               <w:r>
                 <w:rPr>
                   <w:rFonts w:ascii="Helvetica" w:eastAsia="Times New Roman" w:hAnsi="Helvetica" w:cs="Helvetica"/>
@@ -2654,7 +3333,7 @@
         </w:rPr>
         <w:t>European NATO members are racing to bulk up their militaries in the face of Russian aggression and the possibility that Trump, if elected in November, may try to pull the US away from the alliance, further emboldening Vladimir Putin in the process. In the mini-documentary </w:t>
       </w:r>
-      <w:hyperlink r:id="rId45" w:tgtFrame="_blank" w:history="1">
+      <w:hyperlink r:id="rId43" w:tgtFrame="_blank" w:history="1">
         <w:r>
           <w:rPr>
             <w:rFonts w:ascii="Georgia" w:eastAsia="Times New Roman" w:hAnsi="Georgia" w:cs="Times New Roman"/>
@@ -2715,7 +3394,7 @@
             <wp:extent cx="9144000" cy="5577840"/>
             <wp:effectExtent l="0" t="0" r="0" b="3810"/>
             <wp:docPr id="443339946" name="Picture 1" descr="A person standing at a podium with flags behind him&#10;&#10;Description automatically generated">
-              <a:hlinkClick xmlns:a="http://schemas.openxmlformats.org/drawingml/2006/main" r:id="rId46" tgtFrame="&quot;_blank&quot;"/>
+              <a:hlinkClick xmlns:a="http://schemas.openxmlformats.org/drawingml/2006/main" r:id="rId44" tgtFrame="&quot;_blank&quot;"/>
             </wp:docPr>
             <wp:cNvGraphicFramePr>
               <a:graphicFrameLocks xmlns:a="http://schemas.openxmlformats.org/drawingml/2006/main" noChangeAspect="1"/>
@@ -2725,14 +3404,14 @@
                 <pic:pic xmlns:pic="http://schemas.openxmlformats.org/drawingml/2006/picture">
                   <pic:nvPicPr>
                     <pic:cNvPr id="443339946" name="Picture 1" descr="A person standing at a podium with flags behind him&#10;&#10;Description automatically generated">
-                      <a:hlinkClick r:id="rId46" tgtFrame="&quot;_blank&quot;"/>
+                      <a:hlinkClick r:id="rId44" tgtFrame="&quot;_blank&quot;"/>
                     </pic:cNvPr>
                     <pic:cNvPicPr>
                       <a:picLocks noChangeAspect="1" noChangeArrowheads="1"/>
                     </pic:cNvPicPr>
                   </pic:nvPicPr>
                   <pic:blipFill>
-                    <a:blip r:embed="rId47">
+                    <a:blip r:embed="rId45">
                       <a:extLst>
                         <a:ext uri="{28A0092B-C50C-407E-A947-70E740481C1C}">
                           <a14:useLocalDpi xmlns:a14="http://schemas.microsoft.com/office/drawing/2010/main" val="0"/>
@@ -2790,7 +3469,7 @@
         </w:rPr>
         <w:t>NATO Secretary General Jens Stoltenberg in January during a press conference with ministers from new alliance members Sweden and Finland. Member states are </w:t>
       </w:r>
-      <w:hyperlink r:id="rId48" w:tgtFrame="_blank" w:history="1">
+      <w:hyperlink r:id="rId46" w:tgtFrame="_blank" w:history="1">
         <w:r>
           <w:rPr>
             <w:rFonts w:ascii="Georgia" w:eastAsia="Times New Roman" w:hAnsi="Georgia" w:cs="Times New Roman"/>
@@ -2912,7 +3591,7 @@
         </w:rPr>
         <w:t> If you were forwarded this newsletter, </w:t>
       </w:r>
-      <w:hyperlink r:id="rId49" w:tgtFrame="_blank" w:history="1">
+      <w:hyperlink r:id="rId47" w:tgtFrame="_blank" w:history="1">
         <w:r>
           <w:rPr>
             <w:rFonts w:ascii="Georgia" w:eastAsia="Times New Roman" w:hAnsi="Georgia" w:cs="Times New Roman"/>
@@ -2999,7 +3678,7 @@
         </w:rPr>
         <w:t>Each week, Bloomberg’s Oanh Ha reports on critical stories at the heart of the world’s most dynamic economies, delivering insight into the markets, tycoons and businesses driving growth across the region and around the world. Listen in </w:t>
       </w:r>
-      <w:hyperlink r:id="rId50" w:tgtFrame="_blank" w:history="1">
+      <w:hyperlink r:id="rId48" w:tgtFrame="_blank" w:history="1">
         <w:r>
           <w:rPr>
             <w:rFonts w:ascii="Georgia" w:eastAsia="Times New Roman" w:hAnsi="Georgia" w:cs="Times New Roman"/>
@@ -3031,7 +3710,516 @@
         <w:t>.</w:t>
       </w:r>
     </w:p>
-    <w:p/>
+    <w:p>
+      <w:pPr>
+        <w:rPr>
+          <w:rFonts w:eastAsia="DengXian"/>
+          <w:lang w:eastAsia="zh-CN"/>
+        </w:rPr>
+      </w:pPr>
+    </w:p>
+    <w:p>
+      <w:pPr>
+        <w:rPr>
+          <w:rFonts w:eastAsia="DengXian" w:hint="eastAsia"/>
+          <w:lang w:eastAsia="zh-CN"/>
+        </w:rPr>
+      </w:pPr>
+      <w:r>
+        <w:rPr>
+          <w:rFonts w:eastAsia="DengXian" w:hint="eastAsia"/>
+          <w:lang w:eastAsia="zh-CN"/>
+        </w:rPr>
+        <w:t>缺乏</w:t>
+      </w:r>
+      <w:r>
+        <w:rPr>
+          <w:rFonts w:eastAsia="DengXian" w:hint="eastAsia"/>
+          <w:lang w:eastAsia="zh-CN"/>
+        </w:rPr>
+        <w:t>MM</w:t>
+      </w:r>
+      <w:r>
+        <w:rPr>
+          <w:rFonts w:eastAsia="DengXian" w:hint="eastAsia"/>
+          <w:lang w:eastAsia="zh-CN"/>
+        </w:rPr>
+        <w:t>的演算法</w:t>
+      </w:r>
+    </w:p>
+    <w:p>
+      <w:pPr>
+        <w:rPr>
+          <w:rFonts w:eastAsia="DengXian"/>
+          <w:lang w:eastAsia="zh-CN"/>
+        </w:rPr>
+      </w:pPr>
+      <w:r>
+        <w:rPr>
+          <w:rFonts w:eastAsia="DengXian"/>
+          <w:lang w:eastAsia="zh-CN"/>
+        </w:rPr>
+        <w:t xml:space="preserve">mm </w:t>
+      </w:r>
+      <w:proofErr w:type="gramStart"/>
+      <w:r>
+        <w:rPr>
+          <w:rFonts w:eastAsia="DengXian"/>
+          <w:lang w:eastAsia="zh-CN"/>
+        </w:rPr>
+        <w:t>algorithm</w:t>
+      </w:r>
+      <w:proofErr w:type="gramEnd"/>
+      <w:r>
+        <w:rPr>
+          <w:rFonts w:eastAsia="DengXian"/>
+          <w:lang w:eastAsia="zh-CN"/>
+        </w:rPr>
+        <w:t xml:space="preserve"> </w:t>
+      </w:r>
+      <w:proofErr w:type="spellStart"/>
+      <w:r>
+        <w:rPr>
+          <w:rFonts w:eastAsia="DengXian"/>
+          <w:lang w:eastAsia="zh-CN"/>
+        </w:rPr>
+        <w:t>check up</w:t>
+      </w:r>
+      <w:proofErr w:type="spellEnd"/>
+      <w:r>
+        <w:rPr>
+          <w:rFonts w:eastAsia="DengXian"/>
+          <w:lang w:eastAsia="zh-CN"/>
+        </w:rPr>
+        <w:t xml:space="preserve"> domain </w:t>
+      </w:r>
+      <w:proofErr w:type="spellStart"/>
+      <w:r>
+        <w:rPr>
+          <w:rFonts w:eastAsia="DengXian"/>
+          <w:lang w:eastAsia="zh-CN"/>
+        </w:rPr>
+        <w:t>knowedge</w:t>
+      </w:r>
+      <w:proofErr w:type="spellEnd"/>
+    </w:p>
+    <w:p>
+      <w:pPr>
+        <w:rPr>
+          <w:rFonts w:eastAsia="DengXian"/>
+          <w:lang w:eastAsia="zh-CN"/>
+        </w:rPr>
+      </w:pPr>
+    </w:p>
+    <w:p>
+      <w:pPr>
+        <w:rPr>
+          <w:rFonts w:eastAsia="DengXian"/>
+          <w:lang w:eastAsia="zh-CN"/>
+        </w:rPr>
+      </w:pPr>
+      <w:r>
+        <w:rPr>
+          <w:rFonts w:eastAsia="DengXian"/>
+          <w:lang w:eastAsia="zh-CN"/>
+        </w:rPr>
+        <w:t xml:space="preserve">first step: </w:t>
+      </w:r>
+    </w:p>
+    <w:p>
+      <w:pPr>
+        <w:rPr>
+          <w:rFonts w:eastAsia="DengXian"/>
+          <w:lang w:eastAsia="zh-CN"/>
+        </w:rPr>
+      </w:pPr>
+      <w:r>
+        <w:rPr>
+          <w:rFonts w:eastAsia="DengXian"/>
+          <w:lang w:eastAsia="zh-CN"/>
+        </w:rPr>
+        <w:t>1. DV plan (test case)</w:t>
+      </w:r>
+    </w:p>
+    <w:p>
+      <w:pPr>
+        <w:rPr>
+          <w:rFonts w:eastAsia="DengXian"/>
+          <w:lang w:eastAsia="zh-CN"/>
+        </w:rPr>
+      </w:pPr>
+      <w:r>
+        <w:rPr>
+          <w:rFonts w:eastAsia="DengXian"/>
+          <w:lang w:eastAsia="zh-CN"/>
+        </w:rPr>
+        <w:t xml:space="preserve">    landing </w:t>
+      </w:r>
+    </w:p>
+    <w:p>
+      <w:pPr>
+        <w:rPr>
+          <w:rFonts w:eastAsia="DengXian"/>
+          <w:lang w:eastAsia="zh-CN"/>
+        </w:rPr>
+      </w:pPr>
+      <w:r>
+        <w:rPr>
+          <w:rFonts w:eastAsia="DengXian"/>
+          <w:lang w:eastAsia="zh-CN"/>
+        </w:rPr>
+        <w:t xml:space="preserve">    c module</w:t>
+      </w:r>
+    </w:p>
+    <w:p>
+      <w:pPr>
+        <w:rPr>
+          <w:rFonts w:eastAsia="DengXian"/>
+          <w:lang w:eastAsia="zh-CN"/>
+        </w:rPr>
+      </w:pPr>
+      <w:r>
+        <w:rPr>
+          <w:rFonts w:eastAsia="DengXian"/>
+          <w:lang w:eastAsia="zh-CN"/>
+        </w:rPr>
+        <w:t xml:space="preserve">2. </w:t>
+      </w:r>
+      <w:proofErr w:type="gramStart"/>
+      <w:r>
+        <w:rPr>
+          <w:rFonts w:eastAsia="DengXian"/>
+          <w:lang w:eastAsia="zh-CN"/>
+        </w:rPr>
+        <w:t>UVM(</w:t>
+      </w:r>
+      <w:proofErr w:type="gramEnd"/>
+      <w:r>
+        <w:rPr>
+          <w:rFonts w:eastAsia="DengXian"/>
+          <w:lang w:eastAsia="zh-CN"/>
+        </w:rPr>
+        <w:t xml:space="preserve">test plan) </w:t>
+      </w:r>
+    </w:p>
+    <w:p>
+      <w:pPr>
+        <w:rPr>
+          <w:rFonts w:eastAsia="DengXian"/>
+          <w:lang w:eastAsia="zh-CN"/>
+        </w:rPr>
+      </w:pPr>
+      <w:r>
+        <w:rPr>
+          <w:rFonts w:eastAsia="DengXian"/>
+          <w:lang w:eastAsia="zh-CN"/>
+        </w:rPr>
+        <w:t>3. 3-10</w:t>
+      </w:r>
+    </w:p>
+    <w:p>
+      <w:pPr>
+        <w:rPr>
+          <w:rFonts w:eastAsia="DengXian"/>
+          <w:lang w:eastAsia="zh-CN"/>
+        </w:rPr>
+      </w:pPr>
+    </w:p>
+    <w:p>
+      <w:pPr>
+        <w:rPr>
+          <w:rFonts w:eastAsia="DengXian"/>
+          <w:lang w:eastAsia="zh-CN"/>
+        </w:rPr>
+      </w:pPr>
+    </w:p>
+    <w:p>
+      <w:pPr>
+        <w:rPr>
+          <w:rFonts w:eastAsia="DengXian"/>
+          <w:lang w:eastAsia="zh-CN"/>
+        </w:rPr>
+      </w:pPr>
+    </w:p>
+    <w:p>
+      <w:pPr>
+        <w:rPr>
+          <w:rFonts w:eastAsia="DengXian"/>
+          <w:lang w:eastAsia="zh-CN"/>
+        </w:rPr>
+      </w:pPr>
+      <w:r>
+        <w:rPr>
+          <w:rFonts w:eastAsia="DengXian"/>
+          <w:lang w:eastAsia="zh-CN"/>
+        </w:rPr>
+        <w:t xml:space="preserve">second step: power, </w:t>
+      </w:r>
+      <w:proofErr w:type="spellStart"/>
+      <w:r>
+        <w:rPr>
+          <w:rFonts w:eastAsia="DengXian"/>
+          <w:lang w:eastAsia="zh-CN"/>
+        </w:rPr>
+        <w:t>arhectrure</w:t>
+      </w:r>
+      <w:proofErr w:type="spellEnd"/>
+      <w:r>
+        <w:rPr>
+          <w:rFonts w:eastAsia="DengXian"/>
+          <w:lang w:eastAsia="zh-CN"/>
+        </w:rPr>
+        <w:t>, feature</w:t>
+      </w:r>
+    </w:p>
+    <w:p>
+      <w:pPr>
+        <w:rPr>
+          <w:rFonts w:eastAsia="DengXian"/>
+          <w:lang w:eastAsia="zh-CN"/>
+        </w:rPr>
+      </w:pPr>
+    </w:p>
+    <w:p>
+      <w:pPr>
+        <w:rPr>
+          <w:rFonts w:eastAsia="DengXian" w:hint="eastAsia"/>
+          <w:lang w:eastAsia="zh-CN"/>
+        </w:rPr>
+      </w:pPr>
+      <w:r>
+        <w:rPr>
+          <w:rFonts w:eastAsia="DengXian" w:hint="eastAsia"/>
+          <w:lang w:eastAsia="zh-CN"/>
+        </w:rPr>
+        <w:t xml:space="preserve">1. </w:t>
+      </w:r>
+      <w:r>
+        <w:rPr>
+          <w:rFonts w:eastAsia="DengXian" w:hint="eastAsia"/>
+          <w:lang w:eastAsia="zh-CN"/>
+        </w:rPr>
+        <w:t>年資淺</w:t>
+      </w:r>
+    </w:p>
+    <w:p>
+      <w:pPr>
+        <w:rPr>
+          <w:rFonts w:eastAsia="DengXian"/>
+          <w:lang w:eastAsia="zh-CN"/>
+        </w:rPr>
+      </w:pPr>
+      <w:r>
+        <w:rPr>
+          <w:rFonts w:eastAsia="DengXian"/>
+          <w:lang w:eastAsia="zh-CN"/>
+        </w:rPr>
+        <w:t xml:space="preserve">2. </w:t>
+      </w:r>
+      <w:r>
+        <w:rPr>
+          <w:rFonts w:eastAsia="DengXian" w:hint="eastAsia"/>
+          <w:lang w:eastAsia="zh-CN"/>
+        </w:rPr>
+        <w:t>工作内容</w:t>
+      </w:r>
+    </w:p>
+    <w:p>
+      <w:pPr>
+        <w:rPr>
+          <w:rFonts w:eastAsia="DengXian"/>
+          <w:lang w:eastAsia="zh-CN"/>
+        </w:rPr>
+      </w:pPr>
+    </w:p>
+    <w:p>
+      <w:pPr>
+        <w:rPr>
+          <w:rFonts w:eastAsia="DengXian"/>
+          <w:lang w:eastAsia="zh-CN"/>
+        </w:rPr>
+      </w:pPr>
+      <w:r>
+        <w:rPr>
+          <w:rFonts w:eastAsia="DengXian"/>
+          <w:lang w:eastAsia="zh-CN"/>
+        </w:rPr>
+        <w:t>arch ()</w:t>
+      </w:r>
+    </w:p>
+    <w:p>
+      <w:pPr>
+        <w:rPr>
+          <w:rFonts w:eastAsia="DengXian" w:hint="eastAsia"/>
+          <w:lang w:eastAsia="zh-CN"/>
+        </w:rPr>
+      </w:pPr>
+      <w:r>
+        <w:rPr>
+          <w:rFonts w:eastAsia="DengXian" w:hint="eastAsia"/>
+          <w:lang w:eastAsia="zh-CN"/>
+        </w:rPr>
+        <w:t>dv plan (2</w:t>
+      </w:r>
+      <w:r>
+        <w:rPr>
+          <w:rFonts w:eastAsia="DengXian" w:hint="eastAsia"/>
+          <w:lang w:eastAsia="zh-CN"/>
+        </w:rPr>
+        <w:t>年</w:t>
+      </w:r>
+      <w:r>
+        <w:rPr>
+          <w:rFonts w:eastAsia="DengXian" w:hint="eastAsia"/>
+          <w:lang w:eastAsia="zh-CN"/>
+        </w:rPr>
+        <w:t>)</w:t>
+      </w:r>
+    </w:p>
+    <w:p>
+      <w:pPr>
+        <w:rPr>
+          <w:rFonts w:eastAsia="DengXian"/>
+          <w:lang w:eastAsia="zh-CN"/>
+        </w:rPr>
+      </w:pPr>
+    </w:p>
+    <w:p>
+      <w:pPr>
+        <w:rPr>
+          <w:rFonts w:eastAsia="DengXian" w:hint="eastAsia"/>
+          <w:lang w:eastAsia="zh-CN"/>
+        </w:rPr>
+      </w:pPr>
+      <w:r>
+        <w:rPr>
+          <w:rFonts w:eastAsia="DengXian" w:hint="eastAsia"/>
+          <w:lang w:eastAsia="zh-CN"/>
+        </w:rPr>
+        <w:lastRenderedPageBreak/>
+        <w:t>6</w:t>
+      </w:r>
+      <w:r>
+        <w:rPr>
+          <w:rFonts w:eastAsia="DengXian" w:hint="eastAsia"/>
+          <w:lang w:eastAsia="zh-CN"/>
+        </w:rPr>
+        <w:t>年</w:t>
+      </w:r>
+    </w:p>
+    <w:p>
+      <w:pPr>
+        <w:rPr>
+          <w:rFonts w:eastAsia="DengXian" w:hint="eastAsia"/>
+          <w:lang w:eastAsia="zh-CN"/>
+        </w:rPr>
+      </w:pPr>
+      <w:r>
+        <w:rPr>
+          <w:rFonts w:eastAsia="DengXian" w:hint="eastAsia"/>
+          <w:lang w:eastAsia="zh-CN"/>
+        </w:rPr>
+        <w:t>integration (4</w:t>
+      </w:r>
+      <w:r>
+        <w:rPr>
+          <w:rFonts w:eastAsia="DengXian" w:hint="eastAsia"/>
+          <w:lang w:eastAsia="zh-CN"/>
+        </w:rPr>
+        <w:t>位</w:t>
+      </w:r>
+      <w:r>
+        <w:rPr>
+          <w:rFonts w:eastAsia="DengXian" w:hint="eastAsia"/>
+          <w:lang w:eastAsia="zh-CN"/>
+        </w:rPr>
+        <w:t>)</w:t>
+      </w:r>
+    </w:p>
+    <w:p>
+      <w:pPr>
+        <w:rPr>
+          <w:rFonts w:eastAsia="DengXian"/>
+          <w:lang w:eastAsia="zh-CN"/>
+        </w:rPr>
+      </w:pPr>
+      <w:r>
+        <w:rPr>
+          <w:rFonts w:eastAsia="DengXian"/>
+          <w:lang w:eastAsia="zh-CN"/>
+        </w:rPr>
+        <w:t xml:space="preserve">module design </w:t>
+      </w:r>
+    </w:p>
+    <w:p>
+      <w:pPr>
+        <w:rPr>
+          <w:rFonts w:eastAsia="DengXian"/>
+          <w:lang w:eastAsia="zh-CN"/>
+        </w:rPr>
+      </w:pPr>
+    </w:p>
+    <w:p>
+      <w:pPr>
+        <w:rPr>
+          <w:rFonts w:eastAsia="DengXian" w:hint="eastAsia"/>
+          <w:lang w:eastAsia="zh-CN"/>
+        </w:rPr>
+      </w:pPr>
+      <w:r>
+        <w:rPr>
+          <w:rFonts w:eastAsia="DengXian" w:hint="eastAsia"/>
+          <w:lang w:eastAsia="zh-CN"/>
+        </w:rPr>
+        <w:t>華金可</w:t>
+      </w:r>
+    </w:p>
+    <w:p>
+      <w:pPr>
+        <w:rPr>
+          <w:rFonts w:eastAsia="DengXian"/>
+          <w:lang w:eastAsia="zh-CN"/>
+        </w:rPr>
+      </w:pPr>
+    </w:p>
+    <w:p>
+      <w:pPr>
+        <w:rPr>
+          <w:rFonts w:eastAsia="DengXian"/>
+          <w:lang w:eastAsia="zh-CN"/>
+        </w:rPr>
+      </w:pPr>
+      <w:r>
+        <w:rPr>
+          <w:rFonts w:eastAsia="DengXian"/>
+          <w:lang w:eastAsia="zh-CN"/>
+        </w:rPr>
+        <w:t>5 team 12~13</w:t>
+      </w:r>
+    </w:p>
+    <w:p>
+      <w:pPr>
+        <w:rPr>
+          <w:rFonts w:eastAsia="DengXian"/>
+          <w:lang w:eastAsia="zh-CN"/>
+        </w:rPr>
+      </w:pPr>
+    </w:p>
+    <w:p>
+      <w:pPr>
+        <w:rPr>
+          <w:rFonts w:eastAsia="DengXian" w:hint="eastAsia"/>
+          <w:lang w:eastAsia="zh-CN"/>
+        </w:rPr>
+      </w:pPr>
+      <w:r>
+        <w:rPr>
+          <w:rFonts w:eastAsia="DengXian"/>
+          <w:lang w:eastAsia="zh-CN"/>
+        </w:rPr>
+        <w:t>SSA ESL</w:t>
+      </w:r>
+    </w:p>
     <w:sectPr>
       <w:pgSz w:w="15840" w:h="12240" w:orient="landscape"/>
       <w:pgMar w:top="720" w:right="720" w:bottom="720" w:left="720" w:header="720" w:footer="720" w:gutter="0"/>

</xml_diff>

<commit_message>
vault backup: 2024-05-27 22:28:50
</commit_message>
<xml_diff>
--- a/language/2024-05-27.docx
+++ b/language/2024-05-27.docx
@@ -7,7 +7,7 @@
         <w:shd w:val="clear" w:color="auto" w:fill="FFFFFF"/>
         <w:spacing w:before="240" w:after="240" w:line="240" w:lineRule="auto"/>
         <w:rPr>
-          <w:rFonts w:ascii="Georgia" w:eastAsia="Times New Roman" w:hAnsi="Georgia" w:cs="Times New Roman"/>
+          <w:rFonts w:ascii="Georgia" w:eastAsia="DengXian" w:hAnsi="Georgia" w:cs="Times New Roman" w:hint="eastAsia"/>
           <w:color w:val="222222"/>
           <w:kern w:val="0"/>
           <w:sz w:val="24"/>
@@ -405,36 +405,6 @@
         </w:rPr>
         <w:t> amid signs the economy is still too hot for easing.</w:t>
       </w:r>
-    </w:p>
-    <w:p>
-      <w:pPr>
-        <w:shd w:val="clear" w:color="auto" w:fill="FFFFFF"/>
-        <w:spacing w:line="240" w:lineRule="auto"/>
-        <w:rPr>
-          <w:rFonts w:ascii="Georgia" w:eastAsia="Times New Roman" w:hAnsi="Georgia" w:cs="Times New Roman"/>
-          <w:color w:val="222222"/>
-          <w:kern w:val="0"/>
-          <w:sz w:val="24"/>
-          <w:szCs w:val="24"/>
-          <w:lang w:eastAsia="zh-CN"/>
-          <w14:ligatures w14:val="none"/>
-        </w:rPr>
-      </w:pPr>
-    </w:p>
-    <w:p>
-      <w:pPr>
-        <w:shd w:val="clear" w:color="auto" w:fill="FFFFFF"/>
-        <w:spacing w:line="240" w:lineRule="auto"/>
-        <w:rPr>
-          <w:rFonts w:ascii="Georgia" w:eastAsia="DengXian" w:hAnsi="Georgia" w:cs="Times New Roman" w:hint="eastAsia"/>
-          <w:color w:val="222222"/>
-          <w:kern w:val="0"/>
-          <w:sz w:val="24"/>
-          <w:szCs w:val="24"/>
-          <w:lang w:eastAsia="zh-CN"/>
-          <w14:ligatures w14:val="none"/>
-        </w:rPr>
-      </w:pPr>
     </w:p>
     <w:p>
       <w:pPr>
@@ -813,7 +783,7 @@
         <w:shd w:val="clear" w:color="auto" w:fill="FFFFFF"/>
         <w:spacing w:before="240" w:after="240" w:line="240" w:lineRule="auto"/>
         <w:rPr>
-          <w:rFonts w:ascii="Georgia" w:eastAsia="DengXian" w:hAnsi="Georgia" w:cs="Times New Roman" w:hint="eastAsia"/>
+          <w:rFonts w:ascii="Georgia" w:eastAsia="DengXian" w:hAnsi="Georgia" w:cs="Times New Roman"/>
           <w:color w:val="222222"/>
           <w:kern w:val="0"/>
           <w:sz w:val="24"/>
@@ -1400,21 +1370,7 @@
           <w:lang w:eastAsia="zh-CN"/>
           <w14:ligatures w14:val="none"/>
         </w:rPr>
-        <w:t xml:space="preserve"> for 13 students who they alleged violated </w:t>
-      </w:r>
-      <w:r>
-        <w:rPr>
-          <w:rFonts w:ascii="Georgia" w:eastAsia="Times New Roman" w:hAnsi="Georgia" w:cs="Times New Roman"/>
-          <w:color w:val="222222"/>
-          <w:kern w:val="0"/>
-          <w:sz w:val="24"/>
-          <w:szCs w:val="24"/>
-          <w:highlight w:val="green"/>
-          <w:lang w:eastAsia="zh-CN"/>
-          <w14:ligatures w14:val="none"/>
-        </w:rPr>
-        <w:lastRenderedPageBreak/>
-        <w:t xml:space="preserve">university policies by participating in an </w:t>
+        <w:t xml:space="preserve"> for 13 students who they alleged violated university policies by participating in an </w:t>
       </w:r>
       <w:r>
         <w:rPr>
@@ -1505,33 +1461,7 @@
           <w:lang w:eastAsia="zh-CN"/>
           <w14:ligatures w14:val="none"/>
         </w:rPr>
-        <w:t>的大學政策</w:t>
-      </w:r>
-      <w:r>
-        <w:rPr>
-          <w:rFonts w:ascii="DengXian" w:eastAsia="DengXian" w:hAnsi="DengXian" w:cs="PMingLiU" w:hint="eastAsia"/>
-          <w:color w:val="222222"/>
-          <w:kern w:val="0"/>
-          <w:sz w:val="24"/>
-          <w:szCs w:val="24"/>
-          <w:highlight w:val="green"/>
-          <w:lang w:eastAsia="zh-CN"/>
-          <w14:ligatures w14:val="none"/>
-        </w:rPr>
-        <w:t>作爲反對戰爭游行</w:t>
-      </w:r>
-      <w:r>
-        <w:rPr>
-          <w:rFonts w:ascii="DengXian" w:eastAsia="DengXian" w:hAnsi="DengXian" w:cs="PMingLiU" w:hint="eastAsia"/>
-          <w:color w:val="222222"/>
-          <w:kern w:val="0"/>
-          <w:sz w:val="24"/>
-          <w:szCs w:val="24"/>
-          <w:highlight w:val="green"/>
-          <w:lang w:eastAsia="zh-CN"/>
-          <w14:ligatures w14:val="none"/>
-        </w:rPr>
-        <w:t>的學生</w:t>
+        <w:t>的大學政策作爲反對戰爭游行的學生</w:t>
       </w:r>
     </w:p>
     <w:p>
@@ -1573,6 +1503,7 @@
           <w:lang w:eastAsia="zh-CN"/>
           <w14:ligatures w14:val="none"/>
         </w:rPr>
+        <w:lastRenderedPageBreak/>
         <w:t xml:space="preserve">Palestinians walk over blast </w:t>
       </w:r>
       <w:r>
@@ -1948,7 +1879,72 @@
           <w:lang w:eastAsia="zh-CN"/>
           <w14:ligatures w14:val="none"/>
         </w:rPr>
-        <w:t>in wind direction or speed—within jet streams are increasing and therefore strengthening clear-air turbulence.” Her advice—perhaps figurative as well as literal—is to “buckle up.”</w:t>
+        <w:t xml:space="preserve">in wind direction or speed—within jet streams are increasing and therefore strengthening clear-air turbulence.” </w:t>
+      </w:r>
+      <w:r>
+        <w:rPr>
+          <w:rFonts w:ascii="Georgia" w:eastAsia="Times New Roman" w:hAnsi="Georgia" w:cs="Times New Roman"/>
+          <w:color w:val="222222"/>
+          <w:kern w:val="0"/>
+          <w:sz w:val="24"/>
+          <w:szCs w:val="24"/>
+          <w:highlight w:val="green"/>
+          <w:lang w:eastAsia="zh-CN"/>
+          <w14:ligatures w14:val="none"/>
+        </w:rPr>
+        <w:t xml:space="preserve">Her advice—perhaps </w:t>
+      </w:r>
+      <w:r>
+        <w:rPr>
+          <w:rFonts w:ascii="Georgia" w:eastAsia="Times New Roman" w:hAnsi="Georgia" w:cs="Times New Roman"/>
+          <w:color w:val="FF0000"/>
+          <w:kern w:val="0"/>
+          <w:sz w:val="24"/>
+          <w:szCs w:val="24"/>
+          <w:highlight w:val="green"/>
+          <w:lang w:eastAsia="zh-CN"/>
+          <w14:ligatures w14:val="none"/>
+        </w:rPr>
+        <w:t xml:space="preserve">figurative </w:t>
+      </w:r>
+      <w:r>
+        <w:rPr>
+          <w:rFonts w:ascii="Georgia" w:eastAsia="Times New Roman" w:hAnsi="Georgia" w:cs="Times New Roman"/>
+          <w:color w:val="222222"/>
+          <w:kern w:val="0"/>
+          <w:sz w:val="24"/>
+          <w:szCs w:val="24"/>
+          <w:highlight w:val="green"/>
+          <w:lang w:eastAsia="zh-CN"/>
+          <w14:ligatures w14:val="none"/>
+        </w:rPr>
+        <w:t>as well as literal—is to “</w:t>
+      </w:r>
+      <w:r>
+        <w:rPr>
+          <w:rFonts w:ascii="Georgia" w:eastAsia="Times New Roman" w:hAnsi="Georgia" w:cs="Times New Roman"/>
+          <w:color w:val="FF0000"/>
+          <w:kern w:val="0"/>
+          <w:sz w:val="24"/>
+          <w:szCs w:val="24"/>
+          <w:highlight w:val="green"/>
+          <w:lang w:eastAsia="zh-CN"/>
+          <w14:ligatures w14:val="none"/>
+        </w:rPr>
+        <w:t xml:space="preserve">buckle </w:t>
+      </w:r>
+      <w:r>
+        <w:rPr>
+          <w:rFonts w:ascii="Georgia" w:eastAsia="Times New Roman" w:hAnsi="Georgia" w:cs="Times New Roman"/>
+          <w:color w:val="222222"/>
+          <w:kern w:val="0"/>
+          <w:sz w:val="24"/>
+          <w:szCs w:val="24"/>
+          <w:highlight w:val="green"/>
+          <w:lang w:eastAsia="zh-CN"/>
+          <w14:ligatures w14:val="none"/>
+        </w:rPr>
+        <w:t>up.”</w:t>
       </w:r>
     </w:p>
     <w:p>
@@ -1974,6 +1970,7 @@
           <w:kern w:val="0"/>
           <w:sz w:val="24"/>
           <w:szCs w:val="24"/>
+          <w:highlight w:val="green"/>
           <w:lang w:eastAsia="zh-CN"/>
           <w14:ligatures w14:val="none"/>
         </w:rPr>
@@ -1986,10 +1983,63 @@
           <w:kern w:val="0"/>
           <w:sz w:val="24"/>
           <w:szCs w:val="24"/>
-          <w:lang w:eastAsia="zh-CN"/>
-          <w14:ligatures w14:val="none"/>
-        </w:rPr>
-        <w:t>, speaking in a downpour amid bystanders blasting a </w:t>
+          <w:highlight w:val="green"/>
+          <w:lang w:eastAsia="zh-CN"/>
+          <w14:ligatures w14:val="none"/>
+        </w:rPr>
+        <w:t xml:space="preserve">, speaking in a </w:t>
+      </w:r>
+      <w:r>
+        <w:rPr>
+          <w:rFonts w:ascii="Georgia" w:eastAsia="Times New Roman" w:hAnsi="Georgia" w:cs="Times New Roman"/>
+          <w:color w:val="C00000"/>
+          <w:kern w:val="0"/>
+          <w:sz w:val="24"/>
+          <w:szCs w:val="24"/>
+          <w:highlight w:val="green"/>
+          <w:lang w:eastAsia="zh-CN"/>
+          <w14:ligatures w14:val="none"/>
+        </w:rPr>
+        <w:t xml:space="preserve">downpour </w:t>
+      </w:r>
+      <w:r>
+        <w:rPr>
+          <w:rFonts w:ascii="Georgia" w:eastAsia="Times New Roman" w:hAnsi="Georgia" w:cs="Times New Roman"/>
+          <w:color w:val="222222"/>
+          <w:kern w:val="0"/>
+          <w:sz w:val="24"/>
+          <w:szCs w:val="24"/>
+          <w:highlight w:val="green"/>
+          <w:lang w:eastAsia="zh-CN"/>
+          <w14:ligatures w14:val="none"/>
+        </w:rPr>
+        <w:t xml:space="preserve">amid </w:t>
+      </w:r>
+      <w:r>
+        <w:rPr>
+          <w:rFonts w:ascii="Georgia" w:eastAsia="Times New Roman" w:hAnsi="Georgia" w:cs="Times New Roman"/>
+          <w:color w:val="C00000"/>
+          <w:kern w:val="0"/>
+          <w:sz w:val="24"/>
+          <w:szCs w:val="24"/>
+          <w:highlight w:val="green"/>
+          <w:lang w:eastAsia="zh-CN"/>
+          <w14:ligatures w14:val="none"/>
+        </w:rPr>
+        <w:t xml:space="preserve">bystanders </w:t>
+      </w:r>
+      <w:r>
+        <w:rPr>
+          <w:rFonts w:ascii="Georgia" w:eastAsia="Times New Roman" w:hAnsi="Georgia" w:cs="Times New Roman"/>
+          <w:color w:val="222222"/>
+          <w:kern w:val="0"/>
+          <w:sz w:val="24"/>
+          <w:szCs w:val="24"/>
+          <w:highlight w:val="green"/>
+          <w:lang w:eastAsia="zh-CN"/>
+          <w14:ligatures w14:val="none"/>
+        </w:rPr>
+        <w:t>blasting a </w:t>
       </w:r>
       <w:proofErr w:type="spellStart"/>
       <w:r>
@@ -1999,6 +2049,7 @@
           <w:kern w:val="0"/>
           <w:sz w:val="24"/>
           <w:szCs w:val="24"/>
+          <w:highlight w:val="green"/>
           <w:lang w:eastAsia="zh-CN"/>
           <w14:ligatures w14:val="none"/>
         </w:rPr>
@@ -2011,6 +2062,7 @@
           <w:kern w:val="0"/>
           <w:sz w:val="24"/>
           <w:szCs w:val="24"/>
+          <w:highlight w:val="green"/>
           <w:lang w:eastAsia="zh-CN"/>
           <w14:ligatures w14:val="none"/>
         </w:rPr>
@@ -2023,17 +2075,19 @@
           <w:kern w:val="0"/>
           <w:sz w:val="24"/>
           <w:szCs w:val="24"/>
-          <w:lang w:eastAsia="zh-CN"/>
-          <w14:ligatures w14:val="none"/>
-        </w:rPr>
-      </w:r>
-      <w:r>
-        <w:rPr>
-          <w:rFonts w:ascii="Georgia" w:eastAsia="Times New Roman" w:hAnsi="Georgia" w:cs="Times New Roman"/>
-          <w:color w:val="222222"/>
-          <w:kern w:val="0"/>
-          <w:sz w:val="24"/>
-          <w:szCs w:val="24"/>
+          <w:highlight w:val="green"/>
+          <w:lang w:eastAsia="zh-CN"/>
+          <w14:ligatures w14:val="none"/>
+        </w:rPr>
+      </w:r>
+      <w:r>
+        <w:rPr>
+          <w:rFonts w:ascii="Georgia" w:eastAsia="Times New Roman" w:hAnsi="Georgia" w:cs="Times New Roman"/>
+          <w:color w:val="222222"/>
+          <w:kern w:val="0"/>
+          <w:sz w:val="24"/>
+          <w:szCs w:val="24"/>
+          <w:highlight w:val="green"/>
           <w:lang w:eastAsia="zh-CN"/>
           <w14:ligatures w14:val="none"/>
         </w:rPr>
@@ -2046,6 +2100,7 @@
           <w:kern w:val="0"/>
           <w:sz w:val="24"/>
           <w:szCs w:val="24"/>
+          <w:highlight w:val="green"/>
           <w:u w:val="single"/>
           <w:lang w:eastAsia="zh-CN"/>
           <w14:ligatures w14:val="none"/>
@@ -2060,6 +2115,7 @@
           <w:kern w:val="0"/>
           <w:sz w:val="24"/>
           <w:szCs w:val="24"/>
+          <w:highlight w:val="green"/>
           <w:u w:val="single"/>
           <w:lang w:eastAsia="zh-CN"/>
           <w14:ligatures w14:val="none"/>
@@ -2073,10 +2129,50 @@
           <w:kern w:val="0"/>
           <w:sz w:val="24"/>
           <w:szCs w:val="24"/>
+          <w:highlight w:val="green"/>
           <w:lang w:eastAsia="zh-CN"/>
           <w14:ligatures w14:val="none"/>
         </w:rPr>
         <w:fldChar w:fldCharType="end"/>
+      </w:r>
+      <w:r>
+        <w:rPr>
+          <w:rFonts w:ascii="DengXian" w:eastAsia="DengXian" w:hAnsi="DengXian" w:cs="PMingLiU" w:hint="eastAsia"/>
+          <w:color w:val="222222"/>
+          <w:kern w:val="0"/>
+          <w:sz w:val="24"/>
+          <w:szCs w:val="24"/>
+          <w:highlight w:val="green"/>
+          <w:lang w:eastAsia="zh-CN"/>
+          <w14:ligatures w14:val="none"/>
+        </w:rPr>
+        <w:t>英國首相</w:t>
+      </w:r>
+      <w:r>
+        <w:rPr>
+          <w:rFonts w:ascii="DengXian" w:eastAsia="DengXian" w:hAnsi="DengXian" w:cs="PMingLiU" w:hint="eastAsia"/>
+          <w:color w:val="222222"/>
+          <w:kern w:val="0"/>
+          <w:sz w:val="24"/>
+          <w:szCs w:val="24"/>
+          <w:highlight w:val="green"/>
+          <w:lang w:eastAsia="zh-CN"/>
+          <w14:ligatures w14:val="none"/>
+        </w:rPr>
+        <w:t>在downpour演講在bystander爆炸的</w:t>
+      </w:r>
+      <w:r>
+        <w:rPr>
+          <w:rFonts w:ascii="DengXian" w:eastAsia="DengXian" w:hAnsi="DengXian" w:cs="PMingLiU" w:hint="eastAsia"/>
+          <w:color w:val="222222"/>
+          <w:kern w:val="0"/>
+          <w:sz w:val="24"/>
+          <w:szCs w:val="24"/>
+          <w:highlight w:val="green"/>
+          <w:lang w:eastAsia="zh-CN"/>
+          <w14:ligatures w14:val="none"/>
+        </w:rPr>
+        <w:t>工人黨國歌之際</w:t>
       </w:r>
       <w:r>
         <w:rPr>
@@ -2115,7 +2211,20 @@
           <w:lang w:eastAsia="zh-CN"/>
           <w14:ligatures w14:val="none"/>
         </w:rPr>
-        <w:t> on July 4. The </w:t>
+        <w:t xml:space="preserve"> on July 4. </w:t>
+      </w:r>
+      <w:r>
+        <w:rPr>
+          <w:rFonts w:ascii="Georgia" w:eastAsia="Times New Roman" w:hAnsi="Georgia" w:cs="Times New Roman"/>
+          <w:color w:val="222222"/>
+          <w:kern w:val="0"/>
+          <w:sz w:val="24"/>
+          <w:szCs w:val="24"/>
+          <w:highlight w:val="green"/>
+          <w:lang w:eastAsia="zh-CN"/>
+          <w14:ligatures w14:val="none"/>
+        </w:rPr>
+        <w:t>The </w:t>
       </w:r>
       <w:hyperlink r:id="rId26" w:tgtFrame="_blank" w:history="1">
         <w:r>
@@ -2125,6 +2234,7 @@
             <w:kern w:val="0"/>
             <w:sz w:val="24"/>
             <w:szCs w:val="24"/>
+            <w:highlight w:val="green"/>
             <w:u w:val="single"/>
             <w:lang w:eastAsia="zh-CN"/>
             <w14:ligatures w14:val="none"/>
@@ -2139,6 +2249,7 @@
           <w:kern w:val="0"/>
           <w:sz w:val="24"/>
           <w:szCs w:val="24"/>
+          <w:highlight w:val="green"/>
           <w:lang w:eastAsia="zh-CN"/>
           <w14:ligatures w14:val="none"/>
         </w:rPr>
@@ -2152,6 +2263,7 @@
           <w:kern w:val="0"/>
           <w:sz w:val="24"/>
           <w:szCs w:val="24"/>
+          <w:highlight w:val="green"/>
           <w:lang w:eastAsia="zh-CN"/>
           <w14:ligatures w14:val="none"/>
         </w:rPr>
@@ -2165,10 +2277,35 @@
           <w:kern w:val="0"/>
           <w:sz w:val="24"/>
           <w:szCs w:val="24"/>
-          <w:lang w:eastAsia="zh-CN"/>
-          <w14:ligatures w14:val="none"/>
-        </w:rPr>
-        <w:t xml:space="preserve"> opposition. Sunak, who wasn’t expected to call an election until autumn, appeared eager to make the most of seemingly </w:t>
+          <w:highlight w:val="green"/>
+          <w:lang w:eastAsia="zh-CN"/>
+          <w14:ligatures w14:val="none"/>
+        </w:rPr>
+        <w:t xml:space="preserve"> opposition.</w:t>
+      </w:r>
+      <w:r>
+        <w:rPr>
+          <w:rFonts w:ascii="Georgia" w:eastAsia="Times New Roman" w:hAnsi="Georgia" w:cs="Times New Roman"/>
+          <w:color w:val="222222"/>
+          <w:kern w:val="0"/>
+          <w:sz w:val="24"/>
+          <w:szCs w:val="24"/>
+          <w:lang w:eastAsia="zh-CN"/>
+          <w14:ligatures w14:val="none"/>
+        </w:rPr>
+        <w:t xml:space="preserve"> </w:t>
+      </w:r>
+      <w:r>
+        <w:rPr>
+          <w:rFonts w:ascii="Georgia" w:eastAsia="Times New Roman" w:hAnsi="Georgia" w:cs="Times New Roman"/>
+          <w:color w:val="222222"/>
+          <w:kern w:val="0"/>
+          <w:sz w:val="24"/>
+          <w:szCs w:val="24"/>
+          <w:lang w:eastAsia="zh-CN"/>
+          <w14:ligatures w14:val="none"/>
+        </w:rPr>
+        <w:t>Sunak, who wasn’t expected to call an election until autumn, appeared eager to make the most of seemingly </w:t>
       </w:r>
       <w:hyperlink r:id="rId27" w:tgtFrame="_blank" w:history="1">
         <w:r>
@@ -2195,7 +2332,43 @@
           <w:lang w:eastAsia="zh-CN"/>
           <w14:ligatures w14:val="none"/>
         </w:rPr>
-        <w:t>. But with near-term rate cuts seen as </w:t>
+        <w:t>.</w:t>
+      </w:r>
+      <w:r>
+        <w:rPr>
+          <w:rFonts w:ascii="Georgia" w:eastAsia="Times New Roman" w:hAnsi="Georgia" w:cs="Times New Roman"/>
+          <w:color w:val="222222"/>
+          <w:kern w:val="0"/>
+          <w:sz w:val="24"/>
+          <w:szCs w:val="24"/>
+          <w:lang w:eastAsia="zh-CN"/>
+          <w14:ligatures w14:val="none"/>
+        </w:rPr>
+        <w:t xml:space="preserve"> But with </w:t>
+      </w:r>
+      <w:r>
+        <w:rPr>
+          <w:rFonts w:ascii="Georgia" w:eastAsia="Times New Roman" w:hAnsi="Georgia" w:cs="Times New Roman"/>
+          <w:color w:val="C00000"/>
+          <w:kern w:val="0"/>
+          <w:sz w:val="24"/>
+          <w:szCs w:val="24"/>
+          <w:lang w:eastAsia="zh-CN"/>
+          <w14:ligatures w14:val="none"/>
+        </w:rPr>
+        <w:t xml:space="preserve">near-term </w:t>
+      </w:r>
+      <w:r>
+        <w:rPr>
+          <w:rFonts w:ascii="Georgia" w:eastAsia="Times New Roman" w:hAnsi="Georgia" w:cs="Times New Roman"/>
+          <w:color w:val="222222"/>
+          <w:kern w:val="0"/>
+          <w:sz w:val="24"/>
+          <w:szCs w:val="24"/>
+          <w:lang w:eastAsia="zh-CN"/>
+          <w14:ligatures w14:val="none"/>
+        </w:rPr>
+        <w:t>rate cuts seen as </w:t>
       </w:r>
       <w:hyperlink r:id="rId28" w:tgtFrame="_blank" w:history="1">
         <w:r>
@@ -2292,112 +2465,6 @@
           <w14:ligatures w14:val="none"/>
         </w:rPr>
       </w:pPr>
-      <w:r>
-        <w:rPr>
-          <w:rFonts w:ascii="Georgia" w:eastAsia="Times New Roman" w:hAnsi="Georgia" w:cs="Times New Roman"/>
-          <w:noProof/>
-          <w:color w:val="1155CC"/>
-          <w:kern w:val="0"/>
-          <w:sz w:val="24"/>
-          <w:szCs w:val="24"/>
-          <w:lang w:eastAsia="zh-CN"/>
-          <w14:ligatures w14:val="none"/>
-        </w:rPr>
-        <w:lastRenderedPageBreak/>
-        <w:drawing>
-          <wp:inline distT="0" distB="0" distL="0" distR="0" wp14:anchorId="5B604A69" wp14:editId="1632DEBC">
-            <wp:extent cx="9144000" cy="6095365"/>
-            <wp:effectExtent l="0" t="0" r="0" b="635"/>
-            <wp:docPr id="91954509" name="Picture 3" descr="A group of men in suits&#10;&#10;Description automatically generated">
-              <a:hlinkClick xmlns:a="http://schemas.openxmlformats.org/drawingml/2006/main" r:id="rId30" tgtFrame="&quot;_blank&quot;"/>
-            </wp:docPr>
-            <wp:cNvGraphicFramePr>
-              <a:graphicFrameLocks xmlns:a="http://schemas.openxmlformats.org/drawingml/2006/main" noChangeAspect="1"/>
-            </wp:cNvGraphicFramePr>
-            <a:graphic xmlns:a="http://schemas.openxmlformats.org/drawingml/2006/main">
-              <a:graphicData uri="http://schemas.openxmlformats.org/drawingml/2006/picture">
-                <pic:pic xmlns:pic="http://schemas.openxmlformats.org/drawingml/2006/picture">
-                  <pic:nvPicPr>
-                    <pic:cNvPr id="91954509" name="Picture 3" descr="A group of men in suits&#10;&#10;Description automatically generated">
-                      <a:hlinkClick r:id="rId30" tgtFrame="&quot;_blank&quot;"/>
-                    </pic:cNvPr>
-                    <pic:cNvPicPr>
-                      <a:picLocks noChangeAspect="1" noChangeArrowheads="1"/>
-                    </pic:cNvPicPr>
-                  </pic:nvPicPr>
-                  <pic:blipFill>
-                    <a:blip r:embed="rId31" cstate="print">
-                      <a:extLst>
-                        <a:ext uri="{28A0092B-C50C-407E-A947-70E740481C1C}">
-                          <a14:useLocalDpi xmlns:a14="http://schemas.microsoft.com/office/drawing/2010/main" val="0"/>
-                        </a:ext>
-                      </a:extLst>
-                    </a:blip>
-                    <a:srcRect/>
-                    <a:stretch>
-                      <a:fillRect/>
-                    </a:stretch>
-                  </pic:blipFill>
-                  <pic:spPr bwMode="auto">
-                    <a:xfrm>
-                      <a:off x="0" y="0"/>
-                      <a:ext cx="9144000" cy="6095365"/>
-                    </a:xfrm>
-                    <a:prstGeom prst="rect">
-                      <a:avLst/>
-                    </a:prstGeom>
-                    <a:noFill/>
-                    <a:ln>
-                      <a:noFill/>
-                    </a:ln>
-                  </pic:spPr>
-                </pic:pic>
-              </a:graphicData>
-            </a:graphic>
-          </wp:inline>
-        </w:drawing>
-      </w:r>
-    </w:p>
-    <w:p>
-      <w:pPr>
-        <w:shd w:val="clear" w:color="auto" w:fill="FFFFFF"/>
-        <w:spacing w:line="273" w:lineRule="atLeast"/>
-        <w:rPr>
-          <w:rFonts w:ascii="Georgia" w:eastAsia="Times New Roman" w:hAnsi="Georgia" w:cs="Times New Roman"/>
-          <w:color w:val="222222"/>
-          <w:kern w:val="0"/>
-          <w:sz w:val="21"/>
-          <w:szCs w:val="21"/>
-          <w:lang w:eastAsia="zh-CN"/>
-          <w14:ligatures w14:val="none"/>
-        </w:rPr>
-      </w:pPr>
-      <w:r>
-        <w:rPr>
-          <w:rFonts w:ascii="Georgia" w:eastAsia="Times New Roman" w:hAnsi="Georgia" w:cs="Times New Roman"/>
-          <w:color w:val="222222"/>
-          <w:kern w:val="0"/>
-          <w:sz w:val="21"/>
-          <w:szCs w:val="21"/>
-          <w:lang w:eastAsia="zh-CN"/>
-          <w14:ligatures w14:val="none"/>
-        </w:rPr>
-        <w:t>Rishi Sunak, left, and Keir Starmer </w:t>
-      </w:r>
-      <w:r>
-        <w:rPr>
-          <w:rFonts w:ascii="Georgia" w:eastAsia="Times New Roman" w:hAnsi="Georgia" w:cs="Times New Roman"/>
-          <w:i/>
-          <w:iCs/>
-          <w:color w:val="222222"/>
-          <w:kern w:val="0"/>
-          <w:sz w:val="21"/>
-          <w:szCs w:val="21"/>
-          <w:lang w:eastAsia="zh-CN"/>
-          <w14:ligatures w14:val="none"/>
-        </w:rPr>
-        <w:t>Photographer: Hannah McKay/AFP/Getty Images</w:t>
-      </w:r>
     </w:p>
     <w:p>
       <w:pPr>
@@ -2455,7 +2522,20 @@
         </w:rPr>
         <w:t>has reached almost $1 billion in sales in just a few years by making it easy to buy cheap, generic versions of popular drugs such as Viagra. The natural next step? Popular weight loss drugs, but sold at a </w:t>
       </w:r>
-      <w:hyperlink r:id="rId32" w:tgtFrame="_blank" w:history="1">
+      <w:hyperlink r:id="rId30" w:tgtFrame="_blank" w:history="1">
+        <w:r>
+          <w:rPr>
+            <w:rFonts w:ascii="Georgia" w:eastAsia="Times New Roman" w:hAnsi="Georgia" w:cs="Times New Roman"/>
+            <w:color w:val="C00000"/>
+            <w:kern w:val="0"/>
+            <w:sz w:val="24"/>
+            <w:szCs w:val="24"/>
+            <w:u w:val="single"/>
+            <w:lang w:eastAsia="zh-CN"/>
+            <w14:ligatures w14:val="none"/>
+          </w:rPr>
+          <w:t>steep</w:t>
+        </w:r>
         <w:r>
           <w:rPr>
             <w:rFonts w:ascii="Georgia" w:eastAsia="Times New Roman" w:hAnsi="Georgia" w:cs="Times New Roman"/>
@@ -2467,7 +2547,7 @@
             <w:lang w:eastAsia="zh-CN"/>
             <w14:ligatures w14:val="none"/>
           </w:rPr>
-          <w:t>steep discount</w:t>
+          <w:t xml:space="preserve"> discount</w:t>
         </w:r>
       </w:hyperlink>
       <w:r>
@@ -2506,20 +2586,7 @@
           <w:lang w:eastAsia="zh-CN"/>
           <w14:ligatures w14:val="none"/>
         </w:rPr>
-        <w:t xml:space="preserve">, made by Novo </w:t>
-      </w:r>
-      <w:r>
-        <w:rPr>
-          <w:rFonts w:ascii="Georgia" w:eastAsia="Times New Roman" w:hAnsi="Georgia" w:cs="Times New Roman"/>
-          <w:color w:val="222222"/>
-          <w:kern w:val="0"/>
-          <w:sz w:val="24"/>
-          <w:szCs w:val="24"/>
-          <w:lang w:eastAsia="zh-CN"/>
-          <w14:ligatures w14:val="none"/>
-        </w:rPr>
-        <w:lastRenderedPageBreak/>
-        <w:t xml:space="preserve">Nordisk, costs roughly $1,350 for a month of injections without insurance. </w:t>
+        <w:t xml:space="preserve">, made by Novo Nordisk, costs roughly $1,350 for a month of injections without insurance. </w:t>
       </w:r>
       <w:proofErr w:type="spellStart"/>
       <w:r>
@@ -2573,7 +2640,7 @@
         </w:rPr>
         <w:t xml:space="preserve"> for $199 a month. Then there’s the other </w:t>
       </w:r>
-      <w:hyperlink r:id="rId33" w:tgtFrame="_blank" w:history="1">
+      <w:hyperlink r:id="rId31" w:tgtFrame="_blank" w:history="1">
         <w:r>
           <w:rPr>
             <w:rFonts w:ascii="Georgia" w:eastAsia="Times New Roman" w:hAnsi="Georgia" w:cs="Times New Roman"/>
@@ -2598,7 +2665,31 @@
           <w:lang w:eastAsia="zh-CN"/>
           <w14:ligatures w14:val="none"/>
         </w:rPr>
-        <w:t>. Novo Nordisk’s blockbuster diabetes drug Ozempic cut patients’ risk of dying in a kidney-disease study.</w:t>
+        <w:t xml:space="preserve">. Novo Nordisk’s </w:t>
+      </w:r>
+      <w:r>
+        <w:rPr>
+          <w:rFonts w:ascii="Georgia" w:eastAsia="Times New Roman" w:hAnsi="Georgia" w:cs="Times New Roman"/>
+          <w:color w:val="C00000"/>
+          <w:kern w:val="0"/>
+          <w:sz w:val="24"/>
+          <w:szCs w:val="24"/>
+          <w:lang w:eastAsia="zh-CN"/>
+          <w14:ligatures w14:val="none"/>
+        </w:rPr>
+        <w:t xml:space="preserve">blockbuster </w:t>
+      </w:r>
+      <w:r>
+        <w:rPr>
+          <w:rFonts w:ascii="Georgia" w:eastAsia="Times New Roman" w:hAnsi="Georgia" w:cs="Times New Roman"/>
+          <w:color w:val="222222"/>
+          <w:kern w:val="0"/>
+          <w:sz w:val="24"/>
+          <w:szCs w:val="24"/>
+          <w:lang w:eastAsia="zh-CN"/>
+          <w14:ligatures w14:val="none"/>
+        </w:rPr>
+        <w:t>diabetes drug Ozempic cut patients’ risk of dying in a kidney-disease study.</w:t>
       </w:r>
     </w:p>
     <w:p>
@@ -2606,7 +2697,7 @@
         <w:shd w:val="clear" w:color="auto" w:fill="FFFFFF"/>
         <w:spacing w:before="240" w:after="240" w:line="240" w:lineRule="auto"/>
         <w:rPr>
-          <w:rFonts w:ascii="Georgia" w:eastAsia="Times New Roman" w:hAnsi="Georgia" w:cs="Times New Roman"/>
+          <w:rFonts w:ascii="Georgia" w:eastAsia="DengXian" w:hAnsi="Georgia" w:cs="Times New Roman" w:hint="eastAsia"/>
           <w:color w:val="222222"/>
           <w:kern w:val="0"/>
           <w:sz w:val="24"/>
@@ -2639,7 +2730,55 @@
           <w:lang w:eastAsia="zh-CN"/>
           <w14:ligatures w14:val="none"/>
         </w:rPr>
-        <w:t> the reigning champion of toy reviews, found fame and fortune on YouTube at the ripe old age of 3. And Ryan isn’t the only “</w:t>
+        <w:t xml:space="preserve"> the </w:t>
+      </w:r>
+      <w:r>
+        <w:rPr>
+          <w:rFonts w:ascii="Georgia" w:eastAsia="Times New Roman" w:hAnsi="Georgia" w:cs="Times New Roman"/>
+          <w:color w:val="C00000"/>
+          <w:kern w:val="0"/>
+          <w:sz w:val="24"/>
+          <w:szCs w:val="24"/>
+          <w:lang w:eastAsia="zh-CN"/>
+          <w14:ligatures w14:val="none"/>
+        </w:rPr>
+        <w:t xml:space="preserve">reigning </w:t>
+      </w:r>
+      <w:r>
+        <w:rPr>
+          <w:rFonts w:ascii="Georgia" w:eastAsia="Times New Roman" w:hAnsi="Georgia" w:cs="Times New Roman"/>
+          <w:color w:val="222222"/>
+          <w:kern w:val="0"/>
+          <w:sz w:val="24"/>
+          <w:szCs w:val="24"/>
+          <w:lang w:eastAsia="zh-CN"/>
+          <w14:ligatures w14:val="none"/>
+        </w:rPr>
+        <w:t xml:space="preserve">champion of toy reviews, found fame and fortune on YouTube at the </w:t>
+      </w:r>
+      <w:r>
+        <w:rPr>
+          <w:rFonts w:ascii="Georgia" w:eastAsia="Times New Roman" w:hAnsi="Georgia" w:cs="Times New Roman"/>
+          <w:color w:val="C00000"/>
+          <w:kern w:val="0"/>
+          <w:sz w:val="24"/>
+          <w:szCs w:val="24"/>
+          <w:lang w:eastAsia="zh-CN"/>
+          <w14:ligatures w14:val="none"/>
+        </w:rPr>
+        <w:t xml:space="preserve">ripe </w:t>
+      </w:r>
+      <w:r>
+        <w:rPr>
+          <w:rFonts w:ascii="Georgia" w:eastAsia="Times New Roman" w:hAnsi="Georgia" w:cs="Times New Roman"/>
+          <w:color w:val="222222"/>
+          <w:kern w:val="0"/>
+          <w:sz w:val="24"/>
+          <w:szCs w:val="24"/>
+          <w:lang w:eastAsia="zh-CN"/>
+          <w14:ligatures w14:val="none"/>
+        </w:rPr>
+        <w:t>old age of 3. And Ryan isn’t the only “</w:t>
       </w:r>
       <w:proofErr w:type="spellStart"/>
       <w:r>
@@ -2714,16 +2853,40 @@
       <w:r>
         <w:rPr>
           <w:rFonts w:ascii="Georgia" w:eastAsia="Times New Roman" w:hAnsi="Georgia" w:cs="Times New Roman"/>
-          <w:color w:val="222222"/>
-          <w:kern w:val="0"/>
-          <w:sz w:val="24"/>
-          <w:szCs w:val="24"/>
-          <w:lang w:eastAsia="zh-CN"/>
-          <w14:ligatures w14:val="none"/>
-        </w:rPr>
-        <w:t>, we dive into the lucrative world of young online stars and all the people and companies making money in it. Chang also explores the inherent risk of exploitation posed by the </w:t>
-      </w:r>
-      <w:hyperlink r:id="rId34" w:tgtFrame="_blank" w:history="1">
+          <w:kern w:val="0"/>
+          <w:sz w:val="24"/>
+          <w:szCs w:val="24"/>
+          <w:lang w:eastAsia="zh-CN"/>
+          <w14:ligatures w14:val="none"/>
+        </w:rPr>
+        <w:t xml:space="preserve">, we dive into the </w:t>
+      </w:r>
+      <w:r>
+        <w:rPr>
+          <w:rFonts w:ascii="Georgia" w:eastAsia="Times New Roman" w:hAnsi="Georgia" w:cs="Times New Roman"/>
+          <w:color w:val="222222"/>
+          <w:kern w:val="0"/>
+          <w:sz w:val="24"/>
+          <w:szCs w:val="24"/>
+          <w:lang w:eastAsia="zh-CN"/>
+          <w14:ligatures w14:val="none"/>
+        </w:rPr>
+        <w:t xml:space="preserve">lucrative world of young online stars and all the people and companies making money in it. </w:t>
+      </w:r>
+      <w:r>
+        <w:rPr>
+          <w:rFonts w:ascii="Georgia" w:eastAsia="Times New Roman" w:hAnsi="Georgia" w:cs="Times New Roman"/>
+          <w:color w:val="222222"/>
+          <w:kern w:val="0"/>
+          <w:sz w:val="24"/>
+          <w:szCs w:val="24"/>
+          <w:highlight w:val="green"/>
+          <w:lang w:eastAsia="zh-CN"/>
+          <w14:ligatures w14:val="none"/>
+        </w:rPr>
+        <w:t>Chang also explores the inherent risk of exploitation posed by the </w:t>
+      </w:r>
+      <w:hyperlink r:id="rId32" w:tgtFrame="_blank" w:history="1">
         <w:r>
           <w:rPr>
             <w:rFonts w:ascii="Georgia" w:eastAsia="Times New Roman" w:hAnsi="Georgia" w:cs="Times New Roman"/>
@@ -2731,11 +2894,27 @@
             <w:kern w:val="0"/>
             <w:sz w:val="24"/>
             <w:szCs w:val="24"/>
+            <w:highlight w:val="green"/>
             <w:u w:val="single"/>
             <w:lang w:eastAsia="zh-CN"/>
             <w14:ligatures w14:val="none"/>
           </w:rPr>
-          <w:t>growing phenomenon</w:t>
+          <w:t xml:space="preserve">growing </w:t>
+        </w:r>
+        <w:proofErr w:type="spellStart"/>
+        <w:r>
+          <w:rPr>
+            <w:rFonts w:ascii="Georgia" w:eastAsia="Times New Roman" w:hAnsi="Georgia" w:cs="Times New Roman"/>
+            <w:color w:val="1155CC"/>
+            <w:kern w:val="0"/>
+            <w:sz w:val="24"/>
+            <w:szCs w:val="24"/>
+            <w:highlight w:val="green"/>
+            <w:u w:val="single"/>
+            <w:lang w:eastAsia="zh-CN"/>
+            <w14:ligatures w14:val="none"/>
+          </w:rPr>
+          <w:t>phenomenon</w:t>
         </w:r>
       </w:hyperlink>
       <w:r>
@@ -2745,156 +2924,38 @@
           <w:kern w:val="0"/>
           <w:sz w:val="24"/>
           <w:szCs w:val="24"/>
-          <w:lang w:eastAsia="zh-CN"/>
-          <w14:ligatures w14:val="none"/>
-        </w:rPr>
-        <w:t>. </w:t>
-      </w:r>
-    </w:p>
-    <w:p>
-      <w:pPr>
-        <w:shd w:val="clear" w:color="auto" w:fill="FFFFFF"/>
-        <w:spacing w:after="0" w:line="240" w:lineRule="auto"/>
-        <w:rPr>
-          <w:rFonts w:ascii="Georgia" w:eastAsia="Times New Roman" w:hAnsi="Georgia" w:cs="Times New Roman"/>
-          <w:color w:val="222222"/>
-          <w:kern w:val="0"/>
-          <w:sz w:val="24"/>
-          <w:szCs w:val="24"/>
-          <w:lang w:eastAsia="zh-CN"/>
-          <w14:ligatures w14:val="none"/>
-        </w:rPr>
-      </w:pPr>
-      <w:r>
-        <w:rPr>
-          <w:rFonts w:ascii="Georgia" w:eastAsia="Times New Roman" w:hAnsi="Georgia" w:cs="Times New Roman"/>
-          <w:noProof/>
-          <w:color w:val="1155CC"/>
-          <w:kern w:val="0"/>
-          <w:sz w:val="24"/>
-          <w:szCs w:val="24"/>
-          <w:lang w:eastAsia="zh-CN"/>
-          <w14:ligatures w14:val="none"/>
-        </w:rPr>
-        <w:drawing>
-          <wp:inline distT="0" distB="0" distL="0" distR="0" wp14:anchorId="18137524" wp14:editId="30A81D2A">
-            <wp:extent cx="7315200" cy="4114800"/>
-            <wp:effectExtent l="0" t="0" r="0" b="0"/>
-            <wp:docPr id="1470585933" name="Picture 2" descr="A person and a child smiling&#10;&#10;Description automatically generated">
-              <a:hlinkClick xmlns:a="http://schemas.openxmlformats.org/drawingml/2006/main" r:id="rId35" tgtFrame="&quot;_blank&quot;"/>
-            </wp:docPr>
-            <wp:cNvGraphicFramePr>
-              <a:graphicFrameLocks xmlns:a="http://schemas.openxmlformats.org/drawingml/2006/main" noChangeAspect="1"/>
-            </wp:cNvGraphicFramePr>
-            <a:graphic xmlns:a="http://schemas.openxmlformats.org/drawingml/2006/main">
-              <a:graphicData uri="http://schemas.openxmlformats.org/drawingml/2006/picture">
-                <pic:pic xmlns:pic="http://schemas.openxmlformats.org/drawingml/2006/picture">
-                  <pic:nvPicPr>
-                    <pic:cNvPr id="1470585933" name="Picture 2" descr="A person and a child smiling&#10;&#10;Description automatically generated">
-                      <a:hlinkClick r:id="rId35" tgtFrame="&quot;_blank&quot;"/>
-                    </pic:cNvPr>
-                    <pic:cNvPicPr>
-                      <a:picLocks noChangeAspect="1" noChangeArrowheads="1"/>
-                    </pic:cNvPicPr>
-                  </pic:nvPicPr>
-                  <pic:blipFill>
-                    <a:blip r:embed="rId36">
-                      <a:extLst>
-                        <a:ext uri="{28A0092B-C50C-407E-A947-70E740481C1C}">
-                          <a14:useLocalDpi xmlns:a14="http://schemas.microsoft.com/office/drawing/2010/main" val="0"/>
-                        </a:ext>
-                      </a:extLst>
-                    </a:blip>
-                    <a:srcRect/>
-                    <a:stretch>
-                      <a:fillRect/>
-                    </a:stretch>
-                  </pic:blipFill>
-                  <pic:spPr bwMode="auto">
-                    <a:xfrm>
-                      <a:off x="0" y="0"/>
-                      <a:ext cx="7315200" cy="4114800"/>
-                    </a:xfrm>
-                    <a:prstGeom prst="rect">
-                      <a:avLst/>
-                    </a:prstGeom>
-                    <a:noFill/>
-                    <a:ln>
-                      <a:noFill/>
-                    </a:ln>
-                  </pic:spPr>
-                </pic:pic>
-              </a:graphicData>
-            </a:graphic>
-          </wp:inline>
-        </w:drawing>
-      </w:r>
-    </w:p>
-    <w:p>
-      <w:pPr>
-        <w:shd w:val="clear" w:color="auto" w:fill="FFFFFF"/>
-        <w:spacing w:line="273" w:lineRule="atLeast"/>
-        <w:rPr>
-          <w:rFonts w:ascii="Georgia" w:eastAsia="Times New Roman" w:hAnsi="Georgia" w:cs="Times New Roman"/>
-          <w:color w:val="222222"/>
-          <w:kern w:val="0"/>
-          <w:sz w:val="21"/>
-          <w:szCs w:val="21"/>
-          <w:lang w:eastAsia="zh-CN"/>
-          <w14:ligatures w14:val="none"/>
-        </w:rPr>
-      </w:pPr>
-      <w:r>
-        <w:rPr>
-          <w:rFonts w:ascii="Georgia" w:eastAsia="Times New Roman" w:hAnsi="Georgia" w:cs="Times New Roman"/>
-          <w:color w:val="222222"/>
-          <w:kern w:val="0"/>
-          <w:sz w:val="21"/>
-          <w:szCs w:val="21"/>
-          <w:lang w:eastAsia="zh-CN"/>
-          <w14:ligatures w14:val="none"/>
-        </w:rPr>
-        <w:t>Emily Chang interviews Ryan Kaji on </w:t>
-      </w:r>
-      <w:r>
-        <w:rPr>
-          <w:rFonts w:ascii="Georgia" w:eastAsia="Times New Roman" w:hAnsi="Georgia" w:cs="Times New Roman"/>
-          <w:i/>
-          <w:iCs/>
-          <w:color w:val="222222"/>
-          <w:kern w:val="0"/>
-          <w:sz w:val="21"/>
-          <w:szCs w:val="21"/>
-          <w:lang w:eastAsia="zh-CN"/>
-          <w14:ligatures w14:val="none"/>
-        </w:rPr>
-        <w:t>The Circuit</w:t>
-      </w:r>
-      <w:r>
-        <w:rPr>
-          <w:rFonts w:ascii="Georgia" w:eastAsia="Times New Roman" w:hAnsi="Georgia" w:cs="Times New Roman"/>
-          <w:color w:val="222222"/>
-          <w:kern w:val="0"/>
-          <w:sz w:val="21"/>
-          <w:szCs w:val="21"/>
-          <w:lang w:eastAsia="zh-CN"/>
-          <w14:ligatures w14:val="none"/>
-        </w:rPr>
-        <w:t> </w:t>
-      </w:r>
-      <w:r>
-        <w:rPr>
-          <w:rFonts w:ascii="Georgia" w:eastAsia="Times New Roman" w:hAnsi="Georgia" w:cs="Times New Roman"/>
-          <w:i/>
-          <w:iCs/>
-          <w:color w:val="222222"/>
-          <w:kern w:val="0"/>
-          <w:sz w:val="21"/>
-          <w:szCs w:val="21"/>
-          <w:lang w:eastAsia="zh-CN"/>
-          <w14:ligatures w14:val="none"/>
-        </w:rPr>
-        <w:t>Photograph: Bloomberg</w:t>
+          <w:highlight w:val="green"/>
+          <w:lang w:eastAsia="zh-CN"/>
+          <w14:ligatures w14:val="none"/>
+        </w:rPr>
+        <w:t>.</w:t>
+      </w:r>
+      <w:r>
+        <w:rPr>
+          <w:rFonts w:ascii="DengXian" w:eastAsia="DengXian" w:hAnsi="DengXian" w:cs="PMingLiU" w:hint="eastAsia"/>
+          <w:color w:val="222222"/>
+          <w:kern w:val="0"/>
+          <w:sz w:val="24"/>
+          <w:szCs w:val="24"/>
+          <w:highlight w:val="green"/>
+          <w:lang w:eastAsia="zh-CN"/>
+          <w14:ligatures w14:val="none"/>
+        </w:rPr>
+        <w:t>chang</w:t>
+      </w:r>
+      <w:proofErr w:type="spellEnd"/>
+      <w:r>
+        <w:rPr>
+          <w:rFonts w:ascii="DengXian" w:eastAsia="DengXian" w:hAnsi="DengXian" w:cs="PMingLiU" w:hint="eastAsia"/>
+          <w:color w:val="222222"/>
+          <w:kern w:val="0"/>
+          <w:sz w:val="24"/>
+          <w:szCs w:val="24"/>
+          <w:highlight w:val="green"/>
+          <w:lang w:eastAsia="zh-CN"/>
+          <w14:ligatures w14:val="none"/>
+        </w:rPr>
+        <w:t>也探索被成長現象所表現剝削的本神風險</w:t>
       </w:r>
     </w:p>
     <w:tbl>
@@ -2936,359 +2997,7 @@
                 <w14:ligatures w14:val="none"/>
               </w:rPr>
             </w:pPr>
-            <w:r>
-              <w:rPr>
-                <w:rFonts w:ascii="Helvetica" w:eastAsia="Times New Roman" w:hAnsi="Helvetica" w:cs="Helvetica"/>
-                <w:color w:val="222222"/>
-                <w:spacing w:val="-15"/>
-                <w:kern w:val="0"/>
-                <w:sz w:val="39"/>
-                <w:szCs w:val="39"/>
-                <w:lang w:eastAsia="zh-CN"/>
-                <w14:ligatures w14:val="none"/>
-              </w:rPr>
-              <w:t>What you’ll need to know next week </w:t>
-            </w:r>
-          </w:p>
-        </w:tc>
-      </w:tr>
-    </w:tbl>
-    <w:p>
-      <w:pPr>
-        <w:numPr>
-          <w:ilvl w:val="0"/>
-          <w:numId w:val="1"/>
-        </w:numPr>
-        <w:shd w:val="clear" w:color="auto" w:fill="FFFFFF"/>
-        <w:spacing w:before="100" w:beforeAutospacing="1" w:after="100" w:afterAutospacing="1" w:line="240" w:lineRule="auto"/>
-        <w:ind w:left="945"/>
-        <w:rPr>
-          <w:rFonts w:ascii="Georgia" w:eastAsia="Times New Roman" w:hAnsi="Georgia" w:cs="Times New Roman"/>
-          <w:color w:val="222222"/>
-          <w:kern w:val="0"/>
-          <w:sz w:val="24"/>
-          <w:szCs w:val="24"/>
-          <w:lang w:eastAsia="zh-CN"/>
-          <w14:ligatures w14:val="none"/>
-        </w:rPr>
-      </w:pPr>
-      <w:r>
-        <w:rPr>
-          <w:rFonts w:ascii="Georgia" w:eastAsia="Times New Roman" w:hAnsi="Georgia" w:cs="Times New Roman"/>
-          <w:color w:val="222222"/>
-          <w:kern w:val="0"/>
-          <w:sz w:val="24"/>
-          <w:szCs w:val="24"/>
-          <w:lang w:eastAsia="zh-CN"/>
-          <w14:ligatures w14:val="none"/>
-        </w:rPr>
-        <w:lastRenderedPageBreak/>
-        <w:t>Euro zone </w:t>
-      </w:r>
-      <w:hyperlink r:id="rId37" w:tgtFrame="_blank" w:history="1">
-        <w:r>
-          <w:rPr>
-            <w:rFonts w:ascii="Georgia" w:eastAsia="Times New Roman" w:hAnsi="Georgia" w:cs="Times New Roman"/>
-            <w:color w:val="1155CC"/>
-            <w:kern w:val="0"/>
-            <w:sz w:val="24"/>
-            <w:szCs w:val="24"/>
-            <w:u w:val="single"/>
-            <w:lang w:eastAsia="zh-CN"/>
-            <w14:ligatures w14:val="none"/>
-          </w:rPr>
-          <w:t>inflation data</w:t>
-        </w:r>
-      </w:hyperlink>
-      <w:r>
-        <w:rPr>
-          <w:rFonts w:ascii="Georgia" w:eastAsia="Times New Roman" w:hAnsi="Georgia" w:cs="Times New Roman"/>
-          <w:color w:val="222222"/>
-          <w:kern w:val="0"/>
-          <w:sz w:val="24"/>
-          <w:szCs w:val="24"/>
-          <w:lang w:eastAsia="zh-CN"/>
-          <w14:ligatures w14:val="none"/>
-        </w:rPr>
-        <w:t> ahead of a possible June rate cut.</w:t>
-      </w:r>
-    </w:p>
-    <w:p>
-      <w:pPr>
-        <w:numPr>
-          <w:ilvl w:val="0"/>
-          <w:numId w:val="1"/>
-        </w:numPr>
-        <w:shd w:val="clear" w:color="auto" w:fill="FFFFFF"/>
-        <w:spacing w:before="100" w:beforeAutospacing="1" w:after="100" w:afterAutospacing="1" w:line="240" w:lineRule="auto"/>
-        <w:ind w:left="945"/>
-        <w:rPr>
-          <w:rFonts w:ascii="Georgia" w:eastAsia="Times New Roman" w:hAnsi="Georgia" w:cs="Times New Roman"/>
-          <w:color w:val="222222"/>
-          <w:kern w:val="0"/>
-          <w:sz w:val="24"/>
-          <w:szCs w:val="24"/>
-          <w:lang w:eastAsia="zh-CN"/>
-          <w14:ligatures w14:val="none"/>
-        </w:rPr>
-      </w:pPr>
-      <w:r>
-        <w:rPr>
-          <w:rFonts w:ascii="Georgia" w:eastAsia="Times New Roman" w:hAnsi="Georgia" w:cs="Times New Roman"/>
-          <w:color w:val="222222"/>
-          <w:kern w:val="0"/>
-          <w:sz w:val="24"/>
-          <w:szCs w:val="24"/>
-          <w:lang w:eastAsia="zh-CN"/>
-          <w14:ligatures w14:val="none"/>
-        </w:rPr>
-        <w:t>South Africa’s </w:t>
-      </w:r>
-      <w:hyperlink r:id="rId38" w:tgtFrame="_blank" w:history="1">
-        <w:r>
-          <w:rPr>
-            <w:rFonts w:ascii="Georgia" w:eastAsia="Times New Roman" w:hAnsi="Georgia" w:cs="Times New Roman"/>
-            <w:color w:val="1155CC"/>
-            <w:kern w:val="0"/>
-            <w:sz w:val="24"/>
-            <w:szCs w:val="24"/>
-            <w:u w:val="single"/>
-            <w:lang w:eastAsia="zh-CN"/>
-            <w14:ligatures w14:val="none"/>
-          </w:rPr>
-          <w:t>most important election</w:t>
-        </w:r>
-      </w:hyperlink>
-      <w:r>
-        <w:rPr>
-          <w:rFonts w:ascii="Georgia" w:eastAsia="Times New Roman" w:hAnsi="Georgia" w:cs="Times New Roman"/>
-          <w:color w:val="222222"/>
-          <w:kern w:val="0"/>
-          <w:sz w:val="24"/>
-          <w:szCs w:val="24"/>
-          <w:lang w:eastAsia="zh-CN"/>
-          <w14:ligatures w14:val="none"/>
-        </w:rPr>
-        <w:t> since the end of apartheid.</w:t>
-      </w:r>
-    </w:p>
-    <w:p>
-      <w:pPr>
-        <w:numPr>
-          <w:ilvl w:val="0"/>
-          <w:numId w:val="1"/>
-        </w:numPr>
-        <w:shd w:val="clear" w:color="auto" w:fill="FFFFFF"/>
-        <w:spacing w:before="100" w:beforeAutospacing="1" w:after="100" w:afterAutospacing="1" w:line="240" w:lineRule="auto"/>
-        <w:ind w:left="945"/>
-        <w:rPr>
-          <w:rFonts w:ascii="Georgia" w:eastAsia="Times New Roman" w:hAnsi="Georgia" w:cs="Times New Roman"/>
-          <w:color w:val="222222"/>
-          <w:kern w:val="0"/>
-          <w:sz w:val="24"/>
-          <w:szCs w:val="24"/>
-          <w:lang w:eastAsia="zh-CN"/>
-          <w14:ligatures w14:val="none"/>
-        </w:rPr>
-      </w:pPr>
-      <w:r>
-        <w:rPr>
-          <w:rFonts w:ascii="Georgia" w:eastAsia="Times New Roman" w:hAnsi="Georgia" w:cs="Times New Roman"/>
-          <w:color w:val="222222"/>
-          <w:kern w:val="0"/>
-          <w:sz w:val="24"/>
-          <w:szCs w:val="24"/>
-          <w:lang w:eastAsia="zh-CN"/>
-          <w14:ligatures w14:val="none"/>
-        </w:rPr>
-        <w:t>OPEC and its allies will </w:t>
-      </w:r>
-      <w:hyperlink r:id="rId39" w:tgtFrame="_blank" w:history="1">
-        <w:r>
-          <w:rPr>
-            <w:rFonts w:ascii="Georgia" w:eastAsia="Times New Roman" w:hAnsi="Georgia" w:cs="Times New Roman"/>
-            <w:color w:val="1155CC"/>
-            <w:kern w:val="0"/>
-            <w:sz w:val="24"/>
-            <w:szCs w:val="24"/>
-            <w:u w:val="single"/>
-            <w:lang w:eastAsia="zh-CN"/>
-            <w14:ligatures w14:val="none"/>
-          </w:rPr>
-          <w:t>decide</w:t>
-        </w:r>
-      </w:hyperlink>
-      <w:r>
-        <w:rPr>
-          <w:rFonts w:ascii="Georgia" w:eastAsia="Times New Roman" w:hAnsi="Georgia" w:cs="Times New Roman"/>
-          <w:color w:val="222222"/>
-          <w:kern w:val="0"/>
-          <w:sz w:val="24"/>
-          <w:szCs w:val="24"/>
-          <w:lang w:eastAsia="zh-CN"/>
-          <w14:ligatures w14:val="none"/>
-        </w:rPr>
-        <w:t> if they will prolong production curbs.</w:t>
-      </w:r>
-    </w:p>
-    <w:p>
-      <w:pPr>
-        <w:numPr>
-          <w:ilvl w:val="0"/>
-          <w:numId w:val="1"/>
-        </w:numPr>
-        <w:shd w:val="clear" w:color="auto" w:fill="FFFFFF"/>
-        <w:spacing w:before="100" w:beforeAutospacing="1" w:after="100" w:afterAutospacing="1" w:line="240" w:lineRule="auto"/>
-        <w:ind w:left="945"/>
-        <w:rPr>
-          <w:rFonts w:ascii="Georgia" w:eastAsia="Times New Roman" w:hAnsi="Georgia" w:cs="Times New Roman"/>
-          <w:color w:val="222222"/>
-          <w:kern w:val="0"/>
-          <w:sz w:val="24"/>
-          <w:szCs w:val="24"/>
-          <w:lang w:eastAsia="zh-CN"/>
-          <w14:ligatures w14:val="none"/>
-        </w:rPr>
-      </w:pPr>
-      <w:r>
-        <w:rPr>
-          <w:rFonts w:ascii="Georgia" w:eastAsia="Times New Roman" w:hAnsi="Georgia" w:cs="Times New Roman"/>
-          <w:color w:val="222222"/>
-          <w:kern w:val="0"/>
-          <w:sz w:val="24"/>
-          <w:szCs w:val="24"/>
-          <w:lang w:eastAsia="zh-CN"/>
-          <w14:ligatures w14:val="none"/>
-        </w:rPr>
-        <w:t>The first Japan-China-Korea </w:t>
-      </w:r>
-      <w:hyperlink r:id="rId40" w:tgtFrame="_blank" w:history="1">
-        <w:r>
-          <w:rPr>
-            <w:rFonts w:ascii="Georgia" w:eastAsia="Times New Roman" w:hAnsi="Georgia" w:cs="Times New Roman"/>
-            <w:color w:val="1155CC"/>
-            <w:kern w:val="0"/>
-            <w:sz w:val="24"/>
-            <w:szCs w:val="24"/>
-            <w:u w:val="single"/>
-            <w:lang w:eastAsia="zh-CN"/>
-            <w14:ligatures w14:val="none"/>
-          </w:rPr>
-          <w:t>trilateral summit</w:t>
-        </w:r>
-      </w:hyperlink>
-      <w:r>
-        <w:rPr>
-          <w:rFonts w:ascii="Georgia" w:eastAsia="Times New Roman" w:hAnsi="Georgia" w:cs="Times New Roman"/>
-          <w:color w:val="222222"/>
-          <w:kern w:val="0"/>
-          <w:sz w:val="24"/>
-          <w:szCs w:val="24"/>
-          <w:lang w:eastAsia="zh-CN"/>
-          <w14:ligatures w14:val="none"/>
-        </w:rPr>
-        <w:t> in 5 years.</w:t>
-      </w:r>
-    </w:p>
-    <w:p>
-      <w:pPr>
-        <w:numPr>
-          <w:ilvl w:val="0"/>
-          <w:numId w:val="1"/>
-        </w:numPr>
-        <w:shd w:val="clear" w:color="auto" w:fill="FFFFFF"/>
-        <w:spacing w:before="100" w:beforeAutospacing="1" w:after="100" w:afterAutospacing="1" w:line="240" w:lineRule="auto"/>
-        <w:ind w:left="945"/>
-        <w:rPr>
-          <w:rFonts w:ascii="Georgia" w:eastAsia="Times New Roman" w:hAnsi="Georgia" w:cs="Times New Roman"/>
-          <w:color w:val="222222"/>
-          <w:kern w:val="0"/>
-          <w:sz w:val="24"/>
-          <w:szCs w:val="24"/>
-          <w:lang w:eastAsia="zh-CN"/>
-          <w14:ligatures w14:val="none"/>
-        </w:rPr>
-      </w:pPr>
-      <w:r>
-        <w:rPr>
-          <w:rFonts w:ascii="Georgia" w:eastAsia="Times New Roman" w:hAnsi="Georgia" w:cs="Times New Roman"/>
-          <w:color w:val="222222"/>
-          <w:kern w:val="0"/>
-          <w:sz w:val="24"/>
-          <w:szCs w:val="24"/>
-          <w:lang w:eastAsia="zh-CN"/>
-          <w14:ligatures w14:val="none"/>
-        </w:rPr>
-        <w:t>Closing arguments in </w:t>
-      </w:r>
-      <w:hyperlink r:id="rId41" w:tgtFrame="_blank" w:history="1">
-        <w:r>
-          <w:rPr>
-            <w:rFonts w:ascii="Georgia" w:eastAsia="Times New Roman" w:hAnsi="Georgia" w:cs="Times New Roman"/>
-            <w:color w:val="1155CC"/>
-            <w:kern w:val="0"/>
-            <w:sz w:val="24"/>
-            <w:szCs w:val="24"/>
-            <w:u w:val="single"/>
-            <w:lang w:eastAsia="zh-CN"/>
-            <w14:ligatures w14:val="none"/>
-          </w:rPr>
-          <w:t>Donald Trump’s</w:t>
-        </w:r>
-      </w:hyperlink>
-      <w:r>
-        <w:rPr>
-          <w:rFonts w:ascii="Georgia" w:eastAsia="Times New Roman" w:hAnsi="Georgia" w:cs="Times New Roman"/>
-          <w:color w:val="222222"/>
-          <w:kern w:val="0"/>
-          <w:sz w:val="24"/>
-          <w:szCs w:val="24"/>
-          <w:lang w:eastAsia="zh-CN"/>
-          <w14:ligatures w14:val="none"/>
-        </w:rPr>
-        <w:t> accounting fraud trial. </w:t>
-      </w:r>
-    </w:p>
-    <w:tbl>
-      <w:tblPr>
-        <w:tblW w:w="5000" w:type="pct"/>
-        <w:shd w:val="clear" w:color="auto" w:fill="FFFFFF"/>
-        <w:tblCellMar>
-          <w:left w:w="0" w:type="dxa"/>
-          <w:right w:w="0" w:type="dxa"/>
-        </w:tblCellMar>
-        <w:tblLook w:val="04A0" w:firstRow="1" w:lastRow="0" w:firstColumn="1" w:lastColumn="0" w:noHBand="0" w:noVBand="1"/>
-      </w:tblPr>
-      <w:tblGrid>
-        <w:gridCol w:w="14400"/>
-      </w:tblGrid>
-      <w:tr>
-        <w:tc>
-          <w:tcPr>
-            <w:tcW w:w="0" w:type="auto"/>
-            <w:shd w:val="clear" w:color="auto" w:fill="FFFFFF"/>
-            <w:vAlign w:val="center"/>
-            <w:hideMark/>
-          </w:tcPr>
-          <w:p>
-            <w:pPr>
-              <w:pBdr>
-                <w:top w:val="single" w:sz="6" w:space="9" w:color="auto"/>
-              </w:pBdr>
-              <w:spacing w:before="300" w:after="0" w:line="420" w:lineRule="atLeast"/>
-              <w:outlineLvl w:val="1"/>
-              <w:rPr>
-                <w:rFonts w:ascii="Helvetica" w:eastAsia="Times New Roman" w:hAnsi="Helvetica" w:cs="Helvetica"/>
-                <w:color w:val="222222"/>
-                <w:spacing w:val="-15"/>
-                <w:kern w:val="0"/>
-                <w:sz w:val="39"/>
-                <w:szCs w:val="39"/>
-                <w:lang w:eastAsia="zh-CN"/>
-                <w14:ligatures w14:val="none"/>
-              </w:rPr>
-            </w:pPr>
-            <w:hyperlink r:id="rId42" w:tgtFrame="_blank" w:history="1">
+            <w:hyperlink r:id="rId33" w:tgtFrame="_blank" w:history="1">
               <w:r>
                 <w:rPr>
                   <w:rFonts w:ascii="Helvetica" w:eastAsia="Times New Roman" w:hAnsi="Helvetica" w:cs="Helvetica"/>
@@ -3300,7 +3009,72 @@
                   <w:lang w:eastAsia="zh-CN"/>
                   <w14:ligatures w14:val="none"/>
                 </w:rPr>
-                <w:t>Europe’s High Price of Deterring Russia</w:t>
+                <w:t xml:space="preserve">Europe’s High Price of </w:t>
+              </w:r>
+              <w:r>
+                <w:rPr>
+                  <w:rFonts w:ascii="Helvetica" w:eastAsia="Times New Roman" w:hAnsi="Helvetica" w:cs="Helvetica"/>
+                  <w:color w:val="C00000"/>
+                  <w:spacing w:val="-15"/>
+                  <w:kern w:val="0"/>
+                  <w:sz w:val="39"/>
+                  <w:szCs w:val="39"/>
+                  <w:lang w:eastAsia="zh-CN"/>
+                  <w14:ligatures w14:val="none"/>
+                </w:rPr>
+                <w:t>Deterring</w:t>
+              </w:r>
+              <w:r>
+                <w:rPr>
+                  <w:rFonts w:ascii="Helvetica" w:eastAsia="DengXian" w:hAnsi="Helvetica" w:cs="Helvetica" w:hint="eastAsia"/>
+                  <w:color w:val="C00000"/>
+                  <w:spacing w:val="-15"/>
+                  <w:kern w:val="0"/>
+                  <w:sz w:val="39"/>
+                  <w:szCs w:val="39"/>
+                  <w:lang w:eastAsia="zh-CN"/>
+                  <w14:ligatures w14:val="none"/>
+                </w:rPr>
+                <w:t xml:space="preserve"> </w:t>
+              </w:r>
+              <w:r>
+                <w:rPr>
+                  <w:rFonts w:ascii="Helvetica" w:eastAsia="DengXian" w:hAnsi="Helvetica" w:cs="Helvetica" w:hint="eastAsia"/>
+                  <w:color w:val="C00000"/>
+                  <w:spacing w:val="-15"/>
+                  <w:kern w:val="0"/>
+                  <w:sz w:val="39"/>
+                  <w:szCs w:val="39"/>
+                  <w:lang w:eastAsia="zh-CN"/>
+                  <w14:ligatures w14:val="none"/>
+                </w:rPr>
+                <w:t>阻止</w:t>
+              </w:r>
+              <w:r>
+                <w:rPr>
+                  <w:rFonts w:ascii="Helvetica" w:eastAsia="Times New Roman" w:hAnsi="Helvetica" w:cs="Helvetica"/>
+                  <w:color w:val="C00000"/>
+                  <w:spacing w:val="-15"/>
+                  <w:kern w:val="0"/>
+                  <w:sz w:val="39"/>
+                  <w:szCs w:val="39"/>
+                  <w:lang w:eastAsia="zh-CN"/>
+                  <w14:ligatures w14:val="none"/>
+                </w:rPr>
+                <w:t xml:space="preserve"> </w:t>
+              </w:r>
+              <w:r>
+                <w:rPr>
+                  <w:rFonts w:ascii="Helvetica" w:eastAsia="Times New Roman" w:hAnsi="Helvetica" w:cs="Helvetica"/>
+                  <w:color w:val="1155CC"/>
+                  <w:spacing w:val="-15"/>
+                  <w:kern w:val="0"/>
+                  <w:sz w:val="39"/>
+                  <w:szCs w:val="39"/>
+                  <w:lang w:eastAsia="zh-CN"/>
+                  <w14:ligatures w14:val="none"/>
+                </w:rPr>
+                <w:t>Russia</w:t>
               </w:r>
             </w:hyperlink>
           </w:p>
@@ -3331,9 +3105,60 @@
           <w:lang w:eastAsia="zh-CN"/>
           <w14:ligatures w14:val="none"/>
         </w:rPr>
-        <w:t>European NATO members are racing to bulk up their militaries in the face of Russian aggression and the possibility that Trump, if elected in November, may try to pull the US away from the alliance, further emboldening Vladimir Putin in the process. In the mini-documentary </w:t>
-      </w:r>
-      <w:hyperlink r:id="rId43" w:tgtFrame="_blank" w:history="1">
+        <w:t xml:space="preserve">European NATO members are racing to bulk up their militaries in the face of Russian aggression and the possibility that Trump, </w:t>
+      </w:r>
+      <w:r>
+        <w:rPr>
+          <w:rFonts w:ascii="Georgia" w:eastAsia="Times New Roman" w:hAnsi="Georgia" w:cs="Times New Roman"/>
+          <w:color w:val="222222"/>
+          <w:kern w:val="0"/>
+          <w:sz w:val="24"/>
+          <w:szCs w:val="24"/>
+          <w:highlight w:val="green"/>
+          <w:lang w:eastAsia="zh-CN"/>
+          <w14:ligatures w14:val="none"/>
+        </w:rPr>
+        <w:t xml:space="preserve">if elected in November, may try to pull the US away from the alliance, further </w:t>
+      </w:r>
+      <w:r>
+        <w:rPr>
+          <w:rFonts w:ascii="Georgia" w:eastAsia="Times New Roman" w:hAnsi="Georgia" w:cs="Times New Roman"/>
+          <w:color w:val="FF0000"/>
+          <w:kern w:val="0"/>
+          <w:sz w:val="24"/>
+          <w:szCs w:val="24"/>
+          <w:highlight w:val="green"/>
+          <w:lang w:eastAsia="zh-CN"/>
+          <w14:ligatures w14:val="none"/>
+        </w:rPr>
+        <w:t xml:space="preserve">emboldening </w:t>
+      </w:r>
+      <w:r>
+        <w:rPr>
+          <w:rFonts w:ascii="Georgia" w:eastAsia="Times New Roman" w:hAnsi="Georgia" w:cs="Times New Roman"/>
+          <w:color w:val="222222"/>
+          <w:kern w:val="0"/>
+          <w:sz w:val="24"/>
+          <w:szCs w:val="24"/>
+          <w:highlight w:val="green"/>
+          <w:lang w:eastAsia="zh-CN"/>
+          <w14:ligatures w14:val="none"/>
+        </w:rPr>
+        <w:t>Vladimir Putin in the process.</w:t>
+      </w:r>
+      <w:r>
+        <w:rPr>
+          <w:rFonts w:ascii="Georgia" w:eastAsia="Times New Roman" w:hAnsi="Georgia" w:cs="Times New Roman"/>
+          <w:color w:val="222222"/>
+          <w:kern w:val="0"/>
+          <w:sz w:val="24"/>
+          <w:szCs w:val="24"/>
+          <w:lang w:eastAsia="zh-CN"/>
+          <w14:ligatures w14:val="none"/>
+        </w:rPr>
+        <w:t xml:space="preserve"> In the mini-documentary </w:t>
+      </w:r>
+      <w:hyperlink r:id="rId34" w:tgtFrame="_blank" w:history="1">
         <w:r>
           <w:rPr>
             <w:rFonts w:ascii="Georgia" w:eastAsia="Times New Roman" w:hAnsi="Georgia" w:cs="Times New Roman"/>
@@ -3394,7 +3219,7 @@
             <wp:extent cx="9144000" cy="5577840"/>
             <wp:effectExtent l="0" t="0" r="0" b="3810"/>
             <wp:docPr id="443339946" name="Picture 1" descr="A person standing at a podium with flags behind him&#10;&#10;Description automatically generated">
-              <a:hlinkClick xmlns:a="http://schemas.openxmlformats.org/drawingml/2006/main" r:id="rId44" tgtFrame="&quot;_blank&quot;"/>
+              <a:hlinkClick xmlns:a="http://schemas.openxmlformats.org/drawingml/2006/main" r:id="rId35" tgtFrame="&quot;_blank&quot;"/>
             </wp:docPr>
             <wp:cNvGraphicFramePr>
               <a:graphicFrameLocks xmlns:a="http://schemas.openxmlformats.org/drawingml/2006/main" noChangeAspect="1"/>
@@ -3404,14 +3229,14 @@
                 <pic:pic xmlns:pic="http://schemas.openxmlformats.org/drawingml/2006/picture">
                   <pic:nvPicPr>
                     <pic:cNvPr id="443339946" name="Picture 1" descr="A person standing at a podium with flags behind him&#10;&#10;Description automatically generated">
-                      <a:hlinkClick r:id="rId44" tgtFrame="&quot;_blank&quot;"/>
+                      <a:hlinkClick r:id="rId35" tgtFrame="&quot;_blank&quot;"/>
                     </pic:cNvPr>
                     <pic:cNvPicPr>
                       <a:picLocks noChangeAspect="1" noChangeArrowheads="1"/>
                     </pic:cNvPicPr>
                   </pic:nvPicPr>
                   <pic:blipFill>
-                    <a:blip r:embed="rId45">
+                    <a:blip r:embed="rId36">
                       <a:extLst>
                         <a:ext uri="{28A0092B-C50C-407E-A947-70E740481C1C}">
                           <a14:useLocalDpi xmlns:a14="http://schemas.microsoft.com/office/drawing/2010/main" val="0"/>
@@ -3469,7 +3294,7 @@
         </w:rPr>
         <w:t>NATO Secretary General Jens Stoltenberg in January during a press conference with ministers from new alliance members Sweden and Finland. Member states are </w:t>
       </w:r>
-      <w:hyperlink r:id="rId46" w:tgtFrame="_blank" w:history="1">
+      <w:hyperlink r:id="rId37" w:tgtFrame="_blank" w:history="1">
         <w:r>
           <w:rPr>
             <w:rFonts w:ascii="Georgia" w:eastAsia="Times New Roman" w:hAnsi="Georgia" w:cs="Times New Roman"/>
@@ -3591,7 +3416,7 @@
         </w:rPr>
         <w:t> If you were forwarded this newsletter, </w:t>
       </w:r>
-      <w:hyperlink r:id="rId47" w:tgtFrame="_blank" w:history="1">
+      <w:hyperlink r:id="rId38" w:tgtFrame="_blank" w:history="1">
         <w:r>
           <w:rPr>
             <w:rFonts w:ascii="Georgia" w:eastAsia="Times New Roman" w:hAnsi="Georgia" w:cs="Times New Roman"/>
@@ -3678,7 +3503,7 @@
         </w:rPr>
         <w:t>Each week, Bloomberg’s Oanh Ha reports on critical stories at the heart of the world’s most dynamic economies, delivering insight into the markets, tycoons and businesses driving growth across the region and around the world. Listen in </w:t>
       </w:r>
-      <w:hyperlink r:id="rId48" w:tgtFrame="_blank" w:history="1">
+      <w:hyperlink r:id="rId39" w:tgtFrame="_blank" w:history="1">
         <w:r>
           <w:rPr>
             <w:rFonts w:ascii="Georgia" w:eastAsia="Times New Roman" w:hAnsi="Georgia" w:cs="Times New Roman"/>
@@ -3721,7 +3546,7 @@
     <w:p>
       <w:pPr>
         <w:rPr>
-          <w:rFonts w:eastAsia="DengXian" w:hint="eastAsia"/>
+          <w:rFonts w:eastAsia="DengXian"/>
           <w:lang w:eastAsia="zh-CN"/>
         </w:rPr>
       </w:pPr>
@@ -3983,7 +3808,7 @@
     <w:p>
       <w:pPr>
         <w:rPr>
-          <w:rFonts w:eastAsia="DengXian" w:hint="eastAsia"/>
+          <w:rFonts w:eastAsia="DengXian"/>
           <w:lang w:eastAsia="zh-CN"/>
         </w:rPr>
       </w:pPr>
@@ -4050,7 +3875,7 @@
     <w:p>
       <w:pPr>
         <w:rPr>
-          <w:rFonts w:eastAsia="DengXian" w:hint="eastAsia"/>
+          <w:rFonts w:eastAsia="DengXian"/>
           <w:lang w:eastAsia="zh-CN"/>
         </w:rPr>
       </w:pPr>
@@ -4087,7 +3912,7 @@
     <w:p>
       <w:pPr>
         <w:rPr>
-          <w:rFonts w:eastAsia="DengXian" w:hint="eastAsia"/>
+          <w:rFonts w:eastAsia="DengXian"/>
           <w:lang w:eastAsia="zh-CN"/>
         </w:rPr>
       </w:pPr>
@@ -4110,7 +3935,7 @@
     <w:p>
       <w:pPr>
         <w:rPr>
-          <w:rFonts w:eastAsia="DengXian" w:hint="eastAsia"/>
+          <w:rFonts w:eastAsia="DengXian"/>
           <w:lang w:eastAsia="zh-CN"/>
         </w:rPr>
       </w:pPr>
@@ -4162,7 +3987,7 @@
     <w:p>
       <w:pPr>
         <w:rPr>
-          <w:rFonts w:eastAsia="DengXian" w:hint="eastAsia"/>
+          <w:rFonts w:eastAsia="DengXian"/>
           <w:lang w:eastAsia="zh-CN"/>
         </w:rPr>
       </w:pPr>
@@ -4208,7 +4033,7 @@
     <w:p>
       <w:pPr>
         <w:rPr>
-          <w:rFonts w:eastAsia="DengXian" w:hint="eastAsia"/>
+          <w:rFonts w:eastAsia="DengXian"/>
           <w:lang w:eastAsia="zh-CN"/>
         </w:rPr>
       </w:pPr>
@@ -4989,7 +4814,6 @@
   <w:style w:type="character" w:default="1" w:styleId="DefaultParagraphFont">
     <w:name w:val="Default Paragraph Font"/>
     <w:uiPriority w:val="1"/>
-    <w:semiHidden/>
     <w:unhideWhenUsed/>
   </w:style>
   <w:style w:type="table" w:default="1" w:styleId="TableNormal">

</xml_diff>

<commit_message>
vault backup: 2024-05-28 01:56:20
</commit_message>
<xml_diff>
--- a/language/2024-05-27.docx
+++ b/language/2024-05-27.docx
@@ -7,120 +7,26 @@
         <w:shd w:val="clear" w:color="auto" w:fill="FFFFFF"/>
         <w:spacing w:before="240" w:after="240" w:line="240" w:lineRule="auto"/>
         <w:rPr>
-          <w:rFonts w:ascii="Georgia" w:eastAsia="DengXian" w:hAnsi="Georgia" w:cs="Times New Roman" w:hint="eastAsia"/>
-          <w:color w:val="222222"/>
-          <w:kern w:val="0"/>
-          <w:sz w:val="24"/>
-          <w:szCs w:val="24"/>
-          <w:lang w:eastAsia="zh-CN"/>
-          <w14:ligatures w14:val="none"/>
-        </w:rPr>
-      </w:pPr>
-      <w:r>
-        <w:rPr>
-          <w:rFonts w:ascii="Georgia" w:eastAsia="Times New Roman" w:hAnsi="Georgia" w:cs="Times New Roman"/>
-          <w:color w:val="222222"/>
-          <w:kern w:val="0"/>
-          <w:sz w:val="24"/>
-          <w:szCs w:val="24"/>
-          <w:lang w:eastAsia="zh-CN"/>
-          <w14:ligatures w14:val="none"/>
-        </w:rPr>
-        <w:t xml:space="preserve">The </w:t>
-      </w:r>
-      <w:r>
-        <w:rPr>
-          <w:rFonts w:ascii="Georgia" w:eastAsia="Times New Roman" w:hAnsi="Georgia" w:cs="Times New Roman"/>
-          <w:color w:val="222222"/>
-          <w:kern w:val="0"/>
-          <w:sz w:val="24"/>
-          <w:szCs w:val="24"/>
-          <w:highlight w:val="green"/>
-          <w:lang w:eastAsia="zh-CN"/>
-          <w14:ligatures w14:val="none"/>
-        </w:rPr>
-        <w:t>once-in-a-generation</w:t>
-      </w:r>
-      <w:r>
-        <w:rPr>
-          <w:rFonts w:ascii="Georgia" w:eastAsia="Times New Roman" w:hAnsi="Georgia" w:cs="Times New Roman"/>
-          <w:color w:val="222222"/>
-          <w:kern w:val="0"/>
-          <w:sz w:val="24"/>
-          <w:szCs w:val="24"/>
-          <w:lang w:eastAsia="zh-CN"/>
-          <w14:ligatures w14:val="none"/>
-        </w:rPr>
-        <w:t xml:space="preserve"> inflation shock sparked by the coronavirus pandemic continues to </w:t>
-      </w:r>
-      <w:r>
-        <w:rPr>
-          <w:rFonts w:ascii="Georgia" w:eastAsia="Times New Roman" w:hAnsi="Georgia" w:cs="Times New Roman"/>
-          <w:color w:val="C00000"/>
-          <w:kern w:val="0"/>
-          <w:sz w:val="24"/>
-          <w:szCs w:val="24"/>
-          <w:lang w:eastAsia="zh-CN"/>
-          <w14:ligatures w14:val="none"/>
-        </w:rPr>
-        <w:t xml:space="preserve">dog </w:t>
-      </w:r>
-      <w:r>
-        <w:rPr>
-          <w:rFonts w:ascii="Georgia" w:eastAsia="Times New Roman" w:hAnsi="Georgia" w:cs="Times New Roman"/>
-          <w:color w:val="222222"/>
-          <w:kern w:val="0"/>
-          <w:sz w:val="24"/>
-          <w:szCs w:val="24"/>
-          <w:lang w:eastAsia="zh-CN"/>
-          <w14:ligatures w14:val="none"/>
-        </w:rPr>
-        <w:t xml:space="preserve">much of the world, but not all of it. While Europe continues to struggle, the US—which powered through the worst of the crisis with massive rescue packages—is </w:t>
-      </w:r>
-      <w:r>
-        <w:rPr>
-          <w:rFonts w:ascii="Georgia" w:eastAsia="Times New Roman" w:hAnsi="Georgia" w:cs="Times New Roman"/>
-          <w:color w:val="222222"/>
-          <w:kern w:val="0"/>
-          <w:sz w:val="24"/>
-          <w:szCs w:val="24"/>
-          <w:highlight w:val="green"/>
-          <w:lang w:eastAsia="zh-CN"/>
-          <w14:ligatures w14:val="none"/>
-        </w:rPr>
-        <w:t>outperforming its peers.</w:t>
-      </w:r>
-      <w:r>
-        <w:rPr>
-          <w:rFonts w:hint="eastAsia"/>
-          <w:highlight w:val="green"/>
-        </w:rPr>
-        <w:t xml:space="preserve"> </w:t>
-      </w:r>
-      <w:r>
-        <w:rPr>
-          <w:rFonts w:ascii="SimSun" w:eastAsia="SimSun" w:hAnsi="SimSun" w:cs="SimSun" w:hint="eastAsia"/>
-          <w:color w:val="222222"/>
-          <w:kern w:val="0"/>
-          <w:sz w:val="24"/>
-          <w:szCs w:val="24"/>
-          <w:highlight w:val="green"/>
-          <w:lang w:eastAsia="zh-CN"/>
-          <w14:ligatures w14:val="none"/>
-        </w:rPr>
-        <w:t>歐洲正在掙扎，美國超越同才透過最糟糕的危機用大規模的急救包</w:t>
-      </w:r>
-      <w:r>
-        <w:rPr>
-          <w:rFonts w:ascii="Georgia" w:eastAsia="Times New Roman" w:hAnsi="Georgia" w:cs="Times New Roman"/>
-          <w:color w:val="222222"/>
-          <w:kern w:val="0"/>
-          <w:sz w:val="24"/>
-          <w:szCs w:val="24"/>
-          <w:lang w:eastAsia="zh-CN"/>
-          <w14:ligatures w14:val="none"/>
-        </w:rPr>
-        <w:t xml:space="preserve"> Meeting this week in Italy, G-7 finance ministers and central bankers including US Treasury Secretary Janet Yellen </w:t>
+          <w:rFonts w:ascii="Georgia" w:eastAsia="DengXian" w:hAnsi="Georgia" w:cs="Times New Roman"/>
+          <w:color w:val="222222"/>
+          <w:kern w:val="0"/>
+          <w:sz w:val="24"/>
+          <w:szCs w:val="24"/>
+          <w:lang w:eastAsia="zh-CN"/>
+          <w14:ligatures w14:val="none"/>
+        </w:rPr>
+      </w:pPr>
+      <w:r>
+        <w:rPr>
+          <w:rFonts w:ascii="Georgia" w:eastAsia="Times New Roman" w:hAnsi="Georgia" w:cs="Times New Roman"/>
+          <w:color w:val="222222"/>
+          <w:kern w:val="0"/>
+          <w:sz w:val="24"/>
+          <w:szCs w:val="24"/>
+          <w:lang w:eastAsia="zh-CN"/>
+          <w14:ligatures w14:val="none"/>
+        </w:rPr>
+        <w:t>Meeting this week in Italy, G-7 finance ministers and central bankers including US Treasury Secretary Janet Yellen </w:t>
       </w:r>
       <w:hyperlink r:id="rId5" w:tgtFrame="_blank" w:history="1">
         <w:r>
@@ -1503,7 +1409,6 @@
           <w:lang w:eastAsia="zh-CN"/>
           <w14:ligatures w14:val="none"/>
         </w:rPr>
-        <w:lastRenderedPageBreak/>
         <w:t xml:space="preserve">Palestinians walk over blast </w:t>
       </w:r>
       <w:r>
@@ -1621,6 +1526,7 @@
           <w:lang w:eastAsia="zh-CN"/>
           <w14:ligatures w14:val="none"/>
         </w:rPr>
+        <w:lastRenderedPageBreak/>
         <w:t>Did the fatal turbulence</w:t>
       </w:r>
       <w:r>
@@ -2697,7 +2603,7 @@
         <w:shd w:val="clear" w:color="auto" w:fill="FFFFFF"/>
         <w:spacing w:before="240" w:after="240" w:line="240" w:lineRule="auto"/>
         <w:rPr>
-          <w:rFonts w:ascii="Georgia" w:eastAsia="DengXian" w:hAnsi="Georgia" w:cs="Times New Roman" w:hint="eastAsia"/>
+          <w:rFonts w:ascii="Georgia" w:eastAsia="DengXian" w:hAnsi="Georgia" w:cs="Times New Roman"/>
           <w:color w:val="222222"/>
           <w:kern w:val="0"/>
           <w:sz w:val="24"/>
@@ -4814,6 +4720,7 @@
   <w:style w:type="character" w:default="1" w:styleId="DefaultParagraphFont">
     <w:name w:val="Default Paragraph Font"/>
     <w:uiPriority w:val="1"/>
+    <w:semiHidden/>
     <w:unhideWhenUsed/>
   </w:style>
   <w:style w:type="table" w:default="1" w:styleId="TableNormal">

</xml_diff>

<commit_message>
vault backup: 2024-05-28 12:10:31
</commit_message>
<xml_diff>
--- a/language/2024-05-27.docx
+++ b/language/2024-05-27.docx
@@ -936,91 +936,144 @@
       <w:r>
         <w:rPr>
           <w:rFonts w:ascii="Georgia" w:eastAsia="Times New Roman" w:hAnsi="Georgia" w:cs="Times New Roman"/>
+          <w:color w:val="000000" w:themeColor="text1"/>
+          <w:kern w:val="0"/>
+          <w:sz w:val="24"/>
+          <w:szCs w:val="24"/>
+          <w:lang w:eastAsia="zh-CN"/>
+          <w14:ligatures w14:val="none"/>
+        </w:rPr>
+        <w:t xml:space="preserve">variations </w:t>
+      </w:r>
+      <w:r>
+        <w:rPr>
+          <w:rFonts w:ascii="Georgia" w:eastAsia="Times New Roman" w:hAnsi="Georgia" w:cs="Times New Roman"/>
+          <w:color w:val="222222"/>
+          <w:kern w:val="0"/>
+          <w:sz w:val="24"/>
+          <w:szCs w:val="24"/>
+          <w:lang w:eastAsia="zh-CN"/>
+          <w14:ligatures w14:val="none"/>
+        </w:rPr>
+        <w:t xml:space="preserve">in wind direction or speed—within jet streams are increasing and therefore strengthening clear-air turbulence.” </w:t>
+      </w:r>
+      <w:r>
+        <w:rPr>
+          <w:rFonts w:ascii="Georgia" w:eastAsia="Times New Roman" w:hAnsi="Georgia" w:cs="Times New Roman"/>
+          <w:color w:val="222222"/>
+          <w:kern w:val="0"/>
+          <w:sz w:val="24"/>
+          <w:szCs w:val="24"/>
+          <w:highlight w:val="green"/>
+          <w:lang w:eastAsia="zh-CN"/>
+          <w14:ligatures w14:val="none"/>
+        </w:rPr>
+        <w:t xml:space="preserve">Her advice—perhaps </w:t>
+      </w:r>
+      <w:r>
+        <w:rPr>
+          <w:rFonts w:ascii="Georgia" w:eastAsia="Times New Roman" w:hAnsi="Georgia" w:cs="Times New Roman"/>
+          <w:color w:val="FF0000"/>
+          <w:kern w:val="0"/>
+          <w:sz w:val="24"/>
+          <w:szCs w:val="24"/>
+          <w:highlight w:val="green"/>
+          <w:lang w:eastAsia="zh-CN"/>
+          <w14:ligatures w14:val="none"/>
+        </w:rPr>
+        <w:t xml:space="preserve">figurative </w:t>
+      </w:r>
+      <w:r>
+        <w:rPr>
+          <w:rFonts w:ascii="Georgia" w:eastAsia="Times New Roman" w:hAnsi="Georgia" w:cs="Times New Roman"/>
+          <w:color w:val="222222"/>
+          <w:kern w:val="0"/>
+          <w:sz w:val="24"/>
+          <w:szCs w:val="24"/>
+          <w:highlight w:val="green"/>
+          <w:lang w:eastAsia="zh-CN"/>
+          <w14:ligatures w14:val="none"/>
+        </w:rPr>
+        <w:t>as well as literal—is to “</w:t>
+      </w:r>
+      <w:r>
+        <w:rPr>
+          <w:rFonts w:ascii="Georgia" w:eastAsia="Times New Roman" w:hAnsi="Georgia" w:cs="Times New Roman"/>
+          <w:color w:val="FF0000"/>
+          <w:kern w:val="0"/>
+          <w:sz w:val="24"/>
+          <w:szCs w:val="24"/>
+          <w:highlight w:val="green"/>
+          <w:lang w:eastAsia="zh-CN"/>
+          <w14:ligatures w14:val="none"/>
+        </w:rPr>
+        <w:t>buckle</w:t>
+      </w:r>
+      <w:r>
+        <w:rPr>
+          <w:rFonts w:ascii="Georgia" w:eastAsia="Times New Roman" w:hAnsi="Georgia" w:cs="Times New Roman"/>
           <w:color w:val="C00000"/>
           <w:kern w:val="0"/>
           <w:sz w:val="24"/>
           <w:szCs w:val="24"/>
-          <w:lang w:eastAsia="zh-CN"/>
-          <w14:ligatures w14:val="none"/>
-        </w:rPr>
-        <w:t xml:space="preserve">variations </w:t>
-      </w:r>
-      <w:r>
-        <w:rPr>
-          <w:rFonts w:ascii="Georgia" w:eastAsia="Times New Roman" w:hAnsi="Georgia" w:cs="Times New Roman"/>
-          <w:color w:val="222222"/>
-          <w:kern w:val="0"/>
-          <w:sz w:val="24"/>
-          <w:szCs w:val="24"/>
-          <w:lang w:eastAsia="zh-CN"/>
-          <w14:ligatures w14:val="none"/>
-        </w:rPr>
-        <w:t xml:space="preserve">in wind direction or speed—within jet streams are increasing and therefore strengthening clear-air turbulence.” </w:t>
-      </w:r>
-      <w:r>
-        <w:rPr>
-          <w:rFonts w:ascii="Georgia" w:eastAsia="Times New Roman" w:hAnsi="Georgia" w:cs="Times New Roman"/>
-          <w:color w:val="222222"/>
-          <w:kern w:val="0"/>
-          <w:sz w:val="24"/>
-          <w:szCs w:val="24"/>
-          <w:highlight w:val="green"/>
-          <w:lang w:eastAsia="zh-CN"/>
-          <w14:ligatures w14:val="none"/>
-        </w:rPr>
-        <w:t xml:space="preserve">Her advice—perhaps </w:t>
-      </w:r>
-      <w:r>
-        <w:rPr>
-          <w:rFonts w:ascii="Georgia" w:eastAsia="Times New Roman" w:hAnsi="Georgia" w:cs="Times New Roman"/>
-          <w:color w:val="FF0000"/>
-          <w:kern w:val="0"/>
-          <w:sz w:val="24"/>
-          <w:szCs w:val="24"/>
-          <w:highlight w:val="green"/>
-          <w:lang w:eastAsia="zh-CN"/>
-          <w14:ligatures w14:val="none"/>
-        </w:rPr>
-        <w:t xml:space="preserve">figurative </w:t>
-      </w:r>
-      <w:r>
-        <w:rPr>
-          <w:rFonts w:ascii="Georgia" w:eastAsia="Times New Roman" w:hAnsi="Georgia" w:cs="Times New Roman"/>
-          <w:color w:val="222222"/>
-          <w:kern w:val="0"/>
-          <w:sz w:val="24"/>
-          <w:szCs w:val="24"/>
-          <w:highlight w:val="green"/>
-          <w:lang w:eastAsia="zh-CN"/>
-          <w14:ligatures w14:val="none"/>
-        </w:rPr>
-        <w:t>as well as literal—is to “</w:t>
-      </w:r>
-      <w:r>
-        <w:rPr>
-          <w:rFonts w:ascii="Georgia" w:eastAsia="Times New Roman" w:hAnsi="Georgia" w:cs="Times New Roman"/>
-          <w:color w:val="FF0000"/>
-          <w:kern w:val="0"/>
-          <w:sz w:val="24"/>
-          <w:szCs w:val="24"/>
-          <w:highlight w:val="green"/>
-          <w:lang w:eastAsia="zh-CN"/>
-          <w14:ligatures w14:val="none"/>
-        </w:rPr>
-        <w:t xml:space="preserve">buckle </w:t>
-      </w:r>
-      <w:r>
-        <w:rPr>
-          <w:rFonts w:ascii="Georgia" w:eastAsia="Times New Roman" w:hAnsi="Georgia" w:cs="Times New Roman"/>
-          <w:color w:val="222222"/>
-          <w:kern w:val="0"/>
-          <w:sz w:val="24"/>
-          <w:szCs w:val="24"/>
-          <w:highlight w:val="green"/>
-          <w:lang w:eastAsia="zh-CN"/>
-          <w14:ligatures w14:val="none"/>
-        </w:rPr>
-        <w:t>up.”</w:t>
+          <w:highlight w:val="green"/>
+          <w:lang w:eastAsia="zh-CN"/>
+          <w14:ligatures w14:val="none"/>
+        </w:rPr>
+        <w:t xml:space="preserve"> up</w:t>
+      </w:r>
+      <w:proofErr w:type="gramStart"/>
+      <w:r>
+        <w:rPr>
+          <w:rFonts w:ascii="SimSun" w:eastAsia="SimSun" w:hAnsi="SimSun" w:cs="SimSun" w:hint="eastAsia"/>
+          <w:color w:val="C00000"/>
+          <w:kern w:val="0"/>
+          <w:sz w:val="24"/>
+          <w:szCs w:val="24"/>
+          <w:lang w:eastAsia="zh-CN"/>
+          <w14:ligatures w14:val="none"/>
+        </w:rPr>
+        <w:t>係好安全帶</w:t>
+      </w:r>
+      <w:r>
+        <w:rPr>
+          <w:rFonts w:ascii="Georgia" w:eastAsia="DengXian" w:hAnsi="Georgia" w:cs="Times New Roman" w:hint="eastAsia"/>
+          <w:color w:val="222222"/>
+          <w:kern w:val="0"/>
+          <w:sz w:val="24"/>
+          <w:szCs w:val="24"/>
+          <w:highlight w:val="green"/>
+          <w:lang w:eastAsia="zh-CN"/>
+          <w14:ligatures w14:val="none"/>
+        </w:rPr>
+        <w:t xml:space="preserve"> </w:t>
+      </w:r>
+      <w:r>
+        <w:rPr>
+          <w:rFonts w:ascii="Georgia" w:eastAsia="Times New Roman" w:hAnsi="Georgia" w:cs="Times New Roman"/>
+          <w:color w:val="222222"/>
+          <w:kern w:val="0"/>
+          <w:sz w:val="24"/>
+          <w:szCs w:val="24"/>
+          <w:highlight w:val="green"/>
+          <w:lang w:eastAsia="zh-CN"/>
+          <w14:ligatures w14:val="none"/>
+        </w:rPr>
+        <w:t>.</w:t>
+      </w:r>
+      <w:proofErr w:type="gramEnd"/>
+      <w:r>
+        <w:rPr>
+          <w:rFonts w:ascii="Georgia" w:eastAsia="Times New Roman" w:hAnsi="Georgia" w:cs="Times New Roman"/>
+          <w:color w:val="222222"/>
+          <w:kern w:val="0"/>
+          <w:sz w:val="24"/>
+          <w:szCs w:val="24"/>
+          <w:highlight w:val="green"/>
+          <w:lang w:eastAsia="zh-CN"/>
+          <w14:ligatures w14:val="none"/>
+        </w:rPr>
+        <w:t>”</w:t>
       </w:r>
     </w:p>
     <w:p>
@@ -1068,7 +1121,7 @@
       <w:r>
         <w:rPr>
           <w:rFonts w:ascii="Georgia" w:eastAsia="Times New Roman" w:hAnsi="Georgia" w:cs="Times New Roman"/>
-          <w:color w:val="C00000"/>
+          <w:color w:val="000000" w:themeColor="text1"/>
           <w:kern w:val="0"/>
           <w:sz w:val="24"/>
           <w:szCs w:val="24"/>
@@ -1614,6 +1667,32 @@
         </w:r>
         <w:r>
           <w:rPr>
+            <w:rFonts w:ascii="Georgia" w:eastAsia="DengXian" w:hAnsi="Georgia" w:cs="Times New Roman" w:hint="eastAsia"/>
+            <w:color w:val="C00000"/>
+            <w:kern w:val="0"/>
+            <w:sz w:val="24"/>
+            <w:szCs w:val="24"/>
+            <w:u w:val="single"/>
+            <w:lang w:eastAsia="zh-CN"/>
+            <w14:ligatures w14:val="none"/>
+          </w:rPr>
+          <w:t xml:space="preserve"> </w:t>
+        </w:r>
+        <w:r>
+          <w:rPr>
+            <w:rFonts w:ascii="Georgia" w:eastAsia="DengXian" w:hAnsi="Georgia" w:cs="Times New Roman" w:hint="eastAsia"/>
+            <w:color w:val="C00000"/>
+            <w:kern w:val="0"/>
+            <w:sz w:val="24"/>
+            <w:szCs w:val="24"/>
+            <w:u w:val="single"/>
+            <w:lang w:eastAsia="zh-CN"/>
+            <w14:ligatures w14:val="none"/>
+          </w:rPr>
+          <w:t>陡峭的</w:t>
+        </w:r>
+        <w:r>
+          <w:rPr>
             <w:rFonts w:ascii="Georgia" w:eastAsia="Times New Roman" w:hAnsi="Georgia" w:cs="Times New Roman"/>
             <w:color w:val="1155CC"/>
             <w:kern w:val="0"/>
@@ -1746,7 +1825,7 @@
       <w:r>
         <w:rPr>
           <w:rFonts w:ascii="Georgia" w:eastAsia="Times New Roman" w:hAnsi="Georgia" w:cs="Times New Roman"/>
-          <w:color w:val="C00000"/>
+          <w:color w:val="000000" w:themeColor="text1"/>
           <w:kern w:val="0"/>
           <w:sz w:val="24"/>
           <w:szCs w:val="24"/>
@@ -1794,6 +1873,7 @@
           <w:lang w:eastAsia="zh-CN"/>
           <w14:ligatures w14:val="none"/>
         </w:rPr>
+        <w:lastRenderedPageBreak/>
         <w:t>Ryan Kaji,</w:t>
       </w:r>
       <w:r>
@@ -1947,20 +2027,7 @@
           <w:lang w:eastAsia="zh-CN"/>
           <w14:ligatures w14:val="none"/>
         </w:rPr>
-        <w:t xml:space="preserve">lucrative world of young online stars </w:t>
-      </w:r>
-      <w:r>
-        <w:rPr>
-          <w:rFonts w:ascii="Georgia" w:eastAsia="Times New Roman" w:hAnsi="Georgia" w:cs="Times New Roman"/>
-          <w:color w:val="222222"/>
-          <w:kern w:val="0"/>
-          <w:sz w:val="24"/>
-          <w:szCs w:val="24"/>
-          <w:lang w:eastAsia="zh-CN"/>
-          <w14:ligatures w14:val="none"/>
-        </w:rPr>
-        <w:lastRenderedPageBreak/>
-        <w:t xml:space="preserve">and all the people and companies making money in it. </w:t>
+        <w:t xml:space="preserve">lucrative world of young online stars and all the people and companies making money in it. </w:t>
       </w:r>
       <w:r>
         <w:rPr>
@@ -2596,7 +2663,6 @@
           <w:rFonts w:eastAsia="DengXian"/>
           <w:lang w:eastAsia="zh-CN"/>
         </w:rPr>
-        <w:lastRenderedPageBreak/>
         <w:t xml:space="preserve">2. </w:t>
       </w:r>
       <w:r>

</xml_diff>

<commit_message>
vault backup: 2024-05-28 13:23:12
</commit_message>
<xml_diff>
--- a/language/2024-05-27.docx
+++ b/language/2024-05-27.docx
@@ -1478,26 +1478,25 @@
       <w:r>
         <w:rPr>
           <w:rFonts w:ascii="Georgia" w:eastAsia="Times New Roman" w:hAnsi="Georgia" w:cs="Times New Roman"/>
-          <w:color w:val="C00000"/>
-          <w:kern w:val="0"/>
-          <w:sz w:val="24"/>
-          <w:szCs w:val="24"/>
-          <w:lang w:eastAsia="zh-CN"/>
-          <w14:ligatures w14:val="none"/>
-        </w:rPr>
-        <w:t xml:space="preserve">near-term </w:t>
-      </w:r>
-      <w:r>
-        <w:rPr>
-          <w:rFonts w:ascii="Georgia" w:eastAsia="Times New Roman" w:hAnsi="Georgia" w:cs="Times New Roman"/>
-          <w:color w:val="222222"/>
-          <w:kern w:val="0"/>
-          <w:sz w:val="24"/>
-          <w:szCs w:val="24"/>
-          <w:lang w:eastAsia="zh-CN"/>
-          <w14:ligatures w14:val="none"/>
-        </w:rPr>
-        <w:t>rate cuts seen as </w:t>
+          <w:kern w:val="0"/>
+          <w:sz w:val="24"/>
+          <w:szCs w:val="24"/>
+          <w:lang w:eastAsia="zh-CN"/>
+          <w14:ligatures w14:val="none"/>
+        </w:rPr>
+        <w:t xml:space="preserve">near-term rate </w:t>
+      </w:r>
+      <w:r>
+        <w:rPr>
+          <w:rFonts w:ascii="Georgia" w:eastAsia="Times New Roman" w:hAnsi="Georgia" w:cs="Times New Roman"/>
+          <w:color w:val="222222"/>
+          <w:kern w:val="0"/>
+          <w:sz w:val="24"/>
+          <w:szCs w:val="24"/>
+          <w:lang w:eastAsia="zh-CN"/>
+          <w14:ligatures w14:val="none"/>
+        </w:rPr>
+        <w:t>cuts seen as </w:t>
       </w:r>
       <w:hyperlink r:id="rId19" w:tgtFrame="_blank" w:history="1">
         <w:r>
@@ -1600,16 +1599,15 @@
         <w:shd w:val="clear" w:color="auto" w:fill="FFFFFF"/>
         <w:spacing w:before="240" w:after="240" w:line="240" w:lineRule="auto"/>
         <w:rPr>
-          <w:rFonts w:ascii="Georgia" w:eastAsia="Times New Roman" w:hAnsi="Georgia" w:cs="Times New Roman"/>
-          <w:color w:val="222222"/>
-          <w:kern w:val="0"/>
-          <w:sz w:val="24"/>
-          <w:szCs w:val="24"/>
-          <w:lang w:eastAsia="zh-CN"/>
-          <w14:ligatures w14:val="none"/>
-        </w:rPr>
-      </w:pPr>
-      <w:proofErr w:type="spellStart"/>
+          <w:rFonts w:ascii="Georgia" w:eastAsia="DengXian" w:hAnsi="Georgia" w:cs="Times New Roman"/>
+          <w:color w:val="222222"/>
+          <w:kern w:val="0"/>
+          <w:sz w:val="24"/>
+          <w:szCs w:val="24"/>
+          <w:lang w:eastAsia="zh-CN"/>
+          <w14:ligatures w14:val="none"/>
+        </w:rPr>
+      </w:pPr>
       <w:r>
         <w:rPr>
           <w:rFonts w:ascii="Helvetica" w:eastAsia="Times New Roman" w:hAnsi="Helvetica" w:cs="Helvetica"/>
@@ -1622,258 +1620,6 @@
           <w:lang w:eastAsia="zh-CN"/>
           <w14:ligatures w14:val="none"/>
         </w:rPr>
-        <w:t>Hims</w:t>
-      </w:r>
-      <w:proofErr w:type="spellEnd"/>
-      <w:r>
-        <w:rPr>
-          <w:rFonts w:ascii="Helvetica" w:eastAsia="Times New Roman" w:hAnsi="Helvetica" w:cs="Helvetica"/>
-          <w:b/>
-          <w:bCs/>
-          <w:color w:val="222222"/>
-          <w:kern w:val="0"/>
-          <w:sz w:val="24"/>
-          <w:szCs w:val="24"/>
-          <w:lang w:eastAsia="zh-CN"/>
-          <w14:ligatures w14:val="none"/>
-        </w:rPr>
-        <w:t xml:space="preserve"> &amp; Hers Health </w:t>
-      </w:r>
-      <w:r>
-        <w:rPr>
-          <w:rFonts w:ascii="Georgia" w:eastAsia="Times New Roman" w:hAnsi="Georgia" w:cs="Times New Roman"/>
-          <w:color w:val="222222"/>
-          <w:kern w:val="0"/>
-          <w:sz w:val="24"/>
-          <w:szCs w:val="24"/>
-          <w:lang w:eastAsia="zh-CN"/>
-          <w14:ligatures w14:val="none"/>
-        </w:rPr>
-        <w:t>has reached almost $1 billion in sales in just a few years by making it easy to buy cheap, generic versions of popular drugs such as Viagra. The natural next step? Popular weight loss drugs, but sold at a </w:t>
-      </w:r>
-      <w:hyperlink r:id="rId21" w:tgtFrame="_blank" w:history="1">
-        <w:r>
-          <w:rPr>
-            <w:rFonts w:ascii="Georgia" w:eastAsia="Times New Roman" w:hAnsi="Georgia" w:cs="Times New Roman"/>
-            <w:color w:val="C00000"/>
-            <w:kern w:val="0"/>
-            <w:sz w:val="24"/>
-            <w:szCs w:val="24"/>
-            <w:u w:val="single"/>
-            <w:lang w:eastAsia="zh-CN"/>
-            <w14:ligatures w14:val="none"/>
-          </w:rPr>
-          <w:t>steep</w:t>
-        </w:r>
-        <w:r>
-          <w:rPr>
-            <w:rFonts w:ascii="Georgia" w:eastAsia="DengXian" w:hAnsi="Georgia" w:cs="Times New Roman" w:hint="eastAsia"/>
-            <w:color w:val="C00000"/>
-            <w:kern w:val="0"/>
-            <w:sz w:val="24"/>
-            <w:szCs w:val="24"/>
-            <w:u w:val="single"/>
-            <w:lang w:eastAsia="zh-CN"/>
-            <w14:ligatures w14:val="none"/>
-          </w:rPr>
-          <w:t xml:space="preserve"> </w:t>
-        </w:r>
-        <w:r>
-          <w:rPr>
-            <w:rFonts w:ascii="Georgia" w:eastAsia="DengXian" w:hAnsi="Georgia" w:cs="Times New Roman" w:hint="eastAsia"/>
-            <w:color w:val="C00000"/>
-            <w:kern w:val="0"/>
-            <w:sz w:val="24"/>
-            <w:szCs w:val="24"/>
-            <w:u w:val="single"/>
-            <w:lang w:eastAsia="zh-CN"/>
-            <w14:ligatures w14:val="none"/>
-          </w:rPr>
-          <w:t>陡峭的</w:t>
-        </w:r>
-        <w:r>
-          <w:rPr>
-            <w:rFonts w:ascii="Georgia" w:eastAsia="Times New Roman" w:hAnsi="Georgia" w:cs="Times New Roman"/>
-            <w:color w:val="1155CC"/>
-            <w:kern w:val="0"/>
-            <w:sz w:val="24"/>
-            <w:szCs w:val="24"/>
-            <w:u w:val="single"/>
-            <w:lang w:eastAsia="zh-CN"/>
-            <w14:ligatures w14:val="none"/>
-          </w:rPr>
-          <w:t xml:space="preserve"> discount</w:t>
-        </w:r>
-      </w:hyperlink>
-      <w:r>
-        <w:rPr>
-          <w:rFonts w:ascii="Georgia" w:eastAsia="Times New Roman" w:hAnsi="Georgia" w:cs="Times New Roman"/>
-          <w:color w:val="222222"/>
-          <w:kern w:val="0"/>
-          <w:sz w:val="24"/>
-          <w:szCs w:val="24"/>
-          <w:lang w:eastAsia="zh-CN"/>
-          <w14:ligatures w14:val="none"/>
-        </w:rPr>
-        <w:t>. </w:t>
-      </w:r>
-      <w:proofErr w:type="spellStart"/>
-      <w:r>
-        <w:rPr>
-          <w:rFonts w:ascii="Georgia" w:eastAsia="Times New Roman" w:hAnsi="Georgia" w:cs="Times New Roman"/>
-          <w:color w:val="222222"/>
-          <w:kern w:val="0"/>
-          <w:sz w:val="24"/>
-          <w:szCs w:val="24"/>
-          <w:lang w:eastAsia="zh-CN"/>
-          <w14:ligatures w14:val="none"/>
-        </w:rPr>
-        <w:t>Wegovy</w:t>
-      </w:r>
-      <w:proofErr w:type="spellEnd"/>
-      <w:r>
-        <w:rPr>
-          <w:rFonts w:ascii="Georgia" w:eastAsia="Times New Roman" w:hAnsi="Georgia" w:cs="Times New Roman"/>
-          <w:color w:val="222222"/>
-          <w:kern w:val="0"/>
-          <w:sz w:val="24"/>
-          <w:szCs w:val="24"/>
-          <w:lang w:eastAsia="zh-CN"/>
-          <w14:ligatures w14:val="none"/>
-        </w:rPr>
-        <w:t xml:space="preserve">, made by Novo Nordisk, costs roughly $1,350 for a month of injections without insurance. </w:t>
-      </w:r>
-      <w:proofErr w:type="spellStart"/>
-      <w:r>
-        <w:rPr>
-          <w:rFonts w:ascii="Georgia" w:eastAsia="Times New Roman" w:hAnsi="Georgia" w:cs="Times New Roman"/>
-          <w:color w:val="222222"/>
-          <w:kern w:val="0"/>
-          <w:sz w:val="24"/>
-          <w:szCs w:val="24"/>
-          <w:lang w:eastAsia="zh-CN"/>
-          <w14:ligatures w14:val="none"/>
-        </w:rPr>
-        <w:t>Hims</w:t>
-      </w:r>
-      <w:proofErr w:type="spellEnd"/>
-      <w:r>
-        <w:rPr>
-          <w:rFonts w:ascii="Georgia" w:eastAsia="Times New Roman" w:hAnsi="Georgia" w:cs="Times New Roman"/>
-          <w:color w:val="222222"/>
-          <w:kern w:val="0"/>
-          <w:sz w:val="24"/>
-          <w:szCs w:val="24"/>
-          <w:lang w:eastAsia="zh-CN"/>
-          <w14:ligatures w14:val="none"/>
-        </w:rPr>
-        <w:t xml:space="preserve"> is now offering a treatment with the same active ingredient as </w:t>
-      </w:r>
-      <w:proofErr w:type="spellStart"/>
-      <w:r>
-        <w:rPr>
-          <w:rFonts w:ascii="Georgia" w:eastAsia="Times New Roman" w:hAnsi="Georgia" w:cs="Times New Roman"/>
-          <w:color w:val="222222"/>
-          <w:kern w:val="0"/>
-          <w:sz w:val="24"/>
-          <w:szCs w:val="24"/>
-          <w:lang w:eastAsia="zh-CN"/>
-          <w14:ligatures w14:val="none"/>
-        </w:rPr>
-        <w:t>Wegovy</w:t>
-      </w:r>
-      <w:proofErr w:type="spellEnd"/>
-      <w:r>
-        <w:rPr>
-          <w:rFonts w:ascii="Georgia" w:eastAsia="Times New Roman" w:hAnsi="Georgia" w:cs="Times New Roman"/>
-          <w:color w:val="222222"/>
-          <w:kern w:val="0"/>
-          <w:sz w:val="24"/>
-          <w:szCs w:val="24"/>
-          <w:lang w:eastAsia="zh-CN"/>
-          <w14:ligatures w14:val="none"/>
-        </w:rPr>
-        <w:t xml:space="preserve"> for $199 a month. Then there’s the other </w:t>
-      </w:r>
-      <w:hyperlink r:id="rId22" w:tgtFrame="_blank" w:history="1">
-        <w:r>
-          <w:rPr>
-            <w:rFonts w:ascii="Georgia" w:eastAsia="Times New Roman" w:hAnsi="Georgia" w:cs="Times New Roman"/>
-            <w:color w:val="1155CC"/>
-            <w:kern w:val="0"/>
-            <w:sz w:val="24"/>
-            <w:szCs w:val="24"/>
-            <w:u w:val="single"/>
-            <w:lang w:eastAsia="zh-CN"/>
-            <w14:ligatures w14:val="none"/>
-          </w:rPr>
-          <w:t>potential benefits</w:t>
-        </w:r>
-      </w:hyperlink>
-      <w:r>
-        <w:rPr>
-          <w:rFonts w:ascii="Georgia" w:eastAsia="Times New Roman" w:hAnsi="Georgia" w:cs="Times New Roman"/>
-          <w:color w:val="222222"/>
-          <w:kern w:val="0"/>
-          <w:sz w:val="24"/>
-          <w:szCs w:val="24"/>
-          <w:lang w:eastAsia="zh-CN"/>
-          <w14:ligatures w14:val="none"/>
-        </w:rPr>
-        <w:t xml:space="preserve">. Novo Nordisk’s </w:t>
-      </w:r>
-      <w:r>
-        <w:rPr>
-          <w:rFonts w:ascii="Georgia" w:eastAsia="Times New Roman" w:hAnsi="Georgia" w:cs="Times New Roman"/>
-          <w:color w:val="000000" w:themeColor="text1"/>
-          <w:kern w:val="0"/>
-          <w:sz w:val="24"/>
-          <w:szCs w:val="24"/>
-          <w:lang w:eastAsia="zh-CN"/>
-          <w14:ligatures w14:val="none"/>
-        </w:rPr>
-        <w:t xml:space="preserve">blockbuster </w:t>
-      </w:r>
-      <w:r>
-        <w:rPr>
-          <w:rFonts w:ascii="Georgia" w:eastAsia="Times New Roman" w:hAnsi="Georgia" w:cs="Times New Roman"/>
-          <w:color w:val="222222"/>
-          <w:kern w:val="0"/>
-          <w:sz w:val="24"/>
-          <w:szCs w:val="24"/>
-          <w:lang w:eastAsia="zh-CN"/>
-          <w14:ligatures w14:val="none"/>
-        </w:rPr>
-        <w:t>diabetes drug Ozempic cut patients’ risk of dying in a kidney-disease study.</w:t>
-      </w:r>
-    </w:p>
-    <w:p>
-      <w:pPr>
-        <w:shd w:val="clear" w:color="auto" w:fill="FFFFFF"/>
-        <w:spacing w:before="240" w:after="240" w:line="240" w:lineRule="auto"/>
-        <w:rPr>
-          <w:rFonts w:ascii="Georgia" w:eastAsia="DengXian" w:hAnsi="Georgia" w:cs="Times New Roman"/>
-          <w:color w:val="222222"/>
-          <w:kern w:val="0"/>
-          <w:sz w:val="24"/>
-          <w:szCs w:val="24"/>
-          <w:lang w:eastAsia="zh-CN"/>
-          <w14:ligatures w14:val="none"/>
-        </w:rPr>
-      </w:pPr>
-      <w:r>
-        <w:rPr>
-          <w:rFonts w:ascii="Helvetica" w:eastAsia="Times New Roman" w:hAnsi="Helvetica" w:cs="Helvetica"/>
-          <w:b/>
-          <w:bCs/>
-          <w:color w:val="222222"/>
-          <w:kern w:val="0"/>
-          <w:sz w:val="24"/>
-          <w:szCs w:val="24"/>
-          <w:lang w:eastAsia="zh-CN"/>
-          <w14:ligatures w14:val="none"/>
-        </w:rPr>
-        <w:lastRenderedPageBreak/>
         <w:t>Ryan Kaji,</w:t>
       </w:r>
       <w:r>
@@ -2042,7 +1788,7 @@
         </w:rPr>
         <w:t>Chang also explores the inherent risk of exploitation posed by the </w:t>
       </w:r>
-      <w:hyperlink r:id="rId23" w:tgtFrame="_blank" w:history="1">
+      <w:hyperlink r:id="rId21" w:tgtFrame="_blank" w:history="1">
         <w:r>
           <w:rPr>
             <w:rFonts w:ascii="Georgia" w:eastAsia="Times New Roman" w:hAnsi="Georgia" w:cs="Times New Roman"/>
@@ -2153,7 +1899,7 @@
                 <w14:ligatures w14:val="none"/>
               </w:rPr>
             </w:pPr>
-            <w:hyperlink r:id="rId24" w:tgtFrame="_blank" w:history="1">
+            <w:hyperlink r:id="rId22" w:tgtFrame="_blank" w:history="1">
               <w:r>
                 <w:rPr>
                   <w:rFonts w:ascii="Helvetica" w:eastAsia="Times New Roman" w:hAnsi="Helvetica" w:cs="Helvetica"/>
@@ -2314,7 +2060,7 @@
         </w:rPr>
         <w:t xml:space="preserve"> In the mini-documentary </w:t>
       </w:r>
-      <w:hyperlink r:id="rId25" w:tgtFrame="_blank" w:history="1">
+      <w:hyperlink r:id="rId23" w:tgtFrame="_blank" w:history="1">
         <w:r>
           <w:rPr>
             <w:rFonts w:ascii="Georgia" w:eastAsia="Times New Roman" w:hAnsi="Georgia" w:cs="Times New Roman"/>

</xml_diff>

<commit_message>
vault backup: 2024-05-29 00:00:05
</commit_message>
<xml_diff>
--- a/language/2024-05-27.docx
+++ b/language/2024-05-27.docx
@@ -7,856 +7,28 @@
         <w:shd w:val="clear" w:color="auto" w:fill="FFFFFF"/>
         <w:spacing w:before="240" w:after="240" w:line="240" w:lineRule="auto"/>
         <w:rPr>
-          <w:rFonts w:ascii="Georgia" w:eastAsia="DengXian" w:hAnsi="Georgia" w:cs="Times New Roman"/>
-          <w:color w:val="222222"/>
-          <w:kern w:val="0"/>
-          <w:sz w:val="24"/>
-          <w:szCs w:val="24"/>
-          <w:lang w:eastAsia="zh-CN"/>
-          <w14:ligatures w14:val="none"/>
-        </w:rPr>
-      </w:pPr>
-      <w:r>
-        <w:rPr>
-          <w:rFonts w:ascii="Georgia" w:eastAsia="Times New Roman" w:hAnsi="Georgia" w:cs="Times New Roman"/>
-          <w:color w:val="222222"/>
-          <w:kern w:val="0"/>
-          <w:sz w:val="24"/>
-          <w:szCs w:val="24"/>
-          <w:lang w:eastAsia="zh-CN"/>
-          <w14:ligatures w14:val="none"/>
-        </w:rPr>
-        <w:t xml:space="preserve">Israel recalled its ambassadors in </w:t>
-      </w:r>
-      <w:r>
-        <w:rPr>
-          <w:rFonts w:ascii="Georgia" w:eastAsia="Times New Roman" w:hAnsi="Georgia" w:cs="Times New Roman"/>
-          <w:color w:val="C00000"/>
-          <w:kern w:val="0"/>
-          <w:sz w:val="24"/>
-          <w:szCs w:val="24"/>
-          <w:lang w:eastAsia="zh-CN"/>
-          <w14:ligatures w14:val="none"/>
-        </w:rPr>
-        <w:t>retaliation</w:t>
-      </w:r>
-      <w:r>
-        <w:rPr>
-          <w:rFonts w:ascii="Georgia" w:eastAsia="Times New Roman" w:hAnsi="Georgia" w:cs="Times New Roman"/>
-          <w:color w:val="222222"/>
-          <w:kern w:val="0"/>
-          <w:sz w:val="24"/>
-          <w:szCs w:val="24"/>
-          <w:lang w:eastAsia="zh-CN"/>
-          <w14:ligatures w14:val="none"/>
-        </w:rPr>
-        <w:t>. And on Friday, the International Court of Justice—the United Nations’ highest court—</w:t>
+          <w:rFonts w:ascii="Georgia" w:eastAsia="Times New Roman" w:hAnsi="Georgia" w:cs="Times New Roman"/>
+          <w:color w:val="222222"/>
+          <w:kern w:val="0"/>
+          <w:sz w:val="24"/>
+          <w:szCs w:val="24"/>
+          <w:lang w:eastAsia="zh-CN"/>
+          <w14:ligatures w14:val="none"/>
+        </w:rPr>
+      </w:pPr>
+      <w:r>
+        <w:rPr>
+          <w:rFonts w:ascii="Georgia" w:eastAsia="Times New Roman" w:hAnsi="Georgia" w:cs="Times New Roman"/>
+          <w:color w:val="222222"/>
+          <w:kern w:val="0"/>
+          <w:sz w:val="24"/>
+          <w:szCs w:val="24"/>
+          <w:lang w:eastAsia="zh-CN"/>
+          <w14:ligatures w14:val="none"/>
+        </w:rPr>
+        <w:t>Lara Williams </w:t>
       </w:r>
       <w:hyperlink r:id="rId5" w:tgtFrame="_blank" w:history="1">
-        <w:r>
-          <w:rPr>
-            <w:rFonts w:ascii="Georgia" w:eastAsia="Times New Roman" w:hAnsi="Georgia" w:cs="Times New Roman"/>
-            <w:color w:val="1155CC"/>
-            <w:kern w:val="0"/>
-            <w:sz w:val="24"/>
-            <w:szCs w:val="24"/>
-            <w:u w:val="single"/>
-            <w:lang w:eastAsia="zh-CN"/>
-            <w14:ligatures w14:val="none"/>
-          </w:rPr>
-          <w:t>ordered Israel</w:t>
-        </w:r>
-      </w:hyperlink>
-      <w:r>
-        <w:rPr>
-          <w:rFonts w:ascii="Georgia" w:eastAsia="Times New Roman" w:hAnsi="Georgia" w:cs="Times New Roman"/>
-          <w:color w:val="222222"/>
-          <w:kern w:val="0"/>
-          <w:sz w:val="24"/>
-          <w:szCs w:val="24"/>
-          <w:lang w:eastAsia="zh-CN"/>
-          <w14:ligatures w14:val="none"/>
-        </w:rPr>
-        <w:t> to halt its attack on the southern Gaza city of Rafah. But Netanyahu has already pledged to </w:t>
-      </w:r>
-      <w:hyperlink r:id="rId6" w:tgtFrame="_blank" w:history="1">
-        <w:r>
-          <w:rPr>
-            <w:rFonts w:ascii="Georgia" w:eastAsia="Times New Roman" w:hAnsi="Georgia" w:cs="Times New Roman"/>
-            <w:color w:val="1155CC"/>
-            <w:kern w:val="0"/>
-            <w:sz w:val="24"/>
-            <w:szCs w:val="24"/>
-            <w:u w:val="single"/>
-            <w:lang w:eastAsia="zh-CN"/>
-            <w14:ligatures w14:val="none"/>
-          </w:rPr>
-          <w:t>expand his military operation</w:t>
-        </w:r>
-      </w:hyperlink>
-      <w:r>
-        <w:rPr>
-          <w:rFonts w:ascii="Georgia" w:eastAsia="Times New Roman" w:hAnsi="Georgia" w:cs="Times New Roman"/>
-          <w:color w:val="222222"/>
-          <w:kern w:val="0"/>
-          <w:sz w:val="24"/>
-          <w:szCs w:val="24"/>
-          <w:lang w:eastAsia="zh-CN"/>
-          <w14:ligatures w14:val="none"/>
-        </w:rPr>
-        <w:t> there despite repeated warnings by the Biden administration, saying 1 million civilians had fled what had been the </w:t>
-      </w:r>
-      <w:hyperlink r:id="rId7" w:tgtFrame="_blank" w:history="1">
-        <w:r>
-          <w:rPr>
-            <w:rFonts w:ascii="Georgia" w:eastAsia="Times New Roman" w:hAnsi="Georgia" w:cs="Times New Roman"/>
-            <w:color w:val="1155CC"/>
-            <w:kern w:val="0"/>
-            <w:sz w:val="24"/>
-            <w:szCs w:val="24"/>
-            <w:u w:val="single"/>
-            <w:lang w:eastAsia="zh-CN"/>
-            <w14:ligatures w14:val="none"/>
-          </w:rPr>
-          <w:t>last refuge</w:t>
-        </w:r>
-      </w:hyperlink>
-      <w:r>
-        <w:rPr>
-          <w:rFonts w:ascii="Georgia" w:eastAsia="Times New Roman" w:hAnsi="Georgia" w:cs="Times New Roman"/>
-          <w:color w:val="222222"/>
-          <w:kern w:val="0"/>
-          <w:sz w:val="24"/>
-          <w:szCs w:val="24"/>
-          <w:lang w:eastAsia="zh-CN"/>
-          <w14:ligatures w14:val="none"/>
-        </w:rPr>
-        <w:t xml:space="preserve"> from the war. </w:t>
-      </w:r>
-      <w:r>
-        <w:rPr>
-          <w:rFonts w:ascii="Georgia" w:eastAsia="Times New Roman" w:hAnsi="Georgia" w:cs="Times New Roman"/>
-          <w:color w:val="222222"/>
-          <w:kern w:val="0"/>
-          <w:sz w:val="24"/>
-          <w:szCs w:val="24"/>
-          <w:highlight w:val="green"/>
-          <w:lang w:eastAsia="zh-CN"/>
-          <w14:ligatures w14:val="none"/>
-        </w:rPr>
-        <w:t>Crowds of desperate Gazans </w:t>
-      </w:r>
-      <w:hyperlink r:id="rId8" w:tgtFrame="_blank" w:history="1">
-        <w:r>
-          <w:rPr>
-            <w:rFonts w:ascii="Georgia" w:eastAsia="Times New Roman" w:hAnsi="Georgia" w:cs="Times New Roman"/>
-            <w:color w:val="C00000"/>
-            <w:kern w:val="0"/>
-            <w:sz w:val="24"/>
-            <w:szCs w:val="24"/>
-            <w:highlight w:val="green"/>
-            <w:u w:val="single"/>
-            <w:lang w:eastAsia="zh-CN"/>
-            <w14:ligatures w14:val="none"/>
-          </w:rPr>
-          <w:t>intercepted</w:t>
-        </w:r>
-      </w:hyperlink>
-      <w:r>
-        <w:rPr>
-          <w:rFonts w:ascii="Georgia" w:eastAsia="Times New Roman" w:hAnsi="Georgia" w:cs="Times New Roman"/>
-          <w:color w:val="222222"/>
-          <w:kern w:val="0"/>
-          <w:sz w:val="24"/>
-          <w:szCs w:val="24"/>
-          <w:highlight w:val="green"/>
-          <w:lang w:eastAsia="zh-CN"/>
-          <w14:ligatures w14:val="none"/>
-        </w:rPr>
-        <w:t xml:space="preserve"> almost all of the aid sent over a temporary </w:t>
-      </w:r>
-      <w:r>
-        <w:rPr>
-          <w:rFonts w:ascii="Georgia" w:eastAsia="Times New Roman" w:hAnsi="Georgia" w:cs="Times New Roman"/>
-          <w:color w:val="C00000"/>
-          <w:kern w:val="0"/>
-          <w:sz w:val="24"/>
-          <w:szCs w:val="24"/>
-          <w:highlight w:val="green"/>
-          <w:lang w:eastAsia="zh-CN"/>
-          <w14:ligatures w14:val="none"/>
-        </w:rPr>
-        <w:t xml:space="preserve">pier </w:t>
-      </w:r>
-      <w:r>
-        <w:rPr>
-          <w:rFonts w:ascii="Georgia" w:eastAsia="Times New Roman" w:hAnsi="Georgia" w:cs="Times New Roman"/>
-          <w:color w:val="222222"/>
-          <w:kern w:val="0"/>
-          <w:sz w:val="24"/>
-          <w:szCs w:val="24"/>
-          <w:highlight w:val="green"/>
-          <w:lang w:eastAsia="zh-CN"/>
-          <w14:ligatures w14:val="none"/>
-        </w:rPr>
-        <w:t xml:space="preserve">built by the US military, forcing a halt to deliveries and complicating already </w:t>
-      </w:r>
-      <w:r>
-        <w:rPr>
-          <w:rFonts w:ascii="Georgia" w:eastAsia="Times New Roman" w:hAnsi="Georgia" w:cs="Times New Roman"/>
-          <w:color w:val="C00000"/>
-          <w:kern w:val="0"/>
-          <w:sz w:val="24"/>
-          <w:szCs w:val="24"/>
-          <w:highlight w:val="green"/>
-          <w:lang w:eastAsia="zh-CN"/>
-          <w14:ligatures w14:val="none"/>
-        </w:rPr>
-        <w:t xml:space="preserve">dire </w:t>
-      </w:r>
-      <w:r>
-        <w:rPr>
-          <w:rFonts w:ascii="Georgia" w:eastAsia="Times New Roman" w:hAnsi="Georgia" w:cs="Times New Roman"/>
-          <w:color w:val="222222"/>
-          <w:kern w:val="0"/>
-          <w:sz w:val="24"/>
-          <w:szCs w:val="24"/>
-          <w:highlight w:val="green"/>
-          <w:lang w:eastAsia="zh-CN"/>
-          <w14:ligatures w14:val="none"/>
-        </w:rPr>
-        <w:t>conditions.</w:t>
-      </w:r>
-      <w:r>
-        <w:rPr>
-          <w:rFonts w:ascii="DengXian" w:eastAsia="DengXian" w:hAnsi="DengXian" w:cs="新細明體" w:hint="eastAsia"/>
-          <w:color w:val="222222"/>
-          <w:kern w:val="0"/>
-          <w:sz w:val="24"/>
-          <w:szCs w:val="24"/>
-          <w:highlight w:val="green"/>
-          <w:lang w:eastAsia="zh-CN"/>
-          <w14:ligatures w14:val="none"/>
-        </w:rPr>
-        <w:t>大量絕望的加薩人</w:t>
-      </w:r>
-      <w:r>
-        <w:rPr>
-          <w:rFonts w:ascii="DengXian" w:eastAsia="DengXian" w:hAnsi="DengXian" w:cs="新細明體"/>
-          <w:color w:val="222222"/>
-          <w:kern w:val="0"/>
-          <w:sz w:val="24"/>
-          <w:szCs w:val="24"/>
-          <w:lang w:eastAsia="zh-CN"/>
-          <w14:ligatures w14:val="none"/>
-        </w:rPr>
-        <w:t>…</w:t>
-      </w:r>
-      <w:r>
-        <w:rPr>
-          <w:rFonts w:ascii="DengXian" w:eastAsia="DengXian" w:hAnsi="DengXian" w:cs="新細明體" w:hint="eastAsia"/>
-          <w:color w:val="222222"/>
-          <w:kern w:val="0"/>
-          <w:sz w:val="24"/>
-          <w:szCs w:val="24"/>
-          <w:lang w:eastAsia="zh-CN"/>
-          <w14:ligatures w14:val="none"/>
-        </w:rPr>
-        <w:t>幾乎</w:t>
-      </w:r>
-      <w:r>
-        <w:rPr>
-          <w:rFonts w:ascii="DengXian" w:eastAsia="DengXian" w:hAnsi="DengXian" w:cs="新細明體" w:hint="eastAsia"/>
-          <w:color w:val="222222"/>
-          <w:kern w:val="0"/>
-          <w:sz w:val="24"/>
-          <w:szCs w:val="24"/>
-          <w:highlight w:val="green"/>
-          <w:lang w:eastAsia="zh-CN"/>
-          <w14:ligatures w14:val="none"/>
-        </w:rPr>
-        <w:t>所有的美國軍隊建造的暫時支柱給與的援助</w:t>
-      </w:r>
-      <w:r>
-        <w:rPr>
-          <w:rFonts w:ascii="Georgia" w:eastAsia="Times New Roman" w:hAnsi="Georgia" w:cs="Times New Roman"/>
-          <w:color w:val="222222"/>
-          <w:kern w:val="0"/>
-          <w:sz w:val="24"/>
-          <w:szCs w:val="24"/>
-          <w:lang w:eastAsia="zh-CN"/>
-          <w14:ligatures w14:val="none"/>
-        </w:rPr>
-        <w:t xml:space="preserve"> President Joe Biden meanwhile has </w:t>
-      </w:r>
-      <w:r>
-        <w:rPr>
-          <w:rFonts w:ascii="Georgia" w:eastAsia="Times New Roman" w:hAnsi="Georgia" w:cs="Times New Roman"/>
-          <w:color w:val="222222"/>
-          <w:kern w:val="0"/>
-          <w:sz w:val="24"/>
-          <w:szCs w:val="24"/>
-          <w:highlight w:val="green"/>
-          <w:lang w:eastAsia="zh-CN"/>
-          <w14:ligatures w14:val="none"/>
-        </w:rPr>
-        <w:t>found himself </w:t>
-      </w:r>
-      <w:hyperlink r:id="rId9" w:tgtFrame="_blank" w:history="1">
-        <w:r>
-          <w:rPr>
-            <w:rFonts w:ascii="Georgia" w:eastAsia="Times New Roman" w:hAnsi="Georgia" w:cs="Times New Roman"/>
-            <w:color w:val="1155CC"/>
-            <w:kern w:val="0"/>
-            <w:sz w:val="24"/>
-            <w:szCs w:val="24"/>
-            <w:highlight w:val="green"/>
-            <w:u w:val="single"/>
-            <w:lang w:eastAsia="zh-CN"/>
-            <w14:ligatures w14:val="none"/>
-          </w:rPr>
-          <w:t>caught between</w:t>
-        </w:r>
-      </w:hyperlink>
-      <w:r>
-        <w:rPr>
-          <w:rFonts w:ascii="Georgia" w:eastAsia="Times New Roman" w:hAnsi="Georgia" w:cs="Times New Roman"/>
-          <w:color w:val="222222"/>
-          <w:kern w:val="0"/>
-          <w:sz w:val="24"/>
-          <w:szCs w:val="24"/>
-          <w:highlight w:val="green"/>
-          <w:lang w:eastAsia="zh-CN"/>
-          <w14:ligatures w14:val="none"/>
-        </w:rPr>
-        <w:t> his support for Israel</w:t>
-      </w:r>
-      <w:r>
-        <w:rPr>
-          <w:rFonts w:ascii="Georgia" w:eastAsia="Times New Roman" w:hAnsi="Georgia" w:cs="Times New Roman"/>
-          <w:color w:val="222222"/>
-          <w:kern w:val="0"/>
-          <w:sz w:val="24"/>
-          <w:szCs w:val="24"/>
-          <w:lang w:eastAsia="zh-CN"/>
-          <w14:ligatures w14:val="none"/>
-        </w:rPr>
-        <w:t xml:space="preserve"> (despite Netanyahu’s refusal to de-escalate in Rafah) and </w:t>
-      </w:r>
-      <w:r>
-        <w:rPr>
-          <w:rFonts w:ascii="Georgia" w:eastAsia="Times New Roman" w:hAnsi="Georgia" w:cs="Times New Roman"/>
-          <w:color w:val="222222"/>
-          <w:kern w:val="0"/>
-          <w:sz w:val="24"/>
-          <w:szCs w:val="24"/>
-          <w:highlight w:val="green"/>
-          <w:lang w:eastAsia="zh-CN"/>
-          <w14:ligatures w14:val="none"/>
-        </w:rPr>
-        <w:t>growing calls among Americans for a ceasefire.</w:t>
-      </w:r>
-      <w:r>
-        <w:rPr>
-          <w:rFonts w:ascii="DengXian" w:eastAsia="DengXian" w:hAnsi="DengXian" w:cs="新細明體" w:hint="eastAsia"/>
-          <w:color w:val="222222"/>
-          <w:kern w:val="0"/>
-          <w:sz w:val="24"/>
-          <w:szCs w:val="24"/>
-          <w:highlight w:val="green"/>
-          <w:lang w:eastAsia="zh-CN"/>
-          <w14:ligatures w14:val="none"/>
-        </w:rPr>
-        <w:t>同時拜登發現他自己被他支持的以色列和不斷要求停戰的美國人給綁住</w:t>
-      </w:r>
-      <w:r>
-        <w:rPr>
-          <w:rFonts w:ascii="Georgia" w:eastAsia="Times New Roman" w:hAnsi="Georgia" w:cs="Times New Roman"/>
-          <w:color w:val="222222"/>
-          <w:kern w:val="0"/>
-          <w:sz w:val="24"/>
-          <w:szCs w:val="24"/>
-          <w:lang w:eastAsia="zh-CN"/>
-          <w14:ligatures w14:val="none"/>
-        </w:rPr>
-        <w:t xml:space="preserve"> </w:t>
-      </w:r>
-      <w:r>
-        <w:rPr>
-          <w:rFonts w:ascii="Georgia" w:eastAsia="Times New Roman" w:hAnsi="Georgia" w:cs="Times New Roman"/>
-          <w:color w:val="222222"/>
-          <w:kern w:val="0"/>
-          <w:sz w:val="24"/>
-          <w:szCs w:val="24"/>
-          <w:highlight w:val="green"/>
-          <w:lang w:eastAsia="zh-CN"/>
-          <w14:ligatures w14:val="none"/>
-        </w:rPr>
-        <w:t xml:space="preserve">At Harvard University, one of dozens of US campuses </w:t>
-      </w:r>
-      <w:r>
-        <w:rPr>
-          <w:rFonts w:ascii="Georgia" w:eastAsia="Times New Roman" w:hAnsi="Georgia" w:cs="Times New Roman"/>
-          <w:color w:val="C00000"/>
-          <w:kern w:val="0"/>
-          <w:sz w:val="24"/>
-          <w:szCs w:val="24"/>
-          <w:highlight w:val="green"/>
-          <w:lang w:eastAsia="zh-CN"/>
-          <w14:ligatures w14:val="none"/>
-        </w:rPr>
-        <w:t xml:space="preserve">roiled </w:t>
-      </w:r>
-      <w:r>
-        <w:rPr>
-          <w:rFonts w:ascii="Georgia" w:eastAsia="Times New Roman" w:hAnsi="Georgia" w:cs="Times New Roman"/>
-          <w:color w:val="222222"/>
-          <w:kern w:val="0"/>
-          <w:sz w:val="24"/>
-          <w:szCs w:val="24"/>
-          <w:highlight w:val="green"/>
-          <w:lang w:eastAsia="zh-CN"/>
-          <w14:ligatures w14:val="none"/>
-        </w:rPr>
-        <w:t>by the reaction to the war, administrators </w:t>
-      </w:r>
-      <w:hyperlink r:id="rId10" w:tgtFrame="_blank" w:history="1">
-        <w:r>
-          <w:rPr>
-            <w:rFonts w:ascii="Georgia" w:eastAsia="Times New Roman" w:hAnsi="Georgia" w:cs="Times New Roman"/>
-            <w:color w:val="1155CC"/>
-            <w:kern w:val="0"/>
-            <w:sz w:val="24"/>
-            <w:szCs w:val="24"/>
-            <w:highlight w:val="green"/>
-            <w:u w:val="single"/>
-            <w:lang w:eastAsia="zh-CN"/>
-            <w14:ligatures w14:val="none"/>
-          </w:rPr>
-          <w:t>denied degrees</w:t>
-        </w:r>
-      </w:hyperlink>
-      <w:r>
-        <w:rPr>
-          <w:rFonts w:ascii="Georgia" w:eastAsia="Times New Roman" w:hAnsi="Georgia" w:cs="Times New Roman"/>
-          <w:color w:val="222222"/>
-          <w:kern w:val="0"/>
-          <w:sz w:val="24"/>
-          <w:szCs w:val="24"/>
-          <w:highlight w:val="green"/>
-          <w:lang w:eastAsia="zh-CN"/>
-          <w14:ligatures w14:val="none"/>
-        </w:rPr>
-        <w:t xml:space="preserve"> for 13 students who they alleged violated university policies by participating in an </w:t>
-      </w:r>
-      <w:r>
-        <w:rPr>
-          <w:rFonts w:ascii="Georgia" w:eastAsia="Times New Roman" w:hAnsi="Georgia" w:cs="Times New Roman"/>
-          <w:color w:val="C00000"/>
-          <w:kern w:val="0"/>
-          <w:sz w:val="24"/>
-          <w:szCs w:val="24"/>
-          <w:highlight w:val="green"/>
-          <w:lang w:eastAsia="zh-CN"/>
-          <w14:ligatures w14:val="none"/>
-        </w:rPr>
-        <w:t xml:space="preserve">encampment </w:t>
-      </w:r>
-      <w:r>
-        <w:rPr>
-          <w:rFonts w:ascii="Georgia" w:eastAsia="Times New Roman" w:hAnsi="Georgia" w:cs="Times New Roman"/>
-          <w:color w:val="222222"/>
-          <w:kern w:val="0"/>
-          <w:sz w:val="24"/>
-          <w:szCs w:val="24"/>
-          <w:highlight w:val="green"/>
-          <w:lang w:eastAsia="zh-CN"/>
-          <w14:ligatures w14:val="none"/>
-        </w:rPr>
-        <w:t>as part of a demonstration against the war.</w:t>
-      </w:r>
-      <w:r>
-        <w:rPr>
-          <w:rFonts w:ascii="DengXian" w:eastAsia="DengXian" w:hAnsi="DengXian" w:cs="新細明體" w:hint="eastAsia"/>
-          <w:color w:val="222222"/>
-          <w:kern w:val="0"/>
-          <w:sz w:val="24"/>
-          <w:szCs w:val="24"/>
-          <w:highlight w:val="green"/>
-          <w:lang w:eastAsia="zh-CN"/>
-          <w14:ligatures w14:val="none"/>
-        </w:rPr>
-        <w:t>哈佛大學，其中12中的一校園放映戰爭，管理者否認不同意那些</w:t>
-      </w:r>
-      <w:r>
-        <w:rPr>
-          <w:rFonts w:ascii="DengXian" w:eastAsia="DengXian" w:hAnsi="DengXian" w:cs="新細明體" w:hint="eastAsia"/>
-          <w:color w:val="222222"/>
-          <w:kern w:val="0"/>
-          <w:sz w:val="24"/>
-          <w:szCs w:val="24"/>
-          <w:highlight w:val="green"/>
-          <w:lang w:eastAsia="zh-CN"/>
-          <w14:ligatures w14:val="none"/>
-        </w:rPr>
-        <w:t>藉由參加</w:t>
-      </w:r>
-      <w:r>
-        <w:rPr>
-          <w:rFonts w:ascii="DengXian" w:eastAsia="DengXian" w:hAnsi="DengXian" w:cs="新細明體"/>
-          <w:color w:val="222222"/>
-          <w:kern w:val="0"/>
-          <w:sz w:val="24"/>
-          <w:szCs w:val="24"/>
-          <w:highlight w:val="green"/>
-          <w:lang w:eastAsia="zh-CN"/>
-          <w14:ligatures w14:val="none"/>
-        </w:rPr>
-        <w:t>…</w:t>
-      </w:r>
-      <w:r>
-        <w:rPr>
-          <w:rFonts w:ascii="DengXian" w:eastAsia="DengXian" w:hAnsi="DengXian" w:cs="新細明體" w:hint="eastAsia"/>
-          <w:color w:val="222222"/>
-          <w:kern w:val="0"/>
-          <w:sz w:val="24"/>
-          <w:szCs w:val="24"/>
-          <w:highlight w:val="green"/>
-          <w:lang w:eastAsia="zh-CN"/>
-          <w14:ligatures w14:val="none"/>
-        </w:rPr>
-        <w:t>控訴暴力</w:t>
-      </w:r>
-      <w:r>
-        <w:rPr>
-          <w:rFonts w:ascii="DengXian" w:eastAsia="DengXian" w:hAnsi="DengXian" w:cs="新細明體" w:hint="eastAsia"/>
-          <w:color w:val="222222"/>
-          <w:kern w:val="0"/>
-          <w:sz w:val="24"/>
-          <w:szCs w:val="24"/>
-          <w:highlight w:val="green"/>
-          <w:lang w:eastAsia="zh-CN"/>
-          <w14:ligatures w14:val="none"/>
-        </w:rPr>
-        <w:t>的大學政策作爲反對戰爭游行的學生</w:t>
-      </w:r>
-    </w:p>
-    <w:p>
-      <w:pPr>
-        <w:shd w:val="clear" w:color="auto" w:fill="FFFFFF"/>
-        <w:spacing w:after="0" w:line="240" w:lineRule="auto"/>
-        <w:rPr>
-          <w:rFonts w:ascii="Georgia" w:eastAsia="Times New Roman" w:hAnsi="Georgia" w:cs="Times New Roman"/>
-          <w:color w:val="222222"/>
-          <w:kern w:val="0"/>
-          <w:sz w:val="24"/>
-          <w:szCs w:val="24"/>
-          <w:lang w:eastAsia="zh-CN"/>
-          <w14:ligatures w14:val="none"/>
-        </w:rPr>
-      </w:pPr>
-    </w:p>
-    <w:p>
-      <w:pPr>
-        <w:shd w:val="clear" w:color="auto" w:fill="FFFFFF"/>
-        <w:spacing w:line="273" w:lineRule="atLeast"/>
-        <w:rPr>
-          <w:rFonts w:ascii="Georgia" w:eastAsia="Times New Roman" w:hAnsi="Georgia" w:cs="Times New Roman"/>
-          <w:color w:val="222222"/>
-          <w:kern w:val="0"/>
-          <w:sz w:val="21"/>
-          <w:szCs w:val="21"/>
-          <w:lang w:eastAsia="zh-CN"/>
-          <w14:ligatures w14:val="none"/>
-        </w:rPr>
-      </w:pPr>
-      <w:r>
-        <w:rPr>
-          <w:rFonts w:ascii="Georgia" w:eastAsia="Times New Roman" w:hAnsi="Georgia" w:cs="Times New Roman"/>
-          <w:color w:val="222222"/>
-          <w:kern w:val="0"/>
-          <w:sz w:val="21"/>
-          <w:szCs w:val="21"/>
-          <w:lang w:eastAsia="zh-CN"/>
-          <w14:ligatures w14:val="none"/>
-        </w:rPr>
-        <w:t xml:space="preserve">Palestinians walk over blast </w:t>
-      </w:r>
-      <w:r>
-        <w:rPr>
-          <w:rFonts w:ascii="Georgia" w:eastAsia="Times New Roman" w:hAnsi="Georgia" w:cs="Times New Roman"/>
-          <w:color w:val="C00000"/>
-          <w:kern w:val="0"/>
-          <w:sz w:val="21"/>
-          <w:szCs w:val="21"/>
-          <w:lang w:eastAsia="zh-CN"/>
-          <w14:ligatures w14:val="none"/>
-        </w:rPr>
-        <w:t xml:space="preserve">rubble </w:t>
-      </w:r>
-      <w:r>
-        <w:rPr>
-          <w:rFonts w:ascii="Georgia" w:eastAsia="Times New Roman" w:hAnsi="Georgia" w:cs="Times New Roman"/>
-          <w:color w:val="222222"/>
-          <w:kern w:val="0"/>
-          <w:sz w:val="21"/>
-          <w:szCs w:val="21"/>
-          <w:lang w:eastAsia="zh-CN"/>
-          <w14:ligatures w14:val="none"/>
-        </w:rPr>
-        <w:t xml:space="preserve">following Israeli </w:t>
-      </w:r>
-      <w:r>
-        <w:rPr>
-          <w:rFonts w:ascii="Georgia" w:eastAsia="Times New Roman" w:hAnsi="Georgia" w:cs="Times New Roman"/>
-          <w:color w:val="C00000"/>
-          <w:kern w:val="0"/>
-          <w:sz w:val="21"/>
-          <w:szCs w:val="21"/>
-          <w:lang w:eastAsia="zh-CN"/>
-          <w14:ligatures w14:val="none"/>
-        </w:rPr>
-        <w:t xml:space="preserve">shelling </w:t>
-      </w:r>
-      <w:r>
-        <w:rPr>
-          <w:rFonts w:ascii="Georgia" w:eastAsia="Times New Roman" w:hAnsi="Georgia" w:cs="Times New Roman"/>
-          <w:color w:val="222222"/>
-          <w:kern w:val="0"/>
-          <w:sz w:val="21"/>
-          <w:szCs w:val="21"/>
-          <w:lang w:eastAsia="zh-CN"/>
-          <w14:ligatures w14:val="none"/>
-        </w:rPr>
-        <w:t>of a residential district of al-</w:t>
-      </w:r>
-      <w:proofErr w:type="spellStart"/>
-      <w:r>
-        <w:rPr>
-          <w:rFonts w:ascii="Georgia" w:eastAsia="Times New Roman" w:hAnsi="Georgia" w:cs="Times New Roman"/>
-          <w:color w:val="222222"/>
-          <w:kern w:val="0"/>
-          <w:sz w:val="21"/>
-          <w:szCs w:val="21"/>
-          <w:lang w:eastAsia="zh-CN"/>
-          <w14:ligatures w14:val="none"/>
-        </w:rPr>
-        <w:t>Zawaida</w:t>
-      </w:r>
-      <w:proofErr w:type="spellEnd"/>
-      <w:r>
-        <w:rPr>
-          <w:rFonts w:ascii="Georgia" w:eastAsia="Times New Roman" w:hAnsi="Georgia" w:cs="Times New Roman"/>
-          <w:color w:val="222222"/>
-          <w:kern w:val="0"/>
-          <w:sz w:val="21"/>
-          <w:szCs w:val="21"/>
-          <w:lang w:eastAsia="zh-CN"/>
-          <w14:ligatures w14:val="none"/>
-        </w:rPr>
-        <w:t xml:space="preserve"> in central Gaza. </w:t>
-      </w:r>
-      <w:r>
-        <w:rPr>
-          <w:rFonts w:ascii="Georgia" w:eastAsia="Times New Roman" w:hAnsi="Georgia" w:cs="Times New Roman"/>
-          <w:i/>
-          <w:iCs/>
-          <w:color w:val="222222"/>
-          <w:kern w:val="0"/>
-          <w:sz w:val="21"/>
-          <w:szCs w:val="21"/>
-          <w:lang w:eastAsia="zh-CN"/>
-          <w14:ligatures w14:val="none"/>
-        </w:rPr>
-        <w:t>Photographer: Ahmad Salem/Bloomberg</w:t>
-      </w:r>
-    </w:p>
-    <w:p>
-      <w:pPr>
-        <w:shd w:val="clear" w:color="auto" w:fill="FFFFFF"/>
-        <w:spacing w:before="240" w:after="240" w:line="240" w:lineRule="auto"/>
-        <w:rPr>
-          <w:rFonts w:ascii="Georgia" w:eastAsia="Times New Roman" w:hAnsi="Georgia" w:cs="Times New Roman"/>
-          <w:color w:val="222222"/>
-          <w:kern w:val="0"/>
-          <w:sz w:val="24"/>
-          <w:szCs w:val="24"/>
-          <w:lang w:eastAsia="zh-CN"/>
-          <w14:ligatures w14:val="none"/>
-        </w:rPr>
-      </w:pPr>
-      <w:r>
-        <w:rPr>
-          <w:rFonts w:ascii="Helvetica" w:eastAsia="Times New Roman" w:hAnsi="Helvetica" w:cs="Helvetica"/>
-          <w:b/>
-          <w:bCs/>
-          <w:color w:val="222222"/>
-          <w:kern w:val="0"/>
-          <w:sz w:val="24"/>
-          <w:szCs w:val="24"/>
-          <w:lang w:eastAsia="zh-CN"/>
-          <w14:ligatures w14:val="none"/>
-        </w:rPr>
-        <w:t>Did the fatal turbulence</w:t>
-      </w:r>
-      <w:r>
-        <w:rPr>
-          <w:rFonts w:ascii="Georgia" w:eastAsia="Times New Roman" w:hAnsi="Georgia" w:cs="Times New Roman"/>
-          <w:color w:val="222222"/>
-          <w:kern w:val="0"/>
-          <w:sz w:val="24"/>
-          <w:szCs w:val="24"/>
-          <w:lang w:eastAsia="zh-CN"/>
-          <w14:ligatures w14:val="none"/>
-        </w:rPr>
-        <w:t> on a Singapore Airlines flight provide a glimpse into a more </w:t>
-      </w:r>
-      <w:hyperlink r:id="rId11" w:tgtFrame="_blank" w:history="1">
-        <w:r>
-          <w:rPr>
-            <w:rFonts w:ascii="Georgia" w:eastAsia="Times New Roman" w:hAnsi="Georgia" w:cs="Times New Roman"/>
-            <w:color w:val="1155CC"/>
-            <w:kern w:val="0"/>
-            <w:sz w:val="24"/>
-            <w:szCs w:val="24"/>
-            <w:u w:val="single"/>
-            <w:lang w:eastAsia="zh-CN"/>
-            <w14:ligatures w14:val="none"/>
-          </w:rPr>
-          <w:t>frightening era</w:t>
-        </w:r>
-      </w:hyperlink>
-      <w:r>
-        <w:rPr>
-          <w:rFonts w:ascii="Georgia" w:eastAsia="Times New Roman" w:hAnsi="Georgia" w:cs="Times New Roman"/>
-          <w:color w:val="222222"/>
-          <w:kern w:val="0"/>
-          <w:sz w:val="24"/>
-          <w:szCs w:val="24"/>
-          <w:lang w:eastAsia="zh-CN"/>
-          <w14:ligatures w14:val="none"/>
-        </w:rPr>
-        <w:t xml:space="preserve"> of air travel amid climate change? A 73-year-old Briton died and </w:t>
-      </w:r>
-      <w:r>
-        <w:rPr>
-          <w:rFonts w:ascii="Georgia" w:eastAsia="Times New Roman" w:hAnsi="Georgia" w:cs="Times New Roman"/>
-          <w:color w:val="C00000"/>
-          <w:kern w:val="0"/>
-          <w:sz w:val="24"/>
-          <w:szCs w:val="24"/>
-          <w:lang w:eastAsia="zh-CN"/>
-          <w14:ligatures w14:val="none"/>
-        </w:rPr>
-        <w:t xml:space="preserve">dozens </w:t>
-      </w:r>
-      <w:r>
-        <w:rPr>
-          <w:rFonts w:ascii="Georgia" w:eastAsia="Times New Roman" w:hAnsi="Georgia" w:cs="Times New Roman"/>
-          <w:color w:val="222222"/>
-          <w:kern w:val="0"/>
-          <w:sz w:val="24"/>
-          <w:szCs w:val="24"/>
-          <w:lang w:eastAsia="zh-CN"/>
-          <w14:ligatures w14:val="none"/>
-        </w:rPr>
-        <w:t>were severely injured, including with </w:t>
-      </w:r>
-      <w:hyperlink r:id="rId12" w:tgtFrame="_blank" w:history="1">
-        <w:r>
-          <w:rPr>
-            <w:rFonts w:ascii="Georgia" w:eastAsia="Times New Roman" w:hAnsi="Georgia" w:cs="Times New Roman"/>
-            <w:color w:val="1155CC"/>
-            <w:kern w:val="0"/>
-            <w:sz w:val="24"/>
-            <w:szCs w:val="24"/>
-            <w:u w:val="single"/>
-            <w:lang w:eastAsia="zh-CN"/>
-            <w14:ligatures w14:val="none"/>
-          </w:rPr>
-          <w:t xml:space="preserve">spinal and brain </w:t>
-        </w:r>
-        <w:r>
-          <w:rPr>
-            <w:rFonts w:ascii="Georgia" w:eastAsia="Times New Roman" w:hAnsi="Georgia" w:cs="Times New Roman"/>
-            <w:color w:val="C00000"/>
-            <w:kern w:val="0"/>
-            <w:sz w:val="24"/>
-            <w:szCs w:val="24"/>
-            <w:u w:val="single"/>
-            <w:lang w:eastAsia="zh-CN"/>
-            <w14:ligatures w14:val="none"/>
-          </w:rPr>
-          <w:t>trauma</w:t>
-        </w:r>
-      </w:hyperlink>
-      <w:r>
-        <w:rPr>
-          <w:rFonts w:ascii="Georgia" w:eastAsia="Times New Roman" w:hAnsi="Georgia" w:cs="Times New Roman"/>
-          <w:color w:val="222222"/>
-          <w:kern w:val="0"/>
-          <w:sz w:val="24"/>
-          <w:szCs w:val="24"/>
-          <w:lang w:eastAsia="zh-CN"/>
-          <w14:ligatures w14:val="none"/>
-        </w:rPr>
-        <w:t>, when the Boeing 777-300ER on the way to London hit severe </w:t>
-      </w:r>
-      <w:hyperlink r:id="rId13" w:tgtFrame="_blank" w:history="1">
-        <w:r>
-          <w:rPr>
-            <w:rFonts w:ascii="Georgia" w:eastAsia="Times New Roman" w:hAnsi="Georgia" w:cs="Times New Roman"/>
-            <w:color w:val="1155CC"/>
-            <w:kern w:val="0"/>
-            <w:sz w:val="24"/>
-            <w:szCs w:val="24"/>
-            <w:u w:val="single"/>
-            <w:lang w:eastAsia="zh-CN"/>
-            <w14:ligatures w14:val="none"/>
-          </w:rPr>
-          <w:t>high-altitude turbulence</w:t>
-        </w:r>
-      </w:hyperlink>
-      <w:r>
-        <w:rPr>
-          <w:rFonts w:ascii="Georgia" w:eastAsia="Times New Roman" w:hAnsi="Georgia" w:cs="Times New Roman"/>
-          <w:color w:val="222222"/>
-          <w:kern w:val="0"/>
-          <w:sz w:val="24"/>
-          <w:szCs w:val="24"/>
-          <w:lang w:eastAsia="zh-CN"/>
-          <w14:ligatures w14:val="none"/>
-        </w:rPr>
-        <w:t> and made an emergency landing in Bangkok. “I thought the plane was </w:t>
-      </w:r>
-      <w:hyperlink r:id="rId14" w:tgtFrame="_blank" w:history="1">
-        <w:r>
-          <w:rPr>
-            <w:rFonts w:ascii="Georgia" w:eastAsia="Times New Roman" w:hAnsi="Georgia" w:cs="Times New Roman"/>
-            <w:color w:val="1155CC"/>
-            <w:kern w:val="0"/>
-            <w:sz w:val="24"/>
-            <w:szCs w:val="24"/>
-            <w:u w:val="single"/>
-            <w:lang w:eastAsia="zh-CN"/>
-            <w14:ligatures w14:val="none"/>
-          </w:rPr>
-          <w:t>going down</w:t>
-        </w:r>
-      </w:hyperlink>
-      <w:r>
-        <w:rPr>
-          <w:rFonts w:ascii="Georgia" w:eastAsia="Times New Roman" w:hAnsi="Georgia" w:cs="Times New Roman"/>
-          <w:color w:val="222222"/>
-          <w:kern w:val="0"/>
-          <w:sz w:val="24"/>
-          <w:szCs w:val="24"/>
-          <w:lang w:eastAsia="zh-CN"/>
-          <w14:ligatures w14:val="none"/>
-        </w:rPr>
-        <w:t>,” one passenger said. Lara Williams </w:t>
-      </w:r>
-      <w:hyperlink r:id="rId15" w:tgtFrame="_blank" w:history="1">
         <w:r>
           <w:rPr>
             <w:rFonts w:ascii="Georgia" w:eastAsia="Times New Roman" w:hAnsi="Georgia" w:cs="Times New Roman"/>
@@ -1266,7 +438,7 @@
       </w:r>
       <w:r>
         <w:rPr>
-          <w:rFonts w:ascii="DengXian" w:eastAsia="DengXian" w:hAnsi="DengXian" w:cs="新細明體" w:hint="eastAsia"/>
+          <w:rFonts w:ascii="DengXian" w:eastAsia="DengXian" w:hAnsi="DengXian" w:cs="PMingLiU" w:hint="eastAsia"/>
           <w:color w:val="222222"/>
           <w:kern w:val="0"/>
           <w:sz w:val="24"/>
@@ -1279,7 +451,7 @@
       </w:r>
       <w:r>
         <w:rPr>
-          <w:rFonts w:ascii="DengXian" w:eastAsia="DengXian" w:hAnsi="DengXian" w:cs="新細明體" w:hint="eastAsia"/>
+          <w:rFonts w:ascii="DengXian" w:eastAsia="DengXian" w:hAnsi="DengXian" w:cs="PMingLiU" w:hint="eastAsia"/>
           <w:color w:val="222222"/>
           <w:kern w:val="0"/>
           <w:sz w:val="24"/>
@@ -1292,7 +464,7 @@
       </w:r>
       <w:r>
         <w:rPr>
-          <w:rFonts w:ascii="DengXian" w:eastAsia="DengXian" w:hAnsi="DengXian" w:cs="新細明體" w:hint="eastAsia"/>
+          <w:rFonts w:ascii="DengXian" w:eastAsia="DengXian" w:hAnsi="DengXian" w:cs="PMingLiU" w:hint="eastAsia"/>
           <w:color w:val="222222"/>
           <w:kern w:val="0"/>
           <w:sz w:val="24"/>
@@ -1315,7 +487,7 @@
         </w:rPr>
         <w:t>, called for </w:t>
       </w:r>
-      <w:hyperlink r:id="rId16" w:tgtFrame="_blank" w:history="1">
+      <w:hyperlink r:id="rId6" w:tgtFrame="_blank" w:history="1">
         <w:r>
           <w:rPr>
             <w:rFonts w:ascii="Georgia" w:eastAsia="Times New Roman" w:hAnsi="Georgia" w:cs="Times New Roman"/>
@@ -1355,7 +527,7 @@
         </w:rPr>
         <w:t>The </w:t>
       </w:r>
-      <w:hyperlink r:id="rId17" w:tgtFrame="_blank" w:history="1">
+      <w:hyperlink r:id="rId7" w:tgtFrame="_blank" w:history="1">
         <w:r>
           <w:rPr>
             <w:rFonts w:ascii="Georgia" w:eastAsia="Times New Roman" w:hAnsi="Georgia" w:cs="Times New Roman"/>
@@ -1436,7 +608,7 @@
         </w:rPr>
         <w:t>Sunak, who wasn’t expected to call an election until autumn, appeared eager to make the most of seemingly </w:t>
       </w:r>
-      <w:hyperlink r:id="rId18" w:tgtFrame="_blank" w:history="1">
+      <w:hyperlink r:id="rId8" w:tgtFrame="_blank" w:history="1">
         <w:r>
           <w:rPr>
             <w:rFonts w:ascii="Georgia" w:eastAsia="Times New Roman" w:hAnsi="Georgia" w:cs="Times New Roman"/>
@@ -1498,7 +670,7 @@
         </w:rPr>
         <w:t>cuts seen as </w:t>
       </w:r>
-      <w:hyperlink r:id="rId19" w:tgtFrame="_blank" w:history="1">
+      <w:hyperlink r:id="rId9" w:tgtFrame="_blank" w:history="1">
         <w:r>
           <w:rPr>
             <w:rFonts w:ascii="Georgia" w:eastAsia="Times New Roman" w:hAnsi="Georgia" w:cs="Times New Roman"/>
@@ -1551,7 +723,7 @@
         </w:rPr>
         <w:t xml:space="preserve"> to lose. Polls show the party at least 20 points ahead of the Conservatives. Still, a lot can happen in </w:t>
       </w:r>
-      <w:hyperlink r:id="rId20" w:tgtFrame="_blank" w:history="1">
+      <w:hyperlink r:id="rId10" w:tgtFrame="_blank" w:history="1">
         <w:r>
           <w:rPr>
             <w:rFonts w:ascii="Georgia" w:eastAsia="Times New Roman" w:hAnsi="Georgia" w:cs="Times New Roman"/>
@@ -1788,7 +960,7 @@
         </w:rPr>
         <w:t>Chang also explores the inherent risk of exploitation posed by the </w:t>
       </w:r>
-      <w:hyperlink r:id="rId21" w:tgtFrame="_blank" w:history="1">
+      <w:hyperlink r:id="rId11" w:tgtFrame="_blank" w:history="1">
         <w:r>
           <w:rPr>
             <w:rFonts w:ascii="Georgia" w:eastAsia="Times New Roman" w:hAnsi="Georgia" w:cs="Times New Roman"/>
@@ -1834,7 +1006,7 @@
       </w:r>
       <w:r>
         <w:rPr>
-          <w:rFonts w:ascii="DengXian" w:eastAsia="DengXian" w:hAnsi="DengXian" w:cs="新細明體" w:hint="eastAsia"/>
+          <w:rFonts w:ascii="DengXian" w:eastAsia="DengXian" w:hAnsi="DengXian" w:cs="PMingLiU" w:hint="eastAsia"/>
           <w:color w:val="222222"/>
           <w:kern w:val="0"/>
           <w:sz w:val="24"/>
@@ -1848,7 +1020,7 @@
       <w:proofErr w:type="spellEnd"/>
       <w:r>
         <w:rPr>
-          <w:rFonts w:ascii="DengXian" w:eastAsia="DengXian" w:hAnsi="DengXian" w:cs="新細明體" w:hint="eastAsia"/>
+          <w:rFonts w:ascii="DengXian" w:eastAsia="DengXian" w:hAnsi="DengXian" w:cs="PMingLiU" w:hint="eastAsia"/>
           <w:color w:val="222222"/>
           <w:kern w:val="0"/>
           <w:sz w:val="24"/>
@@ -1899,7 +1071,7 @@
                 <w14:ligatures w14:val="none"/>
               </w:rPr>
             </w:pPr>
-            <w:hyperlink r:id="rId22" w:tgtFrame="_blank" w:history="1">
+            <w:hyperlink r:id="rId12" w:tgtFrame="_blank" w:history="1">
               <w:r>
                 <w:rPr>
                   <w:rFonts w:ascii="Helvetica" w:eastAsia="Times New Roman" w:hAnsi="Helvetica" w:cs="Helvetica"/>
@@ -2060,7 +1232,7 @@
         </w:rPr>
         <w:t xml:space="preserve"> In the mini-documentary </w:t>
       </w:r>
-      <w:hyperlink r:id="rId23" w:tgtFrame="_blank" w:history="1">
+      <w:hyperlink r:id="rId13" w:tgtFrame="_blank" w:history="1">
         <w:r>
           <w:rPr>
             <w:rFonts w:ascii="Georgia" w:eastAsia="Times New Roman" w:hAnsi="Georgia" w:cs="Times New Roman"/>
@@ -2248,6 +1420,7 @@
           <w:rFonts w:eastAsia="DengXian"/>
           <w:lang w:eastAsia="zh-CN"/>
         </w:rPr>
+        <w:lastRenderedPageBreak/>
         <w:t xml:space="preserve">    landing </w:t>
       </w:r>
     </w:p>
@@ -2611,6 +1784,7 @@
           <w:rFonts w:eastAsia="DengXian"/>
           <w:lang w:eastAsia="zh-CN"/>
         </w:rPr>
+        <w:lastRenderedPageBreak/>
         <w:t>SSA ESL</w:t>
       </w:r>
     </w:p>

</xml_diff>